<commit_message>
Add multiple references to Rapport.docx
</commit_message>
<xml_diff>
--- a/Rapport.docx
+++ b/Rapport.docx
@@ -933,6 +933,8 @@
           <w:lang w:val="da-DK"/>
         </w:rPr>
       </w:pPr>
+      <w:bookmarkStart w:id="0" w:name="_GoBack"/>
+      <w:bookmarkEnd w:id="0"/>
       <w:r>
         <w:rPr>
           <w:lang w:val="da-DK"/>
@@ -963,10 +965,31 @@
     </w:p>
     <w:p>
       <w:pPr>
+        <w:pStyle w:val="Heading1"/>
         <w:rPr>
           <w:lang w:val="da-DK"/>
         </w:rPr>
       </w:pPr>
+      <w:r>
+        <w:rPr>
+          <w:lang w:val="da-DK"/>
+        </w:rPr>
+        <w:t>Metodevalg</w:t>
+      </w:r>
+    </w:p>
+    <w:p>
+      <w:pPr>
+        <w:pStyle w:val="Heading2"/>
+        <w:rPr>
+          <w:lang w:val="da-DK"/>
+        </w:rPr>
+      </w:pPr>
+      <w:r>
+        <w:rPr>
+          <w:lang w:val="da-DK"/>
+        </w:rPr>
+        <w:t>Todd Little</w:t>
+      </w:r>
     </w:p>
     <w:p>
       <w:pPr>
@@ -979,7 +1002,13 @@
         <w:rPr>
           <w:lang w:val="da-DK"/>
         </w:rPr>
-        <w:t>Metodevalg</w:t>
+        <w:t xml:space="preserve">Sprint </w:t>
+      </w:r>
+      <w:r>
+        <w:rPr>
+          <w:lang w:val="da-DK"/>
+        </w:rPr>
+        <w:t>0</w:t>
       </w:r>
     </w:p>
     <w:p>
@@ -993,7 +1022,63 @@
         <w:rPr>
           <w:lang w:val="da-DK"/>
         </w:rPr>
-        <w:t>Todd Little</w:t>
+        <w:t>Vision</w:t>
+      </w:r>
+    </w:p>
+    <w:p>
+      <w:pPr>
+        <w:pStyle w:val="Heading2"/>
+        <w:rPr>
+          <w:lang w:val="da-DK"/>
+        </w:rPr>
+      </w:pPr>
+      <w:r>
+        <w:rPr>
+          <w:lang w:val="da-DK"/>
+        </w:rPr>
+        <w:t>Krav</w:t>
+      </w:r>
+    </w:p>
+    <w:p>
+      <w:pPr>
+        <w:pStyle w:val="Heading2"/>
+        <w:rPr>
+          <w:lang w:val="da-DK"/>
+        </w:rPr>
+      </w:pPr>
+      <w:r>
+        <w:rPr>
+          <w:lang w:val="da-DK"/>
+        </w:rPr>
+        <w:t>Arkitektur</w:t>
+      </w:r>
+    </w:p>
+    <w:p>
+      <w:pPr>
+        <w:pStyle w:val="Heading2"/>
+        <w:rPr>
+          <w:lang w:val="da-DK"/>
+        </w:rPr>
+      </w:pPr>
+      <w:r>
+        <w:rPr>
+          <w:lang w:val="da-DK"/>
+        </w:rPr>
+        <w:t>Risikoanalyse</w:t>
+      </w:r>
+    </w:p>
+    <w:p>
+      <w:pPr>
+        <w:pStyle w:val="Heading2"/>
+        <w:rPr>
+          <w:lang w:val="da-DK"/>
+        </w:rPr>
+      </w:pPr>
+      <w:r>
+        <w:rPr>
+          <w:lang w:val="da-DK"/>
+        </w:rPr>
+        <w:t>Kvalitetssikring</w:t>
       </w:r>
     </w:p>
     <w:p>
@@ -1013,85 +1098,8 @@
         <w:rPr>
           <w:lang w:val="da-DK"/>
         </w:rPr>
-        <w:t>0</w:t>
-      </w:r>
-    </w:p>
-    <w:p>
-      <w:pPr>
-        <w:pStyle w:val="Heading2"/>
-        <w:rPr>
-          <w:lang w:val="da-DK"/>
-        </w:rPr>
-      </w:pPr>
-      <w:r>
-        <w:rPr>
-          <w:lang w:val="da-DK"/>
-        </w:rPr>
-        <w:t>Vision</w:t>
-      </w:r>
-    </w:p>
-    <w:p>
-      <w:pPr>
-        <w:pStyle w:val="Heading2"/>
-        <w:rPr>
-          <w:lang w:val="da-DK"/>
-        </w:rPr>
-      </w:pPr>
-      <w:r>
-        <w:rPr>
-          <w:lang w:val="da-DK"/>
-        </w:rPr>
-        <w:t>Krav</w:t>
-      </w:r>
-    </w:p>
-    <w:p>
-      <w:pPr>
-        <w:pStyle w:val="Heading2"/>
-        <w:rPr>
-          <w:lang w:val="da-DK"/>
-        </w:rPr>
-      </w:pPr>
-      <w:r>
-        <w:rPr>
-          <w:lang w:val="da-DK"/>
-        </w:rPr>
-        <w:t>Arkitektur</w:t>
-      </w:r>
-    </w:p>
-    <w:p>
-      <w:pPr>
-        <w:pStyle w:val="Heading2"/>
-        <w:rPr>
-          <w:lang w:val="da-DK"/>
-        </w:rPr>
-      </w:pPr>
-      <w:r>
-        <w:rPr>
-          <w:lang w:val="da-DK"/>
-        </w:rPr>
-        <w:t>Risikoanalyse</w:t>
-      </w:r>
-    </w:p>
-    <w:p>
-      <w:pPr>
-        <w:pStyle w:val="Heading2"/>
-        <w:rPr>
-          <w:lang w:val="da-DK"/>
-        </w:rPr>
-      </w:pPr>
-      <w:r>
-        <w:rPr>
-          <w:lang w:val="da-DK"/>
-        </w:rPr>
-        <w:t>Kvalitetssikring</w:t>
-      </w:r>
-    </w:p>
-    <w:p>
-      <w:pPr>
-        <w:rPr>
-          <w:lang w:val="da-DK"/>
-        </w:rPr>
-      </w:pPr>
+        <w:t>1</w:t>
+      </w:r>
     </w:p>
     <w:p>
       <w:pPr>
@@ -1110,7 +1118,7 @@
         <w:rPr>
           <w:lang w:val="da-DK"/>
         </w:rPr>
-        <w:t>1</w:t>
+        <w:t>2</w:t>
       </w:r>
     </w:p>
     <w:p>
@@ -1130,7 +1138,7 @@
         <w:rPr>
           <w:lang w:val="da-DK"/>
         </w:rPr>
-        <w:t>2</w:t>
+        <w:t>3</w:t>
       </w:r>
     </w:p>
     <w:p>
@@ -1144,13 +1152,7 @@
         <w:rPr>
           <w:lang w:val="da-DK"/>
         </w:rPr>
-        <w:t xml:space="preserve">Sprint </w:t>
-      </w:r>
-      <w:r>
-        <w:rPr>
-          <w:lang w:val="da-DK"/>
-        </w:rPr>
-        <w:t>3</w:t>
+        <w:t>Konklusion</w:t>
       </w:r>
     </w:p>
     <w:p>
@@ -1164,7 +1166,7 @@
         <w:rPr>
           <w:lang w:val="da-DK"/>
         </w:rPr>
-        <w:t>Konklusion</w:t>
+        <w:t>Refleksion</w:t>
       </w:r>
     </w:p>
     <w:p>
@@ -1178,7 +1180,24 @@
         <w:rPr>
           <w:lang w:val="da-DK"/>
         </w:rPr>
-        <w:t>Refleksion</w:t>
+        <w:t>Perspektivering</w:t>
+      </w:r>
+    </w:p>
+    <w:p>
+      <w:pPr>
+        <w:rPr>
+          <w:rFonts w:asciiTheme="majorHAnsi" w:eastAsiaTheme="majorEastAsia" w:hAnsiTheme="majorHAnsi" w:cstheme="majorBidi"/>
+          <w:color w:val="2F5496" w:themeColor="accent1" w:themeShade="BF"/>
+          <w:sz w:val="32"/>
+          <w:szCs w:val="32"/>
+          <w:lang w:val="da-DK"/>
+        </w:rPr>
+      </w:pPr>
+      <w:r>
+        <w:rPr>
+          <w:lang w:val="da-DK"/>
+        </w:rPr>
+        <w:br w:type="page"/>
       </w:r>
     </w:p>
     <w:p>
@@ -1192,7 +1211,7 @@
         <w:rPr>
           <w:lang w:val="da-DK"/>
         </w:rPr>
-        <w:t>Perspektivering</w:t>
+        <w:t>Bilag</w:t>
       </w:r>
     </w:p>
     <w:p>
@@ -1223,75 +1242,155 @@
         <w:rPr>
           <w:lang w:val="da-DK"/>
         </w:rPr>
-        <w:lastRenderedPageBreak/>
-        <w:t>Bilag</w:t>
+        <w:t>Referencer</w:t>
       </w:r>
     </w:p>
     <w:p>
-      <w:pPr>
-        <w:rPr>
-          <w:rFonts w:asciiTheme="majorHAnsi" w:eastAsiaTheme="majorEastAsia" w:hAnsiTheme="majorHAnsi" w:cstheme="majorBidi"/>
-          <w:color w:val="2F5496" w:themeColor="accent1" w:themeShade="BF"/>
-          <w:sz w:val="32"/>
-          <w:szCs w:val="32"/>
-          <w:lang w:val="da-DK"/>
-        </w:rPr>
-      </w:pPr>
-      <w:r>
-        <w:rPr>
-          <w:lang w:val="da-DK"/>
-        </w:rPr>
-        <w:br w:type="page"/>
+      <w:r>
+        <w:t xml:space="preserve">Craig </w:t>
+      </w:r>
+      <w:r>
+        <w:t xml:space="preserve">Larman, </w:t>
+      </w:r>
+      <w:r>
+        <w:rPr>
+          <w:i/>
+        </w:rPr>
+        <w:t>Applying UML and Patterns</w:t>
+      </w:r>
+      <w:r>
+        <w:t xml:space="preserve">, Prentice Hall, 3. </w:t>
+      </w:r>
+      <w:proofErr w:type="spellStart"/>
+      <w:r>
+        <w:t>Udgave</w:t>
+      </w:r>
+      <w:proofErr w:type="spellEnd"/>
+      <w:r>
+        <w:t xml:space="preserve">, </w:t>
+      </w:r>
+      <w:r>
+        <w:t xml:space="preserve">2009, </w:t>
+      </w:r>
+      <w:r>
+        <w:t>ISBN 0131489062</w:t>
       </w:r>
     </w:p>
     <w:p>
-      <w:pPr>
-        <w:pStyle w:val="Heading1"/>
-        <w:rPr>
-          <w:lang w:val="da-DK"/>
-        </w:rPr>
-      </w:pPr>
-      <w:r>
-        <w:rPr>
-          <w:lang w:val="da-DK"/>
-        </w:rPr>
-        <w:lastRenderedPageBreak/>
-        <w:t>Referencer</w:t>
-      </w:r>
+      <w:r>
+        <w:t>Todd Little</w:t>
+      </w:r>
+      <w:r>
+        <w:t xml:space="preserve"> et </w:t>
+      </w:r>
+      <w:proofErr w:type="gramStart"/>
+      <w:r>
+        <w:t xml:space="preserve">al </w:t>
+      </w:r>
+      <w:r>
+        <w:t>,</w:t>
+      </w:r>
+      <w:proofErr w:type="gramEnd"/>
+      <w:r>
+        <w:t xml:space="preserve"> </w:t>
+      </w:r>
+      <w:r>
+        <w:rPr>
+          <w:i/>
+        </w:rPr>
+        <w:t>Adaptive Agility - Managing Complexity and Uncertainty</w:t>
+      </w:r>
+      <w:r>
+        <w:t xml:space="preserve"> [Online</w:t>
+      </w:r>
+      <w:r>
+        <w:t>]</w:t>
+      </w:r>
+      <w:r>
+        <w:br/>
+      </w:r>
+      <w:hyperlink r:id="rId5" w:history="1">
+        <w:r>
+          <w:rPr>
+            <w:rStyle w:val="Hyperlink"/>
+          </w:rPr>
+          <w:t>http://www.toddlittleweb.com/Papers/Adaptive%20Agility%20Paper</w:t>
+        </w:r>
+        <w:r>
+          <w:rPr>
+            <w:rStyle w:val="Hyperlink"/>
+          </w:rPr>
+          <w:t>%</w:t>
+        </w:r>
+        <w:r>
+          <w:rPr>
+            <w:rStyle w:val="Hyperlink"/>
+          </w:rPr>
+          <w:t>202004.06.06%20IEEE.pdf</w:t>
+        </w:r>
+      </w:hyperlink>
     </w:p>
     <w:p>
-      <w:pPr>
-        <w:rPr>
-          <w:rFonts w:asciiTheme="majorHAnsi" w:eastAsiaTheme="majorEastAsia" w:hAnsiTheme="majorHAnsi" w:cstheme="majorBidi"/>
-          <w:color w:val="2F5496" w:themeColor="accent1" w:themeShade="BF"/>
-          <w:sz w:val="32"/>
-          <w:szCs w:val="32"/>
-          <w:lang w:val="da-DK"/>
-        </w:rPr>
-      </w:pPr>
-      <w:r>
-        <w:rPr>
-          <w:lang w:val="da-DK"/>
-        </w:rPr>
-        <w:br w:type="page"/>
-      </w:r>
+      <w:r>
+        <w:rPr>
+          <w:i/>
+        </w:rPr>
+        <w:t>NAV Design Patterns</w:t>
+      </w:r>
+      <w:r>
+        <w:t xml:space="preserve"> </w:t>
+      </w:r>
+      <w:r>
+        <w:t>[Online]</w:t>
+      </w:r>
+      <w:r>
+        <w:br/>
+      </w:r>
+      <w:hyperlink r:id="rId6" w:history="1">
+        <w:r>
+          <w:rPr>
+            <w:rStyle w:val="Hyperlink"/>
+          </w:rPr>
+          <w:t>https://community.dynamics.com/nav/w/designpatterns</w:t>
+        </w:r>
+      </w:hyperlink>
     </w:p>
     <w:p>
-      <w:pPr>
-        <w:pStyle w:val="Heading1"/>
-        <w:rPr>
-          <w:lang w:val="da-DK"/>
-        </w:rPr>
-      </w:pPr>
-      <w:r>
-        <w:rPr>
-          <w:lang w:val="da-DK"/>
-        </w:rPr>
-        <w:lastRenderedPageBreak/>
-        <w:t>Glossary</w:t>
-      </w:r>
-      <w:bookmarkStart w:id="0" w:name="_GoBack"/>
-      <w:bookmarkEnd w:id="0"/>
+      <w:r>
+        <w:rPr>
+          <w:i/>
+        </w:rPr>
+        <w:t>C/AL Coding Guidelines</w:t>
+      </w:r>
+      <w:r>
+        <w:t xml:space="preserve"> </w:t>
+      </w:r>
+      <w:r>
+        <w:t>[Online]</w:t>
+      </w:r>
+      <w:r>
+        <w:br/>
+      </w:r>
+      <w:hyperlink r:id="rId7" w:history="1">
+        <w:r>
+          <w:rPr>
+            <w:rStyle w:val="Hyperlink"/>
+          </w:rPr>
+          <w:t>https</w:t>
+        </w:r>
+        <w:r>
+          <w:rPr>
+            <w:rStyle w:val="Hyperlink"/>
+          </w:rPr>
+          <w:t>:</w:t>
+        </w:r>
+        <w:r>
+          <w:rPr>
+            <w:rStyle w:val="Hyperlink"/>
+          </w:rPr>
+          <w:t>//community.dynamics.com/nav/w/designpatterns/156.3-cal-coding-guidelines</w:t>
+        </w:r>
+      </w:hyperlink>
     </w:p>
     <w:sectPr>
       <w:pgSz w:w="12240" w:h="15840"/>
@@ -1857,6 +1956,81 @@
       <w:szCs w:val="24"/>
     </w:rPr>
   </w:style>
+  <w:style w:type="character" w:styleId="Hyperlink">
+    <w:name w:val="Hyperlink"/>
+    <w:basedOn w:val="DefaultParagraphFont"/>
+    <w:uiPriority w:val="99"/>
+    <w:unhideWhenUsed/>
+    <w:rsid w:val="00234EBD"/>
+    <w:rPr>
+      <w:color w:val="0563C1" w:themeColor="hyperlink"/>
+      <w:u w:val="single"/>
+    </w:rPr>
+  </w:style>
+  <w:style w:type="character" w:styleId="UnresolvedMention">
+    <w:name w:val="Unresolved Mention"/>
+    <w:basedOn w:val="DefaultParagraphFont"/>
+    <w:uiPriority w:val="99"/>
+    <w:semiHidden/>
+    <w:unhideWhenUsed/>
+    <w:rsid w:val="00234EBD"/>
+    <w:rPr>
+      <w:color w:val="808080"/>
+      <w:shd w:val="clear" w:color="auto" w:fill="E6E6E6"/>
+    </w:rPr>
+  </w:style>
+  <w:style w:type="character" w:styleId="FollowedHyperlink">
+    <w:name w:val="FollowedHyperlink"/>
+    <w:basedOn w:val="DefaultParagraphFont"/>
+    <w:uiPriority w:val="99"/>
+    <w:semiHidden/>
+    <w:unhideWhenUsed/>
+    <w:rsid w:val="00993176"/>
+    <w:rPr>
+      <w:color w:val="954F72" w:themeColor="followedHyperlink"/>
+      <w:u w:val="single"/>
+    </w:rPr>
+  </w:style>
+  <w:style w:type="paragraph" w:styleId="TOCHeading">
+    <w:name w:val="TOC Heading"/>
+    <w:basedOn w:val="Heading1"/>
+    <w:next w:val="Normal"/>
+    <w:uiPriority w:val="39"/>
+    <w:unhideWhenUsed/>
+    <w:qFormat/>
+    <w:rsid w:val="006B03C2"/>
+    <w:pPr>
+      <w:outlineLvl w:val="9"/>
+    </w:pPr>
+    <w:rPr>
+      <w:lang w:val="da-DK" w:eastAsia="da-DK"/>
+    </w:rPr>
+  </w:style>
+  <w:style w:type="paragraph" w:styleId="TOC1">
+    <w:name w:val="toc 1"/>
+    <w:basedOn w:val="Normal"/>
+    <w:next w:val="Normal"/>
+    <w:autoRedefine/>
+    <w:uiPriority w:val="39"/>
+    <w:unhideWhenUsed/>
+    <w:rsid w:val="006B03C2"/>
+    <w:pPr>
+      <w:spacing w:after="100"/>
+    </w:pPr>
+  </w:style>
+  <w:style w:type="paragraph" w:styleId="TOC2">
+    <w:name w:val="toc 2"/>
+    <w:basedOn w:val="Normal"/>
+    <w:next w:val="Normal"/>
+    <w:autoRedefine/>
+    <w:uiPriority w:val="39"/>
+    <w:unhideWhenUsed/>
+    <w:rsid w:val="006B03C2"/>
+    <w:pPr>
+      <w:spacing w:after="100"/>
+      <w:ind w:left="220"/>
+    </w:pPr>
+  </w:style>
 </w:styles>
 </file>
 
@@ -2153,4 +2327,16 @@
     </a:ext>
   </a:extLst>
 </a:theme>
+</file>
+
+<file path=customXml/item1.xml><?xml version="1.0" encoding="utf-8"?>
+<b:Sources xmlns:b="http://schemas.openxmlformats.org/officeDocument/2006/bibliography" xmlns="http://schemas.openxmlformats.org/officeDocument/2006/bibliography" SelectedStyle="\APASixthEditionOfficeOnline.xsl" StyleName="APA" Version="6"/>
+</file>
+
+<file path=customXml/itemProps1.xml><?xml version="1.0" encoding="utf-8"?>
+<ds:datastoreItem xmlns:ds="http://schemas.openxmlformats.org/officeDocument/2006/customXml" ds:itemID="{19FC5D2F-C4E4-48E9-B448-87C306643247}">
+  <ds:schemaRefs>
+    <ds:schemaRef ds:uri="http://schemas.openxmlformats.org/officeDocument/2006/bibliography"/>
+  </ds:schemaRefs>
+</ds:datastoreItem>
 </file>
</xml_diff>

<commit_message>
Add table of contents to Rapport
</commit_message>
<xml_diff>
--- a/Rapport.docx
+++ b/Rapport.docx
@@ -926,6 +926,1332 @@
         </w:p>
       </w:sdtContent>
     </w:sdt>
+    <w:sdt>
+      <w:sdtPr>
+        <w:id w:val="-1657222376"/>
+        <w:docPartObj>
+          <w:docPartGallery w:val="Table of Contents"/>
+          <w:docPartUnique/>
+        </w:docPartObj>
+      </w:sdtPr>
+      <w:sdtEndPr>
+        <w:rPr>
+          <w:rFonts w:asciiTheme="minorHAnsi" w:eastAsiaTheme="minorHAnsi" w:hAnsiTheme="minorHAnsi" w:cstheme="minorBidi"/>
+          <w:b/>
+          <w:bCs/>
+          <w:color w:val="auto"/>
+          <w:sz w:val="22"/>
+          <w:szCs w:val="22"/>
+          <w:lang w:val="en-US" w:eastAsia="en-US"/>
+        </w:rPr>
+      </w:sdtEndPr>
+      <w:sdtContent>
+        <w:p>
+          <w:pPr>
+            <w:pStyle w:val="TOCHeading"/>
+          </w:pPr>
+          <w:r>
+            <w:t>Indhold</w:t>
+          </w:r>
+        </w:p>
+        <w:p>
+          <w:pPr>
+            <w:pStyle w:val="TOC1"/>
+            <w:tabs>
+              <w:tab w:val="right" w:leader="dot" w:pos="9350"/>
+            </w:tabs>
+            <w:rPr>
+              <w:rFonts w:eastAsiaTheme="minorEastAsia"/>
+              <w:noProof/>
+              <w:lang w:val="da-DK" w:eastAsia="da-DK"/>
+            </w:rPr>
+          </w:pPr>
+          <w:r>
+            <w:fldChar w:fldCharType="begin"/>
+          </w:r>
+          <w:r>
+            <w:instrText xml:space="preserve"> TOC \o "1-3" \h \z \u </w:instrText>
+          </w:r>
+          <w:r>
+            <w:fldChar w:fldCharType="separate"/>
+          </w:r>
+          <w:hyperlink w:anchor="_Toc500676045" w:history="1">
+            <w:r>
+              <w:rPr>
+                <w:rStyle w:val="Hyperlink"/>
+                <w:noProof/>
+                <w:lang w:val="da-DK"/>
+              </w:rPr>
+              <w:t>Indledning</w:t>
+            </w:r>
+            <w:r>
+              <w:rPr>
+                <w:noProof/>
+                <w:webHidden/>
+              </w:rPr>
+              <w:tab/>
+            </w:r>
+            <w:r>
+              <w:rPr>
+                <w:noProof/>
+                <w:webHidden/>
+              </w:rPr>
+              <w:fldChar w:fldCharType="begin"/>
+            </w:r>
+            <w:r>
+              <w:rPr>
+                <w:noProof/>
+                <w:webHidden/>
+              </w:rPr>
+              <w:instrText xml:space="preserve"> PAGEREF _Toc500676045 \h </w:instrText>
+            </w:r>
+            <w:r>
+              <w:rPr>
+                <w:noProof/>
+                <w:webHidden/>
+              </w:rPr>
+            </w:r>
+            <w:r>
+              <w:rPr>
+                <w:noProof/>
+                <w:webHidden/>
+              </w:rPr>
+              <w:fldChar w:fldCharType="separate"/>
+            </w:r>
+            <w:r>
+              <w:rPr>
+                <w:noProof/>
+                <w:webHidden/>
+              </w:rPr>
+              <w:t>1</w:t>
+            </w:r>
+            <w:r>
+              <w:rPr>
+                <w:noProof/>
+                <w:webHidden/>
+              </w:rPr>
+              <w:fldChar w:fldCharType="end"/>
+            </w:r>
+          </w:hyperlink>
+        </w:p>
+        <w:p>
+          <w:pPr>
+            <w:pStyle w:val="TOC1"/>
+            <w:tabs>
+              <w:tab w:val="right" w:leader="dot" w:pos="9350"/>
+            </w:tabs>
+            <w:rPr>
+              <w:rFonts w:eastAsiaTheme="minorEastAsia"/>
+              <w:noProof/>
+              <w:lang w:val="da-DK" w:eastAsia="da-DK"/>
+            </w:rPr>
+          </w:pPr>
+          <w:hyperlink w:anchor="_Toc500676046" w:history="1">
+            <w:r>
+              <w:rPr>
+                <w:rStyle w:val="Hyperlink"/>
+                <w:noProof/>
+                <w:lang w:val="da-DK"/>
+              </w:rPr>
+              <w:t>Problemformulering</w:t>
+            </w:r>
+            <w:r>
+              <w:rPr>
+                <w:noProof/>
+                <w:webHidden/>
+              </w:rPr>
+              <w:tab/>
+            </w:r>
+            <w:r>
+              <w:rPr>
+                <w:noProof/>
+                <w:webHidden/>
+              </w:rPr>
+              <w:fldChar w:fldCharType="begin"/>
+            </w:r>
+            <w:r>
+              <w:rPr>
+                <w:noProof/>
+                <w:webHidden/>
+              </w:rPr>
+              <w:instrText xml:space="preserve"> PAGEREF _Toc500676046 \h </w:instrText>
+            </w:r>
+            <w:r>
+              <w:rPr>
+                <w:noProof/>
+                <w:webHidden/>
+              </w:rPr>
+            </w:r>
+            <w:r>
+              <w:rPr>
+                <w:noProof/>
+                <w:webHidden/>
+              </w:rPr>
+              <w:fldChar w:fldCharType="separate"/>
+            </w:r>
+            <w:r>
+              <w:rPr>
+                <w:noProof/>
+                <w:webHidden/>
+              </w:rPr>
+              <w:t>1</w:t>
+            </w:r>
+            <w:r>
+              <w:rPr>
+                <w:noProof/>
+                <w:webHidden/>
+              </w:rPr>
+              <w:fldChar w:fldCharType="end"/>
+            </w:r>
+          </w:hyperlink>
+        </w:p>
+        <w:p>
+          <w:pPr>
+            <w:pStyle w:val="TOC1"/>
+            <w:tabs>
+              <w:tab w:val="right" w:leader="dot" w:pos="9350"/>
+            </w:tabs>
+            <w:rPr>
+              <w:rFonts w:eastAsiaTheme="minorEastAsia"/>
+              <w:noProof/>
+              <w:lang w:val="da-DK" w:eastAsia="da-DK"/>
+            </w:rPr>
+          </w:pPr>
+          <w:hyperlink w:anchor="_Toc500676047" w:history="1">
+            <w:r>
+              <w:rPr>
+                <w:rStyle w:val="Hyperlink"/>
+                <w:noProof/>
+                <w:lang w:val="da-DK"/>
+              </w:rPr>
+              <w:t>Metodevalg</w:t>
+            </w:r>
+            <w:r>
+              <w:rPr>
+                <w:noProof/>
+                <w:webHidden/>
+              </w:rPr>
+              <w:tab/>
+            </w:r>
+            <w:r>
+              <w:rPr>
+                <w:noProof/>
+                <w:webHidden/>
+              </w:rPr>
+              <w:fldChar w:fldCharType="begin"/>
+            </w:r>
+            <w:r>
+              <w:rPr>
+                <w:noProof/>
+                <w:webHidden/>
+              </w:rPr>
+              <w:instrText xml:space="preserve"> PAGEREF _Toc500676047 \h </w:instrText>
+            </w:r>
+            <w:r>
+              <w:rPr>
+                <w:noProof/>
+                <w:webHidden/>
+              </w:rPr>
+            </w:r>
+            <w:r>
+              <w:rPr>
+                <w:noProof/>
+                <w:webHidden/>
+              </w:rPr>
+              <w:fldChar w:fldCharType="separate"/>
+            </w:r>
+            <w:r>
+              <w:rPr>
+                <w:noProof/>
+                <w:webHidden/>
+              </w:rPr>
+              <w:t>1</w:t>
+            </w:r>
+            <w:r>
+              <w:rPr>
+                <w:noProof/>
+                <w:webHidden/>
+              </w:rPr>
+              <w:fldChar w:fldCharType="end"/>
+            </w:r>
+          </w:hyperlink>
+        </w:p>
+        <w:p>
+          <w:pPr>
+            <w:pStyle w:val="TOC2"/>
+            <w:tabs>
+              <w:tab w:val="right" w:leader="dot" w:pos="9350"/>
+            </w:tabs>
+            <w:rPr>
+              <w:rFonts w:eastAsiaTheme="minorEastAsia"/>
+              <w:noProof/>
+              <w:lang w:val="da-DK" w:eastAsia="da-DK"/>
+            </w:rPr>
+          </w:pPr>
+          <w:hyperlink w:anchor="_Toc500676048" w:history="1">
+            <w:r>
+              <w:rPr>
+                <w:rStyle w:val="Hyperlink"/>
+                <w:noProof/>
+                <w:lang w:val="da-DK"/>
+              </w:rPr>
+              <w:t>Todd Little</w:t>
+            </w:r>
+            <w:r>
+              <w:rPr>
+                <w:noProof/>
+                <w:webHidden/>
+              </w:rPr>
+              <w:tab/>
+            </w:r>
+            <w:r>
+              <w:rPr>
+                <w:noProof/>
+                <w:webHidden/>
+              </w:rPr>
+              <w:fldChar w:fldCharType="begin"/>
+            </w:r>
+            <w:r>
+              <w:rPr>
+                <w:noProof/>
+                <w:webHidden/>
+              </w:rPr>
+              <w:instrText xml:space="preserve"> PAGEREF _Toc500676048 \h </w:instrText>
+            </w:r>
+            <w:r>
+              <w:rPr>
+                <w:noProof/>
+                <w:webHidden/>
+              </w:rPr>
+            </w:r>
+            <w:r>
+              <w:rPr>
+                <w:noProof/>
+                <w:webHidden/>
+              </w:rPr>
+              <w:fldChar w:fldCharType="separate"/>
+            </w:r>
+            <w:r>
+              <w:rPr>
+                <w:noProof/>
+                <w:webHidden/>
+              </w:rPr>
+              <w:t>1</w:t>
+            </w:r>
+            <w:r>
+              <w:rPr>
+                <w:noProof/>
+                <w:webHidden/>
+              </w:rPr>
+              <w:fldChar w:fldCharType="end"/>
+            </w:r>
+          </w:hyperlink>
+        </w:p>
+        <w:p>
+          <w:pPr>
+            <w:pStyle w:val="TOC1"/>
+            <w:tabs>
+              <w:tab w:val="right" w:leader="dot" w:pos="9350"/>
+            </w:tabs>
+            <w:rPr>
+              <w:rFonts w:eastAsiaTheme="minorEastAsia"/>
+              <w:noProof/>
+              <w:lang w:val="da-DK" w:eastAsia="da-DK"/>
+            </w:rPr>
+          </w:pPr>
+          <w:hyperlink w:anchor="_Toc500676049" w:history="1">
+            <w:r>
+              <w:rPr>
+                <w:rStyle w:val="Hyperlink"/>
+                <w:noProof/>
+                <w:lang w:val="da-DK"/>
+              </w:rPr>
+              <w:t>Sprint 0</w:t>
+            </w:r>
+            <w:r>
+              <w:rPr>
+                <w:noProof/>
+                <w:webHidden/>
+              </w:rPr>
+              <w:tab/>
+            </w:r>
+            <w:r>
+              <w:rPr>
+                <w:noProof/>
+                <w:webHidden/>
+              </w:rPr>
+              <w:fldChar w:fldCharType="begin"/>
+            </w:r>
+            <w:r>
+              <w:rPr>
+                <w:noProof/>
+                <w:webHidden/>
+              </w:rPr>
+              <w:instrText xml:space="preserve"> PAGEREF _Toc500676049 \h </w:instrText>
+            </w:r>
+            <w:r>
+              <w:rPr>
+                <w:noProof/>
+                <w:webHidden/>
+              </w:rPr>
+            </w:r>
+            <w:r>
+              <w:rPr>
+                <w:noProof/>
+                <w:webHidden/>
+              </w:rPr>
+              <w:fldChar w:fldCharType="separate"/>
+            </w:r>
+            <w:r>
+              <w:rPr>
+                <w:noProof/>
+                <w:webHidden/>
+              </w:rPr>
+              <w:t>1</w:t>
+            </w:r>
+            <w:r>
+              <w:rPr>
+                <w:noProof/>
+                <w:webHidden/>
+              </w:rPr>
+              <w:fldChar w:fldCharType="end"/>
+            </w:r>
+          </w:hyperlink>
+        </w:p>
+        <w:p>
+          <w:pPr>
+            <w:pStyle w:val="TOC2"/>
+            <w:tabs>
+              <w:tab w:val="right" w:leader="dot" w:pos="9350"/>
+            </w:tabs>
+            <w:rPr>
+              <w:rFonts w:eastAsiaTheme="minorEastAsia"/>
+              <w:noProof/>
+              <w:lang w:val="da-DK" w:eastAsia="da-DK"/>
+            </w:rPr>
+          </w:pPr>
+          <w:hyperlink w:anchor="_Toc500676050" w:history="1">
+            <w:r>
+              <w:rPr>
+                <w:rStyle w:val="Hyperlink"/>
+                <w:noProof/>
+                <w:lang w:val="da-DK"/>
+              </w:rPr>
+              <w:t>Vision</w:t>
+            </w:r>
+            <w:r>
+              <w:rPr>
+                <w:noProof/>
+                <w:webHidden/>
+              </w:rPr>
+              <w:tab/>
+            </w:r>
+            <w:r>
+              <w:rPr>
+                <w:noProof/>
+                <w:webHidden/>
+              </w:rPr>
+              <w:fldChar w:fldCharType="begin"/>
+            </w:r>
+            <w:r>
+              <w:rPr>
+                <w:noProof/>
+                <w:webHidden/>
+              </w:rPr>
+              <w:instrText xml:space="preserve"> PAGEREF _Toc500676050 \h </w:instrText>
+            </w:r>
+            <w:r>
+              <w:rPr>
+                <w:noProof/>
+                <w:webHidden/>
+              </w:rPr>
+            </w:r>
+            <w:r>
+              <w:rPr>
+                <w:noProof/>
+                <w:webHidden/>
+              </w:rPr>
+              <w:fldChar w:fldCharType="separate"/>
+            </w:r>
+            <w:r>
+              <w:rPr>
+                <w:noProof/>
+                <w:webHidden/>
+              </w:rPr>
+              <w:t>1</w:t>
+            </w:r>
+            <w:r>
+              <w:rPr>
+                <w:noProof/>
+                <w:webHidden/>
+              </w:rPr>
+              <w:fldChar w:fldCharType="end"/>
+            </w:r>
+          </w:hyperlink>
+        </w:p>
+        <w:p>
+          <w:pPr>
+            <w:pStyle w:val="TOC2"/>
+            <w:tabs>
+              <w:tab w:val="right" w:leader="dot" w:pos="9350"/>
+            </w:tabs>
+            <w:rPr>
+              <w:rFonts w:eastAsiaTheme="minorEastAsia"/>
+              <w:noProof/>
+              <w:lang w:val="da-DK" w:eastAsia="da-DK"/>
+            </w:rPr>
+          </w:pPr>
+          <w:hyperlink w:anchor="_Toc500676051" w:history="1">
+            <w:r>
+              <w:rPr>
+                <w:rStyle w:val="Hyperlink"/>
+                <w:noProof/>
+                <w:lang w:val="da-DK"/>
+              </w:rPr>
+              <w:t>Krav</w:t>
+            </w:r>
+            <w:r>
+              <w:rPr>
+                <w:noProof/>
+                <w:webHidden/>
+              </w:rPr>
+              <w:tab/>
+            </w:r>
+            <w:r>
+              <w:rPr>
+                <w:noProof/>
+                <w:webHidden/>
+              </w:rPr>
+              <w:fldChar w:fldCharType="begin"/>
+            </w:r>
+            <w:r>
+              <w:rPr>
+                <w:noProof/>
+                <w:webHidden/>
+              </w:rPr>
+              <w:instrText xml:space="preserve"> PAGEREF _Toc500676051 \h </w:instrText>
+            </w:r>
+            <w:r>
+              <w:rPr>
+                <w:noProof/>
+                <w:webHidden/>
+              </w:rPr>
+            </w:r>
+            <w:r>
+              <w:rPr>
+                <w:noProof/>
+                <w:webHidden/>
+              </w:rPr>
+              <w:fldChar w:fldCharType="separate"/>
+            </w:r>
+            <w:r>
+              <w:rPr>
+                <w:noProof/>
+                <w:webHidden/>
+              </w:rPr>
+              <w:t>1</w:t>
+            </w:r>
+            <w:r>
+              <w:rPr>
+                <w:noProof/>
+                <w:webHidden/>
+              </w:rPr>
+              <w:fldChar w:fldCharType="end"/>
+            </w:r>
+          </w:hyperlink>
+        </w:p>
+        <w:p>
+          <w:pPr>
+            <w:pStyle w:val="TOC2"/>
+            <w:tabs>
+              <w:tab w:val="right" w:leader="dot" w:pos="9350"/>
+            </w:tabs>
+            <w:rPr>
+              <w:rFonts w:eastAsiaTheme="minorEastAsia"/>
+              <w:noProof/>
+              <w:lang w:val="da-DK" w:eastAsia="da-DK"/>
+            </w:rPr>
+          </w:pPr>
+          <w:hyperlink w:anchor="_Toc500676052" w:history="1">
+            <w:r>
+              <w:rPr>
+                <w:rStyle w:val="Hyperlink"/>
+                <w:noProof/>
+                <w:lang w:val="da-DK"/>
+              </w:rPr>
+              <w:t>Arkitektur</w:t>
+            </w:r>
+            <w:r>
+              <w:rPr>
+                <w:noProof/>
+                <w:webHidden/>
+              </w:rPr>
+              <w:tab/>
+            </w:r>
+            <w:r>
+              <w:rPr>
+                <w:noProof/>
+                <w:webHidden/>
+              </w:rPr>
+              <w:fldChar w:fldCharType="begin"/>
+            </w:r>
+            <w:r>
+              <w:rPr>
+                <w:noProof/>
+                <w:webHidden/>
+              </w:rPr>
+              <w:instrText xml:space="preserve"> PAGEREF _Toc500676052 \h </w:instrText>
+            </w:r>
+            <w:r>
+              <w:rPr>
+                <w:noProof/>
+                <w:webHidden/>
+              </w:rPr>
+            </w:r>
+            <w:r>
+              <w:rPr>
+                <w:noProof/>
+                <w:webHidden/>
+              </w:rPr>
+              <w:fldChar w:fldCharType="separate"/>
+            </w:r>
+            <w:r>
+              <w:rPr>
+                <w:noProof/>
+                <w:webHidden/>
+              </w:rPr>
+              <w:t>1</w:t>
+            </w:r>
+            <w:r>
+              <w:rPr>
+                <w:noProof/>
+                <w:webHidden/>
+              </w:rPr>
+              <w:fldChar w:fldCharType="end"/>
+            </w:r>
+          </w:hyperlink>
+        </w:p>
+        <w:p>
+          <w:pPr>
+            <w:pStyle w:val="TOC2"/>
+            <w:tabs>
+              <w:tab w:val="right" w:leader="dot" w:pos="9350"/>
+            </w:tabs>
+            <w:rPr>
+              <w:rFonts w:eastAsiaTheme="minorEastAsia"/>
+              <w:noProof/>
+              <w:lang w:val="da-DK" w:eastAsia="da-DK"/>
+            </w:rPr>
+          </w:pPr>
+          <w:hyperlink w:anchor="_Toc500676053" w:history="1">
+            <w:r>
+              <w:rPr>
+                <w:rStyle w:val="Hyperlink"/>
+                <w:noProof/>
+                <w:lang w:val="da-DK"/>
+              </w:rPr>
+              <w:t>Risikoanalyse</w:t>
+            </w:r>
+            <w:r>
+              <w:rPr>
+                <w:noProof/>
+                <w:webHidden/>
+              </w:rPr>
+              <w:tab/>
+            </w:r>
+            <w:r>
+              <w:rPr>
+                <w:noProof/>
+                <w:webHidden/>
+              </w:rPr>
+              <w:fldChar w:fldCharType="begin"/>
+            </w:r>
+            <w:r>
+              <w:rPr>
+                <w:noProof/>
+                <w:webHidden/>
+              </w:rPr>
+              <w:instrText xml:space="preserve"> PAGEREF _Toc500676053 \h </w:instrText>
+            </w:r>
+            <w:r>
+              <w:rPr>
+                <w:noProof/>
+                <w:webHidden/>
+              </w:rPr>
+            </w:r>
+            <w:r>
+              <w:rPr>
+                <w:noProof/>
+                <w:webHidden/>
+              </w:rPr>
+              <w:fldChar w:fldCharType="separate"/>
+            </w:r>
+            <w:r>
+              <w:rPr>
+                <w:noProof/>
+                <w:webHidden/>
+              </w:rPr>
+              <w:t>1</w:t>
+            </w:r>
+            <w:r>
+              <w:rPr>
+                <w:noProof/>
+                <w:webHidden/>
+              </w:rPr>
+              <w:fldChar w:fldCharType="end"/>
+            </w:r>
+          </w:hyperlink>
+        </w:p>
+        <w:p>
+          <w:pPr>
+            <w:pStyle w:val="TOC2"/>
+            <w:tabs>
+              <w:tab w:val="right" w:leader="dot" w:pos="9350"/>
+            </w:tabs>
+            <w:rPr>
+              <w:rFonts w:eastAsiaTheme="minorEastAsia"/>
+              <w:noProof/>
+              <w:lang w:val="da-DK" w:eastAsia="da-DK"/>
+            </w:rPr>
+          </w:pPr>
+          <w:hyperlink w:anchor="_Toc500676054" w:history="1">
+            <w:r>
+              <w:rPr>
+                <w:rStyle w:val="Hyperlink"/>
+                <w:noProof/>
+                <w:lang w:val="da-DK"/>
+              </w:rPr>
+              <w:t>Kvalitetssikring</w:t>
+            </w:r>
+            <w:r>
+              <w:rPr>
+                <w:noProof/>
+                <w:webHidden/>
+              </w:rPr>
+              <w:tab/>
+            </w:r>
+            <w:r>
+              <w:rPr>
+                <w:noProof/>
+                <w:webHidden/>
+              </w:rPr>
+              <w:fldChar w:fldCharType="begin"/>
+            </w:r>
+            <w:r>
+              <w:rPr>
+                <w:noProof/>
+                <w:webHidden/>
+              </w:rPr>
+              <w:instrText xml:space="preserve"> PAGEREF _Toc500676054 \h </w:instrText>
+            </w:r>
+            <w:r>
+              <w:rPr>
+                <w:noProof/>
+                <w:webHidden/>
+              </w:rPr>
+            </w:r>
+            <w:r>
+              <w:rPr>
+                <w:noProof/>
+                <w:webHidden/>
+              </w:rPr>
+              <w:fldChar w:fldCharType="separate"/>
+            </w:r>
+            <w:r>
+              <w:rPr>
+                <w:noProof/>
+                <w:webHidden/>
+              </w:rPr>
+              <w:t>1</w:t>
+            </w:r>
+            <w:r>
+              <w:rPr>
+                <w:noProof/>
+                <w:webHidden/>
+              </w:rPr>
+              <w:fldChar w:fldCharType="end"/>
+            </w:r>
+          </w:hyperlink>
+        </w:p>
+        <w:p>
+          <w:pPr>
+            <w:pStyle w:val="TOC1"/>
+            <w:tabs>
+              <w:tab w:val="right" w:leader="dot" w:pos="9350"/>
+            </w:tabs>
+            <w:rPr>
+              <w:rFonts w:eastAsiaTheme="minorEastAsia"/>
+              <w:noProof/>
+              <w:lang w:val="da-DK" w:eastAsia="da-DK"/>
+            </w:rPr>
+          </w:pPr>
+          <w:hyperlink w:anchor="_Toc500676055" w:history="1">
+            <w:r>
+              <w:rPr>
+                <w:rStyle w:val="Hyperlink"/>
+                <w:noProof/>
+                <w:lang w:val="da-DK"/>
+              </w:rPr>
+              <w:t>Sprint 1</w:t>
+            </w:r>
+            <w:r>
+              <w:rPr>
+                <w:noProof/>
+                <w:webHidden/>
+              </w:rPr>
+              <w:tab/>
+            </w:r>
+            <w:r>
+              <w:rPr>
+                <w:noProof/>
+                <w:webHidden/>
+              </w:rPr>
+              <w:fldChar w:fldCharType="begin"/>
+            </w:r>
+            <w:r>
+              <w:rPr>
+                <w:noProof/>
+                <w:webHidden/>
+              </w:rPr>
+              <w:instrText xml:space="preserve"> PAGEREF _Toc500676055 \h </w:instrText>
+            </w:r>
+            <w:r>
+              <w:rPr>
+                <w:noProof/>
+                <w:webHidden/>
+              </w:rPr>
+            </w:r>
+            <w:r>
+              <w:rPr>
+                <w:noProof/>
+                <w:webHidden/>
+              </w:rPr>
+              <w:fldChar w:fldCharType="separate"/>
+            </w:r>
+            <w:r>
+              <w:rPr>
+                <w:noProof/>
+                <w:webHidden/>
+              </w:rPr>
+              <w:t>1</w:t>
+            </w:r>
+            <w:r>
+              <w:rPr>
+                <w:noProof/>
+                <w:webHidden/>
+              </w:rPr>
+              <w:fldChar w:fldCharType="end"/>
+            </w:r>
+          </w:hyperlink>
+        </w:p>
+        <w:p>
+          <w:pPr>
+            <w:pStyle w:val="TOC1"/>
+            <w:tabs>
+              <w:tab w:val="right" w:leader="dot" w:pos="9350"/>
+            </w:tabs>
+            <w:rPr>
+              <w:rFonts w:eastAsiaTheme="minorEastAsia"/>
+              <w:noProof/>
+              <w:lang w:val="da-DK" w:eastAsia="da-DK"/>
+            </w:rPr>
+          </w:pPr>
+          <w:hyperlink w:anchor="_Toc500676056" w:history="1">
+            <w:r>
+              <w:rPr>
+                <w:rStyle w:val="Hyperlink"/>
+                <w:noProof/>
+                <w:lang w:val="da-DK"/>
+              </w:rPr>
+              <w:t>Sprint 2</w:t>
+            </w:r>
+            <w:r>
+              <w:rPr>
+                <w:noProof/>
+                <w:webHidden/>
+              </w:rPr>
+              <w:tab/>
+            </w:r>
+            <w:r>
+              <w:rPr>
+                <w:noProof/>
+                <w:webHidden/>
+              </w:rPr>
+              <w:fldChar w:fldCharType="begin"/>
+            </w:r>
+            <w:r>
+              <w:rPr>
+                <w:noProof/>
+                <w:webHidden/>
+              </w:rPr>
+              <w:instrText xml:space="preserve"> PAGEREF _Toc500676056 \h </w:instrText>
+            </w:r>
+            <w:r>
+              <w:rPr>
+                <w:noProof/>
+                <w:webHidden/>
+              </w:rPr>
+            </w:r>
+            <w:r>
+              <w:rPr>
+                <w:noProof/>
+                <w:webHidden/>
+              </w:rPr>
+              <w:fldChar w:fldCharType="separate"/>
+            </w:r>
+            <w:r>
+              <w:rPr>
+                <w:noProof/>
+                <w:webHidden/>
+              </w:rPr>
+              <w:t>1</w:t>
+            </w:r>
+            <w:r>
+              <w:rPr>
+                <w:noProof/>
+                <w:webHidden/>
+              </w:rPr>
+              <w:fldChar w:fldCharType="end"/>
+            </w:r>
+          </w:hyperlink>
+        </w:p>
+        <w:p>
+          <w:pPr>
+            <w:pStyle w:val="TOC1"/>
+            <w:tabs>
+              <w:tab w:val="right" w:leader="dot" w:pos="9350"/>
+            </w:tabs>
+            <w:rPr>
+              <w:rFonts w:eastAsiaTheme="minorEastAsia"/>
+              <w:noProof/>
+              <w:lang w:val="da-DK" w:eastAsia="da-DK"/>
+            </w:rPr>
+          </w:pPr>
+          <w:hyperlink w:anchor="_Toc500676057" w:history="1">
+            <w:r>
+              <w:rPr>
+                <w:rStyle w:val="Hyperlink"/>
+                <w:noProof/>
+                <w:lang w:val="da-DK"/>
+              </w:rPr>
+              <w:t>Sprint 3</w:t>
+            </w:r>
+            <w:r>
+              <w:rPr>
+                <w:noProof/>
+                <w:webHidden/>
+              </w:rPr>
+              <w:tab/>
+            </w:r>
+            <w:r>
+              <w:rPr>
+                <w:noProof/>
+                <w:webHidden/>
+              </w:rPr>
+              <w:fldChar w:fldCharType="begin"/>
+            </w:r>
+            <w:r>
+              <w:rPr>
+                <w:noProof/>
+                <w:webHidden/>
+              </w:rPr>
+              <w:instrText xml:space="preserve"> PAGEREF _Toc500676057 \h </w:instrText>
+            </w:r>
+            <w:r>
+              <w:rPr>
+                <w:noProof/>
+                <w:webHidden/>
+              </w:rPr>
+            </w:r>
+            <w:r>
+              <w:rPr>
+                <w:noProof/>
+                <w:webHidden/>
+              </w:rPr>
+              <w:fldChar w:fldCharType="separate"/>
+            </w:r>
+            <w:r>
+              <w:rPr>
+                <w:noProof/>
+                <w:webHidden/>
+              </w:rPr>
+              <w:t>1</w:t>
+            </w:r>
+            <w:r>
+              <w:rPr>
+                <w:noProof/>
+                <w:webHidden/>
+              </w:rPr>
+              <w:fldChar w:fldCharType="end"/>
+            </w:r>
+          </w:hyperlink>
+        </w:p>
+        <w:p>
+          <w:pPr>
+            <w:pStyle w:val="TOC1"/>
+            <w:tabs>
+              <w:tab w:val="right" w:leader="dot" w:pos="9350"/>
+            </w:tabs>
+            <w:rPr>
+              <w:rFonts w:eastAsiaTheme="minorEastAsia"/>
+              <w:noProof/>
+              <w:lang w:val="da-DK" w:eastAsia="da-DK"/>
+            </w:rPr>
+          </w:pPr>
+          <w:hyperlink w:anchor="_Toc500676058" w:history="1">
+            <w:r>
+              <w:rPr>
+                <w:rStyle w:val="Hyperlink"/>
+                <w:noProof/>
+                <w:lang w:val="da-DK"/>
+              </w:rPr>
+              <w:t>Konklusion</w:t>
+            </w:r>
+            <w:r>
+              <w:rPr>
+                <w:noProof/>
+                <w:webHidden/>
+              </w:rPr>
+              <w:tab/>
+            </w:r>
+            <w:r>
+              <w:rPr>
+                <w:noProof/>
+                <w:webHidden/>
+              </w:rPr>
+              <w:fldChar w:fldCharType="begin"/>
+            </w:r>
+            <w:r>
+              <w:rPr>
+                <w:noProof/>
+                <w:webHidden/>
+              </w:rPr>
+              <w:instrText xml:space="preserve"> PAGEREF _Toc500676058 \h </w:instrText>
+            </w:r>
+            <w:r>
+              <w:rPr>
+                <w:noProof/>
+                <w:webHidden/>
+              </w:rPr>
+            </w:r>
+            <w:r>
+              <w:rPr>
+                <w:noProof/>
+                <w:webHidden/>
+              </w:rPr>
+              <w:fldChar w:fldCharType="separate"/>
+            </w:r>
+            <w:r>
+              <w:rPr>
+                <w:noProof/>
+                <w:webHidden/>
+              </w:rPr>
+              <w:t>1</w:t>
+            </w:r>
+            <w:r>
+              <w:rPr>
+                <w:noProof/>
+                <w:webHidden/>
+              </w:rPr>
+              <w:fldChar w:fldCharType="end"/>
+            </w:r>
+          </w:hyperlink>
+        </w:p>
+        <w:p>
+          <w:pPr>
+            <w:pStyle w:val="TOC1"/>
+            <w:tabs>
+              <w:tab w:val="right" w:leader="dot" w:pos="9350"/>
+            </w:tabs>
+            <w:rPr>
+              <w:rFonts w:eastAsiaTheme="minorEastAsia"/>
+              <w:noProof/>
+              <w:lang w:val="da-DK" w:eastAsia="da-DK"/>
+            </w:rPr>
+          </w:pPr>
+          <w:hyperlink w:anchor="_Toc500676059" w:history="1">
+            <w:r>
+              <w:rPr>
+                <w:rStyle w:val="Hyperlink"/>
+                <w:noProof/>
+                <w:lang w:val="da-DK"/>
+              </w:rPr>
+              <w:t>Refleksion</w:t>
+            </w:r>
+            <w:r>
+              <w:rPr>
+                <w:noProof/>
+                <w:webHidden/>
+              </w:rPr>
+              <w:tab/>
+            </w:r>
+            <w:r>
+              <w:rPr>
+                <w:noProof/>
+                <w:webHidden/>
+              </w:rPr>
+              <w:fldChar w:fldCharType="begin"/>
+            </w:r>
+            <w:r>
+              <w:rPr>
+                <w:noProof/>
+                <w:webHidden/>
+              </w:rPr>
+              <w:instrText xml:space="preserve"> PAGEREF _Toc500676059 \h </w:instrText>
+            </w:r>
+            <w:r>
+              <w:rPr>
+                <w:noProof/>
+                <w:webHidden/>
+              </w:rPr>
+            </w:r>
+            <w:r>
+              <w:rPr>
+                <w:noProof/>
+                <w:webHidden/>
+              </w:rPr>
+              <w:fldChar w:fldCharType="separate"/>
+            </w:r>
+            <w:r>
+              <w:rPr>
+                <w:noProof/>
+                <w:webHidden/>
+              </w:rPr>
+              <w:t>1</w:t>
+            </w:r>
+            <w:r>
+              <w:rPr>
+                <w:noProof/>
+                <w:webHidden/>
+              </w:rPr>
+              <w:fldChar w:fldCharType="end"/>
+            </w:r>
+          </w:hyperlink>
+        </w:p>
+        <w:p>
+          <w:pPr>
+            <w:pStyle w:val="TOC1"/>
+            <w:tabs>
+              <w:tab w:val="right" w:leader="dot" w:pos="9350"/>
+            </w:tabs>
+            <w:rPr>
+              <w:rFonts w:eastAsiaTheme="minorEastAsia"/>
+              <w:noProof/>
+              <w:lang w:val="da-DK" w:eastAsia="da-DK"/>
+            </w:rPr>
+          </w:pPr>
+          <w:hyperlink w:anchor="_Toc500676060" w:history="1">
+            <w:r>
+              <w:rPr>
+                <w:rStyle w:val="Hyperlink"/>
+                <w:noProof/>
+                <w:lang w:val="da-DK"/>
+              </w:rPr>
+              <w:t>Perspektivering</w:t>
+            </w:r>
+            <w:r>
+              <w:rPr>
+                <w:noProof/>
+                <w:webHidden/>
+              </w:rPr>
+              <w:tab/>
+            </w:r>
+            <w:r>
+              <w:rPr>
+                <w:noProof/>
+                <w:webHidden/>
+              </w:rPr>
+              <w:fldChar w:fldCharType="begin"/>
+            </w:r>
+            <w:r>
+              <w:rPr>
+                <w:noProof/>
+                <w:webHidden/>
+              </w:rPr>
+              <w:instrText xml:space="preserve"> PAGEREF _Toc500676060 \h </w:instrText>
+            </w:r>
+            <w:r>
+              <w:rPr>
+                <w:noProof/>
+                <w:webHidden/>
+              </w:rPr>
+            </w:r>
+            <w:r>
+              <w:rPr>
+                <w:noProof/>
+                <w:webHidden/>
+              </w:rPr>
+              <w:fldChar w:fldCharType="separate"/>
+            </w:r>
+            <w:r>
+              <w:rPr>
+                <w:noProof/>
+                <w:webHidden/>
+              </w:rPr>
+              <w:t>1</w:t>
+            </w:r>
+            <w:r>
+              <w:rPr>
+                <w:noProof/>
+                <w:webHidden/>
+              </w:rPr>
+              <w:fldChar w:fldCharType="end"/>
+            </w:r>
+          </w:hyperlink>
+        </w:p>
+        <w:p>
+          <w:pPr>
+            <w:pStyle w:val="TOC1"/>
+            <w:tabs>
+              <w:tab w:val="right" w:leader="dot" w:pos="9350"/>
+            </w:tabs>
+            <w:rPr>
+              <w:rFonts w:eastAsiaTheme="minorEastAsia"/>
+              <w:noProof/>
+              <w:lang w:val="da-DK" w:eastAsia="da-DK"/>
+            </w:rPr>
+          </w:pPr>
+          <w:hyperlink w:anchor="_Toc500676061" w:history="1">
+            <w:r>
+              <w:rPr>
+                <w:rStyle w:val="Hyperlink"/>
+                <w:noProof/>
+                <w:lang w:val="da-DK"/>
+              </w:rPr>
+              <w:t>Bilag</w:t>
+            </w:r>
+            <w:r>
+              <w:rPr>
+                <w:noProof/>
+                <w:webHidden/>
+              </w:rPr>
+              <w:tab/>
+            </w:r>
+            <w:r>
+              <w:rPr>
+                <w:noProof/>
+                <w:webHidden/>
+              </w:rPr>
+              <w:fldChar w:fldCharType="begin"/>
+            </w:r>
+            <w:r>
+              <w:rPr>
+                <w:noProof/>
+                <w:webHidden/>
+              </w:rPr>
+              <w:instrText xml:space="preserve"> PAGEREF _Toc500676061 \h </w:instrText>
+            </w:r>
+            <w:r>
+              <w:rPr>
+                <w:noProof/>
+                <w:webHidden/>
+              </w:rPr>
+            </w:r>
+            <w:r>
+              <w:rPr>
+                <w:noProof/>
+                <w:webHidden/>
+              </w:rPr>
+              <w:fldChar w:fldCharType="separate"/>
+            </w:r>
+            <w:r>
+              <w:rPr>
+                <w:noProof/>
+                <w:webHidden/>
+              </w:rPr>
+              <w:t>2</w:t>
+            </w:r>
+            <w:r>
+              <w:rPr>
+                <w:noProof/>
+                <w:webHidden/>
+              </w:rPr>
+              <w:fldChar w:fldCharType="end"/>
+            </w:r>
+          </w:hyperlink>
+        </w:p>
+        <w:p>
+          <w:pPr>
+            <w:pStyle w:val="TOC1"/>
+            <w:tabs>
+              <w:tab w:val="right" w:leader="dot" w:pos="9350"/>
+            </w:tabs>
+            <w:rPr>
+              <w:rFonts w:eastAsiaTheme="minorEastAsia"/>
+              <w:noProof/>
+              <w:lang w:val="da-DK" w:eastAsia="da-DK"/>
+            </w:rPr>
+          </w:pPr>
+          <w:hyperlink w:anchor="_Toc500676062" w:history="1">
+            <w:r>
+              <w:rPr>
+                <w:rStyle w:val="Hyperlink"/>
+                <w:noProof/>
+                <w:lang w:val="da-DK"/>
+              </w:rPr>
+              <w:t>Referencer</w:t>
+            </w:r>
+            <w:r>
+              <w:rPr>
+                <w:noProof/>
+                <w:webHidden/>
+              </w:rPr>
+              <w:tab/>
+            </w:r>
+            <w:r>
+              <w:rPr>
+                <w:noProof/>
+                <w:webHidden/>
+              </w:rPr>
+              <w:fldChar w:fldCharType="begin"/>
+            </w:r>
+            <w:r>
+              <w:rPr>
+                <w:noProof/>
+                <w:webHidden/>
+              </w:rPr>
+              <w:instrText xml:space="preserve"> PAGEREF _Toc500676062 \h </w:instrText>
+            </w:r>
+            <w:r>
+              <w:rPr>
+                <w:noProof/>
+                <w:webHidden/>
+              </w:rPr>
+            </w:r>
+            <w:r>
+              <w:rPr>
+                <w:noProof/>
+                <w:webHidden/>
+              </w:rPr>
+              <w:fldChar w:fldCharType="separate"/>
+            </w:r>
+            <w:r>
+              <w:rPr>
+                <w:noProof/>
+                <w:webHidden/>
+              </w:rPr>
+              <w:t>3</w:t>
+            </w:r>
+            <w:r>
+              <w:rPr>
+                <w:noProof/>
+                <w:webHidden/>
+              </w:rPr>
+              <w:fldChar w:fldCharType="end"/>
+            </w:r>
+          </w:hyperlink>
+        </w:p>
+        <w:p>
+          <w:r>
+            <w:rPr>
+              <w:b/>
+              <w:bCs/>
+            </w:rPr>
+            <w:fldChar w:fldCharType="end"/>
+          </w:r>
+        </w:p>
+      </w:sdtContent>
+    </w:sdt>
     <w:p>
       <w:pPr>
         <w:pStyle w:val="Heading1"/>
@@ -933,8 +2259,9 @@
           <w:lang w:val="da-DK"/>
         </w:rPr>
       </w:pPr>
-      <w:bookmarkStart w:id="0" w:name="_GoBack"/>
-      <w:bookmarkEnd w:id="0"/>
+      <w:bookmarkStart w:id="0" w:name="_Toc500676045"/>
+      <w:bookmarkStart w:id="1" w:name="_GoBack"/>
+      <w:bookmarkEnd w:id="1"/>
       <w:r>
         <w:rPr>
           <w:lang w:val="da-DK"/>
@@ -942,6 +2269,7 @@
         <w:lastRenderedPageBreak/>
         <w:t>Indledning</w:t>
       </w:r>
+      <w:bookmarkEnd w:id="0"/>
     </w:p>
     <w:p>
       <w:pPr>
@@ -950,6 +2278,7 @@
           <w:lang w:val="da-DK"/>
         </w:rPr>
       </w:pPr>
+      <w:bookmarkStart w:id="2" w:name="_Toc500676046"/>
       <w:r>
         <w:rPr>
           <w:lang w:val="da-DK"/>
@@ -962,6 +2291,7 @@
         </w:rPr>
         <w:t>lemformulering</w:t>
       </w:r>
+      <w:bookmarkEnd w:id="2"/>
     </w:p>
     <w:p>
       <w:pPr>
@@ -970,12 +2300,14 @@
           <w:lang w:val="da-DK"/>
         </w:rPr>
       </w:pPr>
+      <w:bookmarkStart w:id="3" w:name="_Toc500676047"/>
       <w:r>
         <w:rPr>
           <w:lang w:val="da-DK"/>
         </w:rPr>
         <w:t>Metodevalg</w:t>
       </w:r>
+      <w:bookmarkEnd w:id="3"/>
     </w:p>
     <w:p>
       <w:pPr>
@@ -984,12 +2316,14 @@
           <w:lang w:val="da-DK"/>
         </w:rPr>
       </w:pPr>
+      <w:bookmarkStart w:id="4" w:name="_Toc500676048"/>
       <w:r>
         <w:rPr>
           <w:lang w:val="da-DK"/>
         </w:rPr>
         <w:t>Todd Little</w:t>
       </w:r>
+      <w:bookmarkEnd w:id="4"/>
     </w:p>
     <w:p>
       <w:pPr>
@@ -998,6 +2332,7 @@
           <w:lang w:val="da-DK"/>
         </w:rPr>
       </w:pPr>
+      <w:bookmarkStart w:id="5" w:name="_Toc500676049"/>
       <w:r>
         <w:rPr>
           <w:lang w:val="da-DK"/>
@@ -1010,6 +2345,7 @@
         </w:rPr>
         <w:t>0</w:t>
       </w:r>
+      <w:bookmarkEnd w:id="5"/>
     </w:p>
     <w:p>
       <w:pPr>
@@ -1018,12 +2354,14 @@
           <w:lang w:val="da-DK"/>
         </w:rPr>
       </w:pPr>
+      <w:bookmarkStart w:id="6" w:name="_Toc500676050"/>
       <w:r>
         <w:rPr>
           <w:lang w:val="da-DK"/>
         </w:rPr>
         <w:t>Vision</w:t>
       </w:r>
+      <w:bookmarkEnd w:id="6"/>
     </w:p>
     <w:p>
       <w:pPr>
@@ -1032,12 +2370,14 @@
           <w:lang w:val="da-DK"/>
         </w:rPr>
       </w:pPr>
+      <w:bookmarkStart w:id="7" w:name="_Toc500676051"/>
       <w:r>
         <w:rPr>
           <w:lang w:val="da-DK"/>
         </w:rPr>
         <w:t>Krav</w:t>
       </w:r>
+      <w:bookmarkEnd w:id="7"/>
     </w:p>
     <w:p>
       <w:pPr>
@@ -1046,12 +2386,14 @@
           <w:lang w:val="da-DK"/>
         </w:rPr>
       </w:pPr>
+      <w:bookmarkStart w:id="8" w:name="_Toc500676052"/>
       <w:r>
         <w:rPr>
           <w:lang w:val="da-DK"/>
         </w:rPr>
         <w:t>Arkitektur</w:t>
       </w:r>
+      <w:bookmarkEnd w:id="8"/>
     </w:p>
     <w:p>
       <w:pPr>
@@ -1060,12 +2402,14 @@
           <w:lang w:val="da-DK"/>
         </w:rPr>
       </w:pPr>
+      <w:bookmarkStart w:id="9" w:name="_Toc500676053"/>
       <w:r>
         <w:rPr>
           <w:lang w:val="da-DK"/>
         </w:rPr>
         <w:t>Risikoanalyse</w:t>
       </w:r>
+      <w:bookmarkEnd w:id="9"/>
     </w:p>
     <w:p>
       <w:pPr>
@@ -1074,12 +2418,14 @@
           <w:lang w:val="da-DK"/>
         </w:rPr>
       </w:pPr>
+      <w:bookmarkStart w:id="10" w:name="_Toc500676054"/>
       <w:r>
         <w:rPr>
           <w:lang w:val="da-DK"/>
         </w:rPr>
         <w:t>Kvalitetssikring</w:t>
       </w:r>
+      <w:bookmarkEnd w:id="10"/>
     </w:p>
     <w:p>
       <w:pPr>
@@ -1088,6 +2434,7 @@
           <w:lang w:val="da-DK"/>
         </w:rPr>
       </w:pPr>
+      <w:bookmarkStart w:id="11" w:name="_Toc500676055"/>
       <w:r>
         <w:rPr>
           <w:lang w:val="da-DK"/>
@@ -1100,6 +2447,7 @@
         </w:rPr>
         <w:t>1</w:t>
       </w:r>
+      <w:bookmarkEnd w:id="11"/>
     </w:p>
     <w:p>
       <w:pPr>
@@ -1108,6 +2456,7 @@
           <w:lang w:val="da-DK"/>
         </w:rPr>
       </w:pPr>
+      <w:bookmarkStart w:id="12" w:name="_Toc500676056"/>
       <w:r>
         <w:rPr>
           <w:lang w:val="da-DK"/>
@@ -1120,6 +2469,7 @@
         </w:rPr>
         <w:t>2</w:t>
       </w:r>
+      <w:bookmarkEnd w:id="12"/>
     </w:p>
     <w:p>
       <w:pPr>
@@ -1128,6 +2478,7 @@
           <w:lang w:val="da-DK"/>
         </w:rPr>
       </w:pPr>
+      <w:bookmarkStart w:id="13" w:name="_Toc500676057"/>
       <w:r>
         <w:rPr>
           <w:lang w:val="da-DK"/>
@@ -1140,6 +2491,7 @@
         </w:rPr>
         <w:t>3</w:t>
       </w:r>
+      <w:bookmarkEnd w:id="13"/>
     </w:p>
     <w:p>
       <w:pPr>
@@ -1148,12 +2500,14 @@
           <w:lang w:val="da-DK"/>
         </w:rPr>
       </w:pPr>
+      <w:bookmarkStart w:id="14" w:name="_Toc500676058"/>
       <w:r>
         <w:rPr>
           <w:lang w:val="da-DK"/>
         </w:rPr>
         <w:t>Konklusion</w:t>
       </w:r>
+      <w:bookmarkEnd w:id="14"/>
     </w:p>
     <w:p>
       <w:pPr>
@@ -1162,12 +2516,14 @@
           <w:lang w:val="da-DK"/>
         </w:rPr>
       </w:pPr>
+      <w:bookmarkStart w:id="15" w:name="_Toc500676059"/>
       <w:r>
         <w:rPr>
           <w:lang w:val="da-DK"/>
         </w:rPr>
         <w:t>Refleksion</w:t>
       </w:r>
+      <w:bookmarkEnd w:id="15"/>
     </w:p>
     <w:p>
       <w:pPr>
@@ -1176,12 +2532,14 @@
           <w:lang w:val="da-DK"/>
         </w:rPr>
       </w:pPr>
+      <w:bookmarkStart w:id="16" w:name="_Toc500676060"/>
       <w:r>
         <w:rPr>
           <w:lang w:val="da-DK"/>
         </w:rPr>
         <w:t>Perspektivering</w:t>
       </w:r>
+      <w:bookmarkEnd w:id="16"/>
     </w:p>
     <w:p>
       <w:pPr>
@@ -1207,12 +2565,15 @@
           <w:lang w:val="da-DK"/>
         </w:rPr>
       </w:pPr>
-      <w:r>
-        <w:rPr>
-          <w:lang w:val="da-DK"/>
-        </w:rPr>
+      <w:bookmarkStart w:id="17" w:name="_Toc500676061"/>
+      <w:r>
+        <w:rPr>
+          <w:lang w:val="da-DK"/>
+        </w:rPr>
+        <w:lastRenderedPageBreak/>
         <w:t>Bilag</w:t>
       </w:r>
+      <w:bookmarkEnd w:id="17"/>
     </w:p>
     <w:p>
       <w:pPr>
@@ -1234,16 +2595,13 @@
     <w:p>
       <w:pPr>
         <w:pStyle w:val="Heading1"/>
-        <w:rPr>
-          <w:lang w:val="da-DK"/>
-        </w:rPr>
       </w:pPr>
-      <w:r>
-        <w:rPr>
-          <w:lang w:val="da-DK"/>
-        </w:rPr>
+      <w:bookmarkStart w:id="18" w:name="_Toc500676062"/>
+      <w:r>
+        <w:lastRenderedPageBreak/>
         <w:t>Referencer</w:t>
       </w:r>
+      <w:bookmarkEnd w:id="18"/>
     </w:p>
     <w:p>
       <w:r>
@@ -1278,10 +2636,7 @@
     </w:p>
     <w:p>
       <w:r>
-        <w:t>Todd Little</w:t>
-      </w:r>
-      <w:r>
-        <w:t xml:space="preserve"> et </w:t>
+        <w:t xml:space="preserve">Todd Little et </w:t>
       </w:r>
       <w:proofErr w:type="gramStart"/>
       <w:r>
@@ -1314,19 +2669,7 @@
           <w:rPr>
             <w:rStyle w:val="Hyperlink"/>
           </w:rPr>
-          <w:t>http://www.toddlittleweb.com/Papers/Adaptive%20Agility%20Paper</w:t>
-        </w:r>
-        <w:r>
-          <w:rPr>
-            <w:rStyle w:val="Hyperlink"/>
-          </w:rPr>
-          <w:t>%</w:t>
-        </w:r>
-        <w:r>
-          <w:rPr>
-            <w:rStyle w:val="Hyperlink"/>
-          </w:rPr>
-          <w:t>202004.06.06%20IEEE.pdf</w:t>
+          <w:t>http://www.toddlittleweb.com/Papers/Adaptive%20Agility%20Paper%202004.06.06%20IEEE.pdf</w:t>
         </w:r>
       </w:hyperlink>
     </w:p>
@@ -2334,7 +3677,7 @@
 </file>
 
 <file path=customXml/itemProps1.xml><?xml version="1.0" encoding="utf-8"?>
-<ds:datastoreItem xmlns:ds="http://schemas.openxmlformats.org/officeDocument/2006/customXml" ds:itemID="{19FC5D2F-C4E4-48E9-B448-87C306643247}">
+<ds:datastoreItem xmlns:ds="http://schemas.openxmlformats.org/officeDocument/2006/customXml" ds:itemID="{C9ACCEC9-3BA6-4B09-A8CA-299C41BC66D8}">
   <ds:schemaRefs>
     <ds:schemaRef ds:uri="http://schemas.openxmlformats.org/officeDocument/2006/bibliography"/>
   </ds:schemaRefs>

</xml_diff>

<commit_message>
Change language to English for references
</commit_message>
<xml_diff>
--- a/Rapport.docx
+++ b/Rapport.docx
@@ -4,22 +4,27 @@
   <w:body>
     <w:sdt>
       <w:sdtPr>
+        <w:rPr>
+          <w:lang w:val="da-DK"/>
+        </w:rPr>
         <w:id w:val="-1779091204"/>
         <w:docPartObj>
           <w:docPartGallery w:val="Cover Pages"/>
           <w:docPartUnique/>
         </w:docPartObj>
       </w:sdtPr>
-      <w:sdtEndPr>
-        <w:rPr>
-          <w:lang w:val="da-DK"/>
-        </w:rPr>
-      </w:sdtEndPr>
+      <w:sdtEndPr/>
       <w:sdtContent>
         <w:p>
+          <w:pPr>
+            <w:rPr>
+              <w:lang w:val="da-DK"/>
+            </w:rPr>
+          </w:pPr>
           <w:r>
             <w:rPr>
               <w:noProof/>
+              <w:lang w:val="da-DK"/>
             </w:rPr>
             <mc:AlternateContent>
               <mc:Choice Requires="wps">
@@ -177,6 +182,7 @@
           <w:r>
             <w:rPr>
               <w:noProof/>
+              <w:lang w:val="da-DK"/>
             </w:rPr>
             <mc:AlternateContent>
               <mc:Choice Requires="wps">
@@ -289,6 +295,7 @@
           <w:r>
             <w:rPr>
               <w:noProof/>
+              <w:lang w:val="da-DK"/>
             </w:rPr>
             <mc:AlternateContent>
               <mc:Choice Requires="wps">
@@ -457,6 +464,7 @@
           <w:r>
             <w:rPr>
               <w:noProof/>
+              <w:lang w:val="da-DK"/>
             </w:rPr>
             <mc:AlternateContent>
               <mc:Choice Requires="wps">
@@ -561,6 +569,7 @@
           <w:r>
             <w:rPr>
               <w:noProof/>
+              <w:lang w:val="da-DK"/>
             </w:rPr>
             <mc:AlternateContent>
               <mc:Choice Requires="wps">
@@ -658,6 +667,7 @@
           <w:r>
             <w:rPr>
               <w:noProof/>
+              <w:lang w:val="da-DK"/>
             </w:rPr>
             <mc:AlternateContent>
               <mc:Choice Requires="wps">
@@ -928,6 +938,13 @@
     </w:sdt>
     <w:sdt>
       <w:sdtPr>
+        <w:rPr>
+          <w:rFonts w:asciiTheme="minorHAnsi" w:eastAsiaTheme="minorHAnsi" w:hAnsiTheme="minorHAnsi" w:cstheme="minorBidi"/>
+          <w:color w:val="auto"/>
+          <w:sz w:val="22"/>
+          <w:szCs w:val="22"/>
+          <w:lang w:eastAsia="en-US"/>
+        </w:rPr>
         <w:id w:val="-1657222376"/>
         <w:docPartObj>
           <w:docPartGallery w:val="Table of Contents"/>
@@ -936,13 +953,8 @@
       </w:sdtPr>
       <w:sdtEndPr>
         <w:rPr>
-          <w:rFonts w:asciiTheme="minorHAnsi" w:eastAsiaTheme="minorHAnsi" w:hAnsiTheme="minorHAnsi" w:cstheme="minorBidi"/>
           <w:b/>
           <w:bCs/>
-          <w:color w:val="auto"/>
-          <w:sz w:val="22"/>
-          <w:szCs w:val="22"/>
-          <w:lang w:val="en-US" w:eastAsia="en-US"/>
         </w:rPr>
       </w:sdtEndPr>
       <w:sdtContent>
@@ -967,15 +979,24 @@
             </w:rPr>
           </w:pPr>
           <w:r>
+            <w:rPr>
+              <w:lang w:val="da-DK"/>
+            </w:rPr>
             <w:fldChar w:fldCharType="begin"/>
           </w:r>
           <w:r>
+            <w:rPr>
+              <w:lang w:val="da-DK"/>
+            </w:rPr>
             <w:instrText xml:space="preserve"> TOC \o "1-3" \h \z \u </w:instrText>
           </w:r>
           <w:r>
+            <w:rPr>
+              <w:lang w:val="da-DK"/>
+            </w:rPr>
             <w:fldChar w:fldCharType="separate"/>
           </w:r>
-          <w:hyperlink w:anchor="_Toc500676045" w:history="1">
+          <w:hyperlink w:anchor="_Toc500676436" w:history="1">
             <w:r>
               <w:rPr>
                 <w:rStyle w:val="Hyperlink"/>
@@ -988,6 +1009,7 @@
               <w:rPr>
                 <w:noProof/>
                 <w:webHidden/>
+                <w:lang w:val="da-DK"/>
               </w:rPr>
               <w:tab/>
             </w:r>
@@ -995,6 +1017,7 @@
               <w:rPr>
                 <w:noProof/>
                 <w:webHidden/>
+                <w:lang w:val="da-DK"/>
               </w:rPr>
               <w:fldChar w:fldCharType="begin"/>
             </w:r>
@@ -1002,19 +1025,22 @@
               <w:rPr>
                 <w:noProof/>
                 <w:webHidden/>
-              </w:rPr>
-              <w:instrText xml:space="preserve"> PAGEREF _Toc500676045 \h </w:instrText>
-            </w:r>
-            <w:r>
-              <w:rPr>
-                <w:noProof/>
-                <w:webHidden/>
-              </w:rPr>
-            </w:r>
-            <w:r>
-              <w:rPr>
-                <w:noProof/>
-                <w:webHidden/>
+                <w:lang w:val="da-DK"/>
+              </w:rPr>
+              <w:instrText xml:space="preserve"> PAGEREF _Toc500676436 \h </w:instrText>
+            </w:r>
+            <w:r>
+              <w:rPr>
+                <w:noProof/>
+                <w:webHidden/>
+                <w:lang w:val="da-DK"/>
+              </w:rPr>
+            </w:r>
+            <w:r>
+              <w:rPr>
+                <w:noProof/>
+                <w:webHidden/>
+                <w:lang w:val="da-DK"/>
               </w:rPr>
               <w:fldChar w:fldCharType="separate"/>
             </w:r>
@@ -1022,13 +1048,15 @@
               <w:rPr>
                 <w:noProof/>
                 <w:webHidden/>
-              </w:rPr>
-              <w:t>1</w:t>
-            </w:r>
-            <w:r>
-              <w:rPr>
-                <w:noProof/>
-                <w:webHidden/>
+                <w:lang w:val="da-DK"/>
+              </w:rPr>
+              <w:t>2</w:t>
+            </w:r>
+            <w:r>
+              <w:rPr>
+                <w:noProof/>
+                <w:webHidden/>
+                <w:lang w:val="da-DK"/>
               </w:rPr>
               <w:fldChar w:fldCharType="end"/>
             </w:r>
@@ -1046,7 +1074,7 @@
               <w:lang w:val="da-DK" w:eastAsia="da-DK"/>
             </w:rPr>
           </w:pPr>
-          <w:hyperlink w:anchor="_Toc500676046" w:history="1">
+          <w:hyperlink w:anchor="_Toc500676437" w:history="1">
             <w:r>
               <w:rPr>
                 <w:rStyle w:val="Hyperlink"/>
@@ -1059,6 +1087,7 @@
               <w:rPr>
                 <w:noProof/>
                 <w:webHidden/>
+                <w:lang w:val="da-DK"/>
               </w:rPr>
               <w:tab/>
             </w:r>
@@ -1066,6 +1095,7 @@
               <w:rPr>
                 <w:noProof/>
                 <w:webHidden/>
+                <w:lang w:val="da-DK"/>
               </w:rPr>
               <w:fldChar w:fldCharType="begin"/>
             </w:r>
@@ -1073,19 +1103,22 @@
               <w:rPr>
                 <w:noProof/>
                 <w:webHidden/>
-              </w:rPr>
-              <w:instrText xml:space="preserve"> PAGEREF _Toc500676046 \h </w:instrText>
-            </w:r>
-            <w:r>
-              <w:rPr>
-                <w:noProof/>
-                <w:webHidden/>
-              </w:rPr>
-            </w:r>
-            <w:r>
-              <w:rPr>
-                <w:noProof/>
-                <w:webHidden/>
+                <w:lang w:val="da-DK"/>
+              </w:rPr>
+              <w:instrText xml:space="preserve"> PAGEREF _Toc500676437 \h </w:instrText>
+            </w:r>
+            <w:r>
+              <w:rPr>
+                <w:noProof/>
+                <w:webHidden/>
+                <w:lang w:val="da-DK"/>
+              </w:rPr>
+            </w:r>
+            <w:r>
+              <w:rPr>
+                <w:noProof/>
+                <w:webHidden/>
+                <w:lang w:val="da-DK"/>
               </w:rPr>
               <w:fldChar w:fldCharType="separate"/>
             </w:r>
@@ -1093,13 +1126,15 @@
               <w:rPr>
                 <w:noProof/>
                 <w:webHidden/>
-              </w:rPr>
-              <w:t>1</w:t>
-            </w:r>
-            <w:r>
-              <w:rPr>
-                <w:noProof/>
-                <w:webHidden/>
+                <w:lang w:val="da-DK"/>
+              </w:rPr>
+              <w:t>2</w:t>
+            </w:r>
+            <w:r>
+              <w:rPr>
+                <w:noProof/>
+                <w:webHidden/>
+                <w:lang w:val="da-DK"/>
               </w:rPr>
               <w:fldChar w:fldCharType="end"/>
             </w:r>
@@ -1117,7 +1152,7 @@
               <w:lang w:val="da-DK" w:eastAsia="da-DK"/>
             </w:rPr>
           </w:pPr>
-          <w:hyperlink w:anchor="_Toc500676047" w:history="1">
+          <w:hyperlink w:anchor="_Toc500676438" w:history="1">
             <w:r>
               <w:rPr>
                 <w:rStyle w:val="Hyperlink"/>
@@ -1130,6 +1165,7 @@
               <w:rPr>
                 <w:noProof/>
                 <w:webHidden/>
+                <w:lang w:val="da-DK"/>
               </w:rPr>
               <w:tab/>
             </w:r>
@@ -1137,6 +1173,7 @@
               <w:rPr>
                 <w:noProof/>
                 <w:webHidden/>
+                <w:lang w:val="da-DK"/>
               </w:rPr>
               <w:fldChar w:fldCharType="begin"/>
             </w:r>
@@ -1144,19 +1181,22 @@
               <w:rPr>
                 <w:noProof/>
                 <w:webHidden/>
-              </w:rPr>
-              <w:instrText xml:space="preserve"> PAGEREF _Toc500676047 \h </w:instrText>
-            </w:r>
-            <w:r>
-              <w:rPr>
-                <w:noProof/>
-                <w:webHidden/>
-              </w:rPr>
-            </w:r>
-            <w:r>
-              <w:rPr>
-                <w:noProof/>
-                <w:webHidden/>
+                <w:lang w:val="da-DK"/>
+              </w:rPr>
+              <w:instrText xml:space="preserve"> PAGEREF _Toc500676438 \h </w:instrText>
+            </w:r>
+            <w:r>
+              <w:rPr>
+                <w:noProof/>
+                <w:webHidden/>
+                <w:lang w:val="da-DK"/>
+              </w:rPr>
+            </w:r>
+            <w:r>
+              <w:rPr>
+                <w:noProof/>
+                <w:webHidden/>
+                <w:lang w:val="da-DK"/>
               </w:rPr>
               <w:fldChar w:fldCharType="separate"/>
             </w:r>
@@ -1164,13 +1204,15 @@
               <w:rPr>
                 <w:noProof/>
                 <w:webHidden/>
-              </w:rPr>
-              <w:t>1</w:t>
-            </w:r>
-            <w:r>
-              <w:rPr>
-                <w:noProof/>
-                <w:webHidden/>
+                <w:lang w:val="da-DK"/>
+              </w:rPr>
+              <w:t>2</w:t>
+            </w:r>
+            <w:r>
+              <w:rPr>
+                <w:noProof/>
+                <w:webHidden/>
+                <w:lang w:val="da-DK"/>
               </w:rPr>
               <w:fldChar w:fldCharType="end"/>
             </w:r>
@@ -1188,7 +1230,7 @@
               <w:lang w:val="da-DK" w:eastAsia="da-DK"/>
             </w:rPr>
           </w:pPr>
-          <w:hyperlink w:anchor="_Toc500676048" w:history="1">
+          <w:hyperlink w:anchor="_Toc500676439" w:history="1">
             <w:r>
               <w:rPr>
                 <w:rStyle w:val="Hyperlink"/>
@@ -1201,6 +1243,7 @@
               <w:rPr>
                 <w:noProof/>
                 <w:webHidden/>
+                <w:lang w:val="da-DK"/>
               </w:rPr>
               <w:tab/>
             </w:r>
@@ -1208,6 +1251,7 @@
               <w:rPr>
                 <w:noProof/>
                 <w:webHidden/>
+                <w:lang w:val="da-DK"/>
               </w:rPr>
               <w:fldChar w:fldCharType="begin"/>
             </w:r>
@@ -1215,19 +1259,22 @@
               <w:rPr>
                 <w:noProof/>
                 <w:webHidden/>
-              </w:rPr>
-              <w:instrText xml:space="preserve"> PAGEREF _Toc500676048 \h </w:instrText>
-            </w:r>
-            <w:r>
-              <w:rPr>
-                <w:noProof/>
-                <w:webHidden/>
-              </w:rPr>
-            </w:r>
-            <w:r>
-              <w:rPr>
-                <w:noProof/>
-                <w:webHidden/>
+                <w:lang w:val="da-DK"/>
+              </w:rPr>
+              <w:instrText xml:space="preserve"> PAGEREF _Toc500676439 \h </w:instrText>
+            </w:r>
+            <w:r>
+              <w:rPr>
+                <w:noProof/>
+                <w:webHidden/>
+                <w:lang w:val="da-DK"/>
+              </w:rPr>
+            </w:r>
+            <w:r>
+              <w:rPr>
+                <w:noProof/>
+                <w:webHidden/>
+                <w:lang w:val="da-DK"/>
               </w:rPr>
               <w:fldChar w:fldCharType="separate"/>
             </w:r>
@@ -1235,13 +1282,15 @@
               <w:rPr>
                 <w:noProof/>
                 <w:webHidden/>
-              </w:rPr>
-              <w:t>1</w:t>
-            </w:r>
-            <w:r>
-              <w:rPr>
-                <w:noProof/>
-                <w:webHidden/>
+                <w:lang w:val="da-DK"/>
+              </w:rPr>
+              <w:t>2</w:t>
+            </w:r>
+            <w:r>
+              <w:rPr>
+                <w:noProof/>
+                <w:webHidden/>
+                <w:lang w:val="da-DK"/>
               </w:rPr>
               <w:fldChar w:fldCharType="end"/>
             </w:r>
@@ -1259,7 +1308,7 @@
               <w:lang w:val="da-DK" w:eastAsia="da-DK"/>
             </w:rPr>
           </w:pPr>
-          <w:hyperlink w:anchor="_Toc500676049" w:history="1">
+          <w:hyperlink w:anchor="_Toc500676440" w:history="1">
             <w:r>
               <w:rPr>
                 <w:rStyle w:val="Hyperlink"/>
@@ -1272,6 +1321,7 @@
               <w:rPr>
                 <w:noProof/>
                 <w:webHidden/>
+                <w:lang w:val="da-DK"/>
               </w:rPr>
               <w:tab/>
             </w:r>
@@ -1279,6 +1329,7 @@
               <w:rPr>
                 <w:noProof/>
                 <w:webHidden/>
+                <w:lang w:val="da-DK"/>
               </w:rPr>
               <w:fldChar w:fldCharType="begin"/>
             </w:r>
@@ -1286,19 +1337,22 @@
               <w:rPr>
                 <w:noProof/>
                 <w:webHidden/>
-              </w:rPr>
-              <w:instrText xml:space="preserve"> PAGEREF _Toc500676049 \h </w:instrText>
-            </w:r>
-            <w:r>
-              <w:rPr>
-                <w:noProof/>
-                <w:webHidden/>
-              </w:rPr>
-            </w:r>
-            <w:r>
-              <w:rPr>
-                <w:noProof/>
-                <w:webHidden/>
+                <w:lang w:val="da-DK"/>
+              </w:rPr>
+              <w:instrText xml:space="preserve"> PAGEREF _Toc500676440 \h </w:instrText>
+            </w:r>
+            <w:r>
+              <w:rPr>
+                <w:noProof/>
+                <w:webHidden/>
+                <w:lang w:val="da-DK"/>
+              </w:rPr>
+            </w:r>
+            <w:r>
+              <w:rPr>
+                <w:noProof/>
+                <w:webHidden/>
+                <w:lang w:val="da-DK"/>
               </w:rPr>
               <w:fldChar w:fldCharType="separate"/>
             </w:r>
@@ -1306,13 +1360,15 @@
               <w:rPr>
                 <w:noProof/>
                 <w:webHidden/>
-              </w:rPr>
-              <w:t>1</w:t>
-            </w:r>
-            <w:r>
-              <w:rPr>
-                <w:noProof/>
-                <w:webHidden/>
+                <w:lang w:val="da-DK"/>
+              </w:rPr>
+              <w:t>2</w:t>
+            </w:r>
+            <w:r>
+              <w:rPr>
+                <w:noProof/>
+                <w:webHidden/>
+                <w:lang w:val="da-DK"/>
               </w:rPr>
               <w:fldChar w:fldCharType="end"/>
             </w:r>
@@ -1330,7 +1386,7 @@
               <w:lang w:val="da-DK" w:eastAsia="da-DK"/>
             </w:rPr>
           </w:pPr>
-          <w:hyperlink w:anchor="_Toc500676050" w:history="1">
+          <w:hyperlink w:anchor="_Toc500676441" w:history="1">
             <w:r>
               <w:rPr>
                 <w:rStyle w:val="Hyperlink"/>
@@ -1343,6 +1399,7 @@
               <w:rPr>
                 <w:noProof/>
                 <w:webHidden/>
+                <w:lang w:val="da-DK"/>
               </w:rPr>
               <w:tab/>
             </w:r>
@@ -1350,6 +1407,7 @@
               <w:rPr>
                 <w:noProof/>
                 <w:webHidden/>
+                <w:lang w:val="da-DK"/>
               </w:rPr>
               <w:fldChar w:fldCharType="begin"/>
             </w:r>
@@ -1357,19 +1415,22 @@
               <w:rPr>
                 <w:noProof/>
                 <w:webHidden/>
-              </w:rPr>
-              <w:instrText xml:space="preserve"> PAGEREF _Toc500676050 \h </w:instrText>
-            </w:r>
-            <w:r>
-              <w:rPr>
-                <w:noProof/>
-                <w:webHidden/>
-              </w:rPr>
-            </w:r>
-            <w:r>
-              <w:rPr>
-                <w:noProof/>
-                <w:webHidden/>
+                <w:lang w:val="da-DK"/>
+              </w:rPr>
+              <w:instrText xml:space="preserve"> PAGEREF _Toc500676441 \h </w:instrText>
+            </w:r>
+            <w:r>
+              <w:rPr>
+                <w:noProof/>
+                <w:webHidden/>
+                <w:lang w:val="da-DK"/>
+              </w:rPr>
+            </w:r>
+            <w:r>
+              <w:rPr>
+                <w:noProof/>
+                <w:webHidden/>
+                <w:lang w:val="da-DK"/>
               </w:rPr>
               <w:fldChar w:fldCharType="separate"/>
             </w:r>
@@ -1377,13 +1438,15 @@
               <w:rPr>
                 <w:noProof/>
                 <w:webHidden/>
-              </w:rPr>
-              <w:t>1</w:t>
-            </w:r>
-            <w:r>
-              <w:rPr>
-                <w:noProof/>
-                <w:webHidden/>
+                <w:lang w:val="da-DK"/>
+              </w:rPr>
+              <w:t>2</w:t>
+            </w:r>
+            <w:r>
+              <w:rPr>
+                <w:noProof/>
+                <w:webHidden/>
+                <w:lang w:val="da-DK"/>
               </w:rPr>
               <w:fldChar w:fldCharType="end"/>
             </w:r>
@@ -1401,7 +1464,7 @@
               <w:lang w:val="da-DK" w:eastAsia="da-DK"/>
             </w:rPr>
           </w:pPr>
-          <w:hyperlink w:anchor="_Toc500676051" w:history="1">
+          <w:hyperlink w:anchor="_Toc500676442" w:history="1">
             <w:r>
               <w:rPr>
                 <w:rStyle w:val="Hyperlink"/>
@@ -1414,6 +1477,7 @@
               <w:rPr>
                 <w:noProof/>
                 <w:webHidden/>
+                <w:lang w:val="da-DK"/>
               </w:rPr>
               <w:tab/>
             </w:r>
@@ -1421,6 +1485,7 @@
               <w:rPr>
                 <w:noProof/>
                 <w:webHidden/>
+                <w:lang w:val="da-DK"/>
               </w:rPr>
               <w:fldChar w:fldCharType="begin"/>
             </w:r>
@@ -1428,19 +1493,22 @@
               <w:rPr>
                 <w:noProof/>
                 <w:webHidden/>
-              </w:rPr>
-              <w:instrText xml:space="preserve"> PAGEREF _Toc500676051 \h </w:instrText>
-            </w:r>
-            <w:r>
-              <w:rPr>
-                <w:noProof/>
-                <w:webHidden/>
-              </w:rPr>
-            </w:r>
-            <w:r>
-              <w:rPr>
-                <w:noProof/>
-                <w:webHidden/>
+                <w:lang w:val="da-DK"/>
+              </w:rPr>
+              <w:instrText xml:space="preserve"> PAGEREF _Toc500676442 \h </w:instrText>
+            </w:r>
+            <w:r>
+              <w:rPr>
+                <w:noProof/>
+                <w:webHidden/>
+                <w:lang w:val="da-DK"/>
+              </w:rPr>
+            </w:r>
+            <w:r>
+              <w:rPr>
+                <w:noProof/>
+                <w:webHidden/>
+                <w:lang w:val="da-DK"/>
               </w:rPr>
               <w:fldChar w:fldCharType="separate"/>
             </w:r>
@@ -1448,13 +1516,15 @@
               <w:rPr>
                 <w:noProof/>
                 <w:webHidden/>
-              </w:rPr>
-              <w:t>1</w:t>
-            </w:r>
-            <w:r>
-              <w:rPr>
-                <w:noProof/>
-                <w:webHidden/>
+                <w:lang w:val="da-DK"/>
+              </w:rPr>
+              <w:t>2</w:t>
+            </w:r>
+            <w:r>
+              <w:rPr>
+                <w:noProof/>
+                <w:webHidden/>
+                <w:lang w:val="da-DK"/>
               </w:rPr>
               <w:fldChar w:fldCharType="end"/>
             </w:r>
@@ -1472,7 +1542,7 @@
               <w:lang w:val="da-DK" w:eastAsia="da-DK"/>
             </w:rPr>
           </w:pPr>
-          <w:hyperlink w:anchor="_Toc500676052" w:history="1">
+          <w:hyperlink w:anchor="_Toc500676443" w:history="1">
             <w:r>
               <w:rPr>
                 <w:rStyle w:val="Hyperlink"/>
@@ -1485,6 +1555,7 @@
               <w:rPr>
                 <w:noProof/>
                 <w:webHidden/>
+                <w:lang w:val="da-DK"/>
               </w:rPr>
               <w:tab/>
             </w:r>
@@ -1492,6 +1563,7 @@
               <w:rPr>
                 <w:noProof/>
                 <w:webHidden/>
+                <w:lang w:val="da-DK"/>
               </w:rPr>
               <w:fldChar w:fldCharType="begin"/>
             </w:r>
@@ -1499,19 +1571,22 @@
               <w:rPr>
                 <w:noProof/>
                 <w:webHidden/>
-              </w:rPr>
-              <w:instrText xml:space="preserve"> PAGEREF _Toc500676052 \h </w:instrText>
-            </w:r>
-            <w:r>
-              <w:rPr>
-                <w:noProof/>
-                <w:webHidden/>
-              </w:rPr>
-            </w:r>
-            <w:r>
-              <w:rPr>
-                <w:noProof/>
-                <w:webHidden/>
+                <w:lang w:val="da-DK"/>
+              </w:rPr>
+              <w:instrText xml:space="preserve"> PAGEREF _Toc500676443 \h </w:instrText>
+            </w:r>
+            <w:r>
+              <w:rPr>
+                <w:noProof/>
+                <w:webHidden/>
+                <w:lang w:val="da-DK"/>
+              </w:rPr>
+            </w:r>
+            <w:r>
+              <w:rPr>
+                <w:noProof/>
+                <w:webHidden/>
+                <w:lang w:val="da-DK"/>
               </w:rPr>
               <w:fldChar w:fldCharType="separate"/>
             </w:r>
@@ -1519,13 +1594,15 @@
               <w:rPr>
                 <w:noProof/>
                 <w:webHidden/>
-              </w:rPr>
-              <w:t>1</w:t>
-            </w:r>
-            <w:r>
-              <w:rPr>
-                <w:noProof/>
-                <w:webHidden/>
+                <w:lang w:val="da-DK"/>
+              </w:rPr>
+              <w:t>2</w:t>
+            </w:r>
+            <w:r>
+              <w:rPr>
+                <w:noProof/>
+                <w:webHidden/>
+                <w:lang w:val="da-DK"/>
               </w:rPr>
               <w:fldChar w:fldCharType="end"/>
             </w:r>
@@ -1543,7 +1620,7 @@
               <w:lang w:val="da-DK" w:eastAsia="da-DK"/>
             </w:rPr>
           </w:pPr>
-          <w:hyperlink w:anchor="_Toc500676053" w:history="1">
+          <w:hyperlink w:anchor="_Toc500676444" w:history="1">
             <w:r>
               <w:rPr>
                 <w:rStyle w:val="Hyperlink"/>
@@ -1556,6 +1633,7 @@
               <w:rPr>
                 <w:noProof/>
                 <w:webHidden/>
+                <w:lang w:val="da-DK"/>
               </w:rPr>
               <w:tab/>
             </w:r>
@@ -1563,6 +1641,7 @@
               <w:rPr>
                 <w:noProof/>
                 <w:webHidden/>
+                <w:lang w:val="da-DK"/>
               </w:rPr>
               <w:fldChar w:fldCharType="begin"/>
             </w:r>
@@ -1570,19 +1649,22 @@
               <w:rPr>
                 <w:noProof/>
                 <w:webHidden/>
-              </w:rPr>
-              <w:instrText xml:space="preserve"> PAGEREF _Toc500676053 \h </w:instrText>
-            </w:r>
-            <w:r>
-              <w:rPr>
-                <w:noProof/>
-                <w:webHidden/>
-              </w:rPr>
-            </w:r>
-            <w:r>
-              <w:rPr>
-                <w:noProof/>
-                <w:webHidden/>
+                <w:lang w:val="da-DK"/>
+              </w:rPr>
+              <w:instrText xml:space="preserve"> PAGEREF _Toc500676444 \h </w:instrText>
+            </w:r>
+            <w:r>
+              <w:rPr>
+                <w:noProof/>
+                <w:webHidden/>
+                <w:lang w:val="da-DK"/>
+              </w:rPr>
+            </w:r>
+            <w:r>
+              <w:rPr>
+                <w:noProof/>
+                <w:webHidden/>
+                <w:lang w:val="da-DK"/>
               </w:rPr>
               <w:fldChar w:fldCharType="separate"/>
             </w:r>
@@ -1590,13 +1672,15 @@
               <w:rPr>
                 <w:noProof/>
                 <w:webHidden/>
-              </w:rPr>
-              <w:t>1</w:t>
-            </w:r>
-            <w:r>
-              <w:rPr>
-                <w:noProof/>
-                <w:webHidden/>
+                <w:lang w:val="da-DK"/>
+              </w:rPr>
+              <w:t>2</w:t>
+            </w:r>
+            <w:r>
+              <w:rPr>
+                <w:noProof/>
+                <w:webHidden/>
+                <w:lang w:val="da-DK"/>
               </w:rPr>
               <w:fldChar w:fldCharType="end"/>
             </w:r>
@@ -1614,7 +1698,7 @@
               <w:lang w:val="da-DK" w:eastAsia="da-DK"/>
             </w:rPr>
           </w:pPr>
-          <w:hyperlink w:anchor="_Toc500676054" w:history="1">
+          <w:hyperlink w:anchor="_Toc500676445" w:history="1">
             <w:r>
               <w:rPr>
                 <w:rStyle w:val="Hyperlink"/>
@@ -1627,6 +1711,7 @@
               <w:rPr>
                 <w:noProof/>
                 <w:webHidden/>
+                <w:lang w:val="da-DK"/>
               </w:rPr>
               <w:tab/>
             </w:r>
@@ -1634,6 +1719,7 @@
               <w:rPr>
                 <w:noProof/>
                 <w:webHidden/>
+                <w:lang w:val="da-DK"/>
               </w:rPr>
               <w:fldChar w:fldCharType="begin"/>
             </w:r>
@@ -1641,19 +1727,22 @@
               <w:rPr>
                 <w:noProof/>
                 <w:webHidden/>
-              </w:rPr>
-              <w:instrText xml:space="preserve"> PAGEREF _Toc500676054 \h </w:instrText>
-            </w:r>
-            <w:r>
-              <w:rPr>
-                <w:noProof/>
-                <w:webHidden/>
-              </w:rPr>
-            </w:r>
-            <w:r>
-              <w:rPr>
-                <w:noProof/>
-                <w:webHidden/>
+                <w:lang w:val="da-DK"/>
+              </w:rPr>
+              <w:instrText xml:space="preserve"> PAGEREF _Toc500676445 \h </w:instrText>
+            </w:r>
+            <w:r>
+              <w:rPr>
+                <w:noProof/>
+                <w:webHidden/>
+                <w:lang w:val="da-DK"/>
+              </w:rPr>
+            </w:r>
+            <w:r>
+              <w:rPr>
+                <w:noProof/>
+                <w:webHidden/>
+                <w:lang w:val="da-DK"/>
               </w:rPr>
               <w:fldChar w:fldCharType="separate"/>
             </w:r>
@@ -1661,13 +1750,93 @@
               <w:rPr>
                 <w:noProof/>
                 <w:webHidden/>
-              </w:rPr>
-              <w:t>1</w:t>
-            </w:r>
-            <w:r>
-              <w:rPr>
-                <w:noProof/>
-                <w:webHidden/>
+                <w:lang w:val="da-DK"/>
+              </w:rPr>
+              <w:t>2</w:t>
+            </w:r>
+            <w:r>
+              <w:rPr>
+                <w:noProof/>
+                <w:webHidden/>
+                <w:lang w:val="da-DK"/>
+              </w:rPr>
+              <w:fldChar w:fldCharType="end"/>
+            </w:r>
+          </w:hyperlink>
+        </w:p>
+        <w:p>
+          <w:pPr>
+            <w:pStyle w:val="TOC2"/>
+            <w:tabs>
+              <w:tab w:val="right" w:leader="dot" w:pos="9350"/>
+            </w:tabs>
+            <w:rPr>
+              <w:rFonts w:eastAsiaTheme="minorEastAsia"/>
+              <w:noProof/>
+              <w:lang w:val="da-DK" w:eastAsia="da-DK"/>
+            </w:rPr>
+          </w:pPr>
+          <w:hyperlink w:anchor="_Toc500676446" w:history="1">
+            <w:r>
+              <w:rPr>
+                <w:rStyle w:val="Hyperlink"/>
+                <w:noProof/>
+                <w:lang w:val="da-DK"/>
+              </w:rPr>
+              <w:t>Versionsstyring</w:t>
+            </w:r>
+            <w:r>
+              <w:rPr>
+                <w:noProof/>
+                <w:webHidden/>
+                <w:lang w:val="da-DK"/>
+              </w:rPr>
+              <w:tab/>
+            </w:r>
+            <w:r>
+              <w:rPr>
+                <w:noProof/>
+                <w:webHidden/>
+                <w:lang w:val="da-DK"/>
+              </w:rPr>
+              <w:fldChar w:fldCharType="begin"/>
+            </w:r>
+            <w:r>
+              <w:rPr>
+                <w:noProof/>
+                <w:webHidden/>
+                <w:lang w:val="da-DK"/>
+              </w:rPr>
+              <w:instrText xml:space="preserve"> PAGEREF _Toc500676446 \h </w:instrText>
+            </w:r>
+            <w:r>
+              <w:rPr>
+                <w:noProof/>
+                <w:webHidden/>
+                <w:lang w:val="da-DK"/>
+              </w:rPr>
+            </w:r>
+            <w:r>
+              <w:rPr>
+                <w:noProof/>
+                <w:webHidden/>
+                <w:lang w:val="da-DK"/>
+              </w:rPr>
+              <w:fldChar w:fldCharType="separate"/>
+            </w:r>
+            <w:r>
+              <w:rPr>
+                <w:noProof/>
+                <w:webHidden/>
+                <w:lang w:val="da-DK"/>
+              </w:rPr>
+              <w:t>2</w:t>
+            </w:r>
+            <w:r>
+              <w:rPr>
+                <w:noProof/>
+                <w:webHidden/>
+                <w:lang w:val="da-DK"/>
               </w:rPr>
               <w:fldChar w:fldCharType="end"/>
             </w:r>
@@ -1685,7 +1854,7 @@
               <w:lang w:val="da-DK" w:eastAsia="da-DK"/>
             </w:rPr>
           </w:pPr>
-          <w:hyperlink w:anchor="_Toc500676055" w:history="1">
+          <w:hyperlink w:anchor="_Toc500676447" w:history="1">
             <w:r>
               <w:rPr>
                 <w:rStyle w:val="Hyperlink"/>
@@ -1698,6 +1867,7 @@
               <w:rPr>
                 <w:noProof/>
                 <w:webHidden/>
+                <w:lang w:val="da-DK"/>
               </w:rPr>
               <w:tab/>
             </w:r>
@@ -1705,6 +1875,7 @@
               <w:rPr>
                 <w:noProof/>
                 <w:webHidden/>
+                <w:lang w:val="da-DK"/>
               </w:rPr>
               <w:fldChar w:fldCharType="begin"/>
             </w:r>
@@ -1712,19 +1883,22 @@
               <w:rPr>
                 <w:noProof/>
                 <w:webHidden/>
-              </w:rPr>
-              <w:instrText xml:space="preserve"> PAGEREF _Toc500676055 \h </w:instrText>
-            </w:r>
-            <w:r>
-              <w:rPr>
-                <w:noProof/>
-                <w:webHidden/>
-              </w:rPr>
-            </w:r>
-            <w:r>
-              <w:rPr>
-                <w:noProof/>
-                <w:webHidden/>
+                <w:lang w:val="da-DK"/>
+              </w:rPr>
+              <w:instrText xml:space="preserve"> PAGEREF _Toc500676447 \h </w:instrText>
+            </w:r>
+            <w:r>
+              <w:rPr>
+                <w:noProof/>
+                <w:webHidden/>
+                <w:lang w:val="da-DK"/>
+              </w:rPr>
+            </w:r>
+            <w:r>
+              <w:rPr>
+                <w:noProof/>
+                <w:webHidden/>
+                <w:lang w:val="da-DK"/>
               </w:rPr>
               <w:fldChar w:fldCharType="separate"/>
             </w:r>
@@ -1732,13 +1906,15 @@
               <w:rPr>
                 <w:noProof/>
                 <w:webHidden/>
-              </w:rPr>
-              <w:t>1</w:t>
-            </w:r>
-            <w:r>
-              <w:rPr>
-                <w:noProof/>
-                <w:webHidden/>
+                <w:lang w:val="da-DK"/>
+              </w:rPr>
+              <w:t>2</w:t>
+            </w:r>
+            <w:r>
+              <w:rPr>
+                <w:noProof/>
+                <w:webHidden/>
+                <w:lang w:val="da-DK"/>
               </w:rPr>
               <w:fldChar w:fldCharType="end"/>
             </w:r>
@@ -1756,7 +1932,7 @@
               <w:lang w:val="da-DK" w:eastAsia="da-DK"/>
             </w:rPr>
           </w:pPr>
-          <w:hyperlink w:anchor="_Toc500676056" w:history="1">
+          <w:hyperlink w:anchor="_Toc500676448" w:history="1">
             <w:r>
               <w:rPr>
                 <w:rStyle w:val="Hyperlink"/>
@@ -1769,6 +1945,7 @@
               <w:rPr>
                 <w:noProof/>
                 <w:webHidden/>
+                <w:lang w:val="da-DK"/>
               </w:rPr>
               <w:tab/>
             </w:r>
@@ -1776,6 +1953,7 @@
               <w:rPr>
                 <w:noProof/>
                 <w:webHidden/>
+                <w:lang w:val="da-DK"/>
               </w:rPr>
               <w:fldChar w:fldCharType="begin"/>
             </w:r>
@@ -1783,19 +1961,22 @@
               <w:rPr>
                 <w:noProof/>
                 <w:webHidden/>
-              </w:rPr>
-              <w:instrText xml:space="preserve"> PAGEREF _Toc500676056 \h </w:instrText>
-            </w:r>
-            <w:r>
-              <w:rPr>
-                <w:noProof/>
-                <w:webHidden/>
-              </w:rPr>
-            </w:r>
-            <w:r>
-              <w:rPr>
-                <w:noProof/>
-                <w:webHidden/>
+                <w:lang w:val="da-DK"/>
+              </w:rPr>
+              <w:instrText xml:space="preserve"> PAGEREF _Toc500676448 \h </w:instrText>
+            </w:r>
+            <w:r>
+              <w:rPr>
+                <w:noProof/>
+                <w:webHidden/>
+                <w:lang w:val="da-DK"/>
+              </w:rPr>
+            </w:r>
+            <w:r>
+              <w:rPr>
+                <w:noProof/>
+                <w:webHidden/>
+                <w:lang w:val="da-DK"/>
               </w:rPr>
               <w:fldChar w:fldCharType="separate"/>
             </w:r>
@@ -1803,13 +1984,15 @@
               <w:rPr>
                 <w:noProof/>
                 <w:webHidden/>
-              </w:rPr>
-              <w:t>1</w:t>
-            </w:r>
-            <w:r>
-              <w:rPr>
-                <w:noProof/>
-                <w:webHidden/>
+                <w:lang w:val="da-DK"/>
+              </w:rPr>
+              <w:t>2</w:t>
+            </w:r>
+            <w:r>
+              <w:rPr>
+                <w:noProof/>
+                <w:webHidden/>
+                <w:lang w:val="da-DK"/>
               </w:rPr>
               <w:fldChar w:fldCharType="end"/>
             </w:r>
@@ -1827,7 +2010,7 @@
               <w:lang w:val="da-DK" w:eastAsia="da-DK"/>
             </w:rPr>
           </w:pPr>
-          <w:hyperlink w:anchor="_Toc500676057" w:history="1">
+          <w:hyperlink w:anchor="_Toc500676449" w:history="1">
             <w:r>
               <w:rPr>
                 <w:rStyle w:val="Hyperlink"/>
@@ -1840,6 +2023,7 @@
               <w:rPr>
                 <w:noProof/>
                 <w:webHidden/>
+                <w:lang w:val="da-DK"/>
               </w:rPr>
               <w:tab/>
             </w:r>
@@ -1847,6 +2031,7 @@
               <w:rPr>
                 <w:noProof/>
                 <w:webHidden/>
+                <w:lang w:val="da-DK"/>
               </w:rPr>
               <w:fldChar w:fldCharType="begin"/>
             </w:r>
@@ -1854,19 +2039,22 @@
               <w:rPr>
                 <w:noProof/>
                 <w:webHidden/>
-              </w:rPr>
-              <w:instrText xml:space="preserve"> PAGEREF _Toc500676057 \h </w:instrText>
-            </w:r>
-            <w:r>
-              <w:rPr>
-                <w:noProof/>
-                <w:webHidden/>
-              </w:rPr>
-            </w:r>
-            <w:r>
-              <w:rPr>
-                <w:noProof/>
-                <w:webHidden/>
+                <w:lang w:val="da-DK"/>
+              </w:rPr>
+              <w:instrText xml:space="preserve"> PAGEREF _Toc500676449 \h </w:instrText>
+            </w:r>
+            <w:r>
+              <w:rPr>
+                <w:noProof/>
+                <w:webHidden/>
+                <w:lang w:val="da-DK"/>
+              </w:rPr>
+            </w:r>
+            <w:r>
+              <w:rPr>
+                <w:noProof/>
+                <w:webHidden/>
+                <w:lang w:val="da-DK"/>
               </w:rPr>
               <w:fldChar w:fldCharType="separate"/>
             </w:r>
@@ -1874,13 +2062,15 @@
               <w:rPr>
                 <w:noProof/>
                 <w:webHidden/>
-              </w:rPr>
-              <w:t>1</w:t>
-            </w:r>
-            <w:r>
-              <w:rPr>
-                <w:noProof/>
-                <w:webHidden/>
+                <w:lang w:val="da-DK"/>
+              </w:rPr>
+              <w:t>2</w:t>
+            </w:r>
+            <w:r>
+              <w:rPr>
+                <w:noProof/>
+                <w:webHidden/>
+                <w:lang w:val="da-DK"/>
               </w:rPr>
               <w:fldChar w:fldCharType="end"/>
             </w:r>
@@ -1898,7 +2088,7 @@
               <w:lang w:val="da-DK" w:eastAsia="da-DK"/>
             </w:rPr>
           </w:pPr>
-          <w:hyperlink w:anchor="_Toc500676058" w:history="1">
+          <w:hyperlink w:anchor="_Toc500676450" w:history="1">
             <w:r>
               <w:rPr>
                 <w:rStyle w:val="Hyperlink"/>
@@ -1911,6 +2101,7 @@
               <w:rPr>
                 <w:noProof/>
                 <w:webHidden/>
+                <w:lang w:val="da-DK"/>
               </w:rPr>
               <w:tab/>
             </w:r>
@@ -1918,6 +2109,7 @@
               <w:rPr>
                 <w:noProof/>
                 <w:webHidden/>
+                <w:lang w:val="da-DK"/>
               </w:rPr>
               <w:fldChar w:fldCharType="begin"/>
             </w:r>
@@ -1925,19 +2117,22 @@
               <w:rPr>
                 <w:noProof/>
                 <w:webHidden/>
-              </w:rPr>
-              <w:instrText xml:space="preserve"> PAGEREF _Toc500676058 \h </w:instrText>
-            </w:r>
-            <w:r>
-              <w:rPr>
-                <w:noProof/>
-                <w:webHidden/>
-              </w:rPr>
-            </w:r>
-            <w:r>
-              <w:rPr>
-                <w:noProof/>
-                <w:webHidden/>
+                <w:lang w:val="da-DK"/>
+              </w:rPr>
+              <w:instrText xml:space="preserve"> PAGEREF _Toc500676450 \h </w:instrText>
+            </w:r>
+            <w:r>
+              <w:rPr>
+                <w:noProof/>
+                <w:webHidden/>
+                <w:lang w:val="da-DK"/>
+              </w:rPr>
+            </w:r>
+            <w:r>
+              <w:rPr>
+                <w:noProof/>
+                <w:webHidden/>
+                <w:lang w:val="da-DK"/>
               </w:rPr>
               <w:fldChar w:fldCharType="separate"/>
             </w:r>
@@ -1945,13 +2140,15 @@
               <w:rPr>
                 <w:noProof/>
                 <w:webHidden/>
-              </w:rPr>
-              <w:t>1</w:t>
-            </w:r>
-            <w:r>
-              <w:rPr>
-                <w:noProof/>
-                <w:webHidden/>
+                <w:lang w:val="da-DK"/>
+              </w:rPr>
+              <w:t>2</w:t>
+            </w:r>
+            <w:r>
+              <w:rPr>
+                <w:noProof/>
+                <w:webHidden/>
+                <w:lang w:val="da-DK"/>
               </w:rPr>
               <w:fldChar w:fldCharType="end"/>
             </w:r>
@@ -1969,7 +2166,7 @@
               <w:lang w:val="da-DK" w:eastAsia="da-DK"/>
             </w:rPr>
           </w:pPr>
-          <w:hyperlink w:anchor="_Toc500676059" w:history="1">
+          <w:hyperlink w:anchor="_Toc500676451" w:history="1">
             <w:r>
               <w:rPr>
                 <w:rStyle w:val="Hyperlink"/>
@@ -1982,6 +2179,7 @@
               <w:rPr>
                 <w:noProof/>
                 <w:webHidden/>
+                <w:lang w:val="da-DK"/>
               </w:rPr>
               <w:tab/>
             </w:r>
@@ -1989,6 +2187,7 @@
               <w:rPr>
                 <w:noProof/>
                 <w:webHidden/>
+                <w:lang w:val="da-DK"/>
               </w:rPr>
               <w:fldChar w:fldCharType="begin"/>
             </w:r>
@@ -1996,19 +2195,22 @@
               <w:rPr>
                 <w:noProof/>
                 <w:webHidden/>
-              </w:rPr>
-              <w:instrText xml:space="preserve"> PAGEREF _Toc500676059 \h </w:instrText>
-            </w:r>
-            <w:r>
-              <w:rPr>
-                <w:noProof/>
-                <w:webHidden/>
-              </w:rPr>
-            </w:r>
-            <w:r>
-              <w:rPr>
-                <w:noProof/>
-                <w:webHidden/>
+                <w:lang w:val="da-DK"/>
+              </w:rPr>
+              <w:instrText xml:space="preserve"> PAGEREF _Toc500676451 \h </w:instrText>
+            </w:r>
+            <w:r>
+              <w:rPr>
+                <w:noProof/>
+                <w:webHidden/>
+                <w:lang w:val="da-DK"/>
+              </w:rPr>
+            </w:r>
+            <w:r>
+              <w:rPr>
+                <w:noProof/>
+                <w:webHidden/>
+                <w:lang w:val="da-DK"/>
               </w:rPr>
               <w:fldChar w:fldCharType="separate"/>
             </w:r>
@@ -2016,13 +2218,15 @@
               <w:rPr>
                 <w:noProof/>
                 <w:webHidden/>
-              </w:rPr>
-              <w:t>1</w:t>
-            </w:r>
-            <w:r>
-              <w:rPr>
-                <w:noProof/>
-                <w:webHidden/>
+                <w:lang w:val="da-DK"/>
+              </w:rPr>
+              <w:t>2</w:t>
+            </w:r>
+            <w:r>
+              <w:rPr>
+                <w:noProof/>
+                <w:webHidden/>
+                <w:lang w:val="da-DK"/>
               </w:rPr>
               <w:fldChar w:fldCharType="end"/>
             </w:r>
@@ -2040,7 +2244,7 @@
               <w:lang w:val="da-DK" w:eastAsia="da-DK"/>
             </w:rPr>
           </w:pPr>
-          <w:hyperlink w:anchor="_Toc500676060" w:history="1">
+          <w:hyperlink w:anchor="_Toc500676452" w:history="1">
             <w:r>
               <w:rPr>
                 <w:rStyle w:val="Hyperlink"/>
@@ -2053,6 +2257,7 @@
               <w:rPr>
                 <w:noProof/>
                 <w:webHidden/>
+                <w:lang w:val="da-DK"/>
               </w:rPr>
               <w:tab/>
             </w:r>
@@ -2060,6 +2265,7 @@
               <w:rPr>
                 <w:noProof/>
                 <w:webHidden/>
+                <w:lang w:val="da-DK"/>
               </w:rPr>
               <w:fldChar w:fldCharType="begin"/>
             </w:r>
@@ -2067,19 +2273,22 @@
               <w:rPr>
                 <w:noProof/>
                 <w:webHidden/>
-              </w:rPr>
-              <w:instrText xml:space="preserve"> PAGEREF _Toc500676060 \h </w:instrText>
-            </w:r>
-            <w:r>
-              <w:rPr>
-                <w:noProof/>
-                <w:webHidden/>
-              </w:rPr>
-            </w:r>
-            <w:r>
-              <w:rPr>
-                <w:noProof/>
-                <w:webHidden/>
+                <w:lang w:val="da-DK"/>
+              </w:rPr>
+              <w:instrText xml:space="preserve"> PAGEREF _Toc500676452 \h </w:instrText>
+            </w:r>
+            <w:r>
+              <w:rPr>
+                <w:noProof/>
+                <w:webHidden/>
+                <w:lang w:val="da-DK"/>
+              </w:rPr>
+            </w:r>
+            <w:r>
+              <w:rPr>
+                <w:noProof/>
+                <w:webHidden/>
+                <w:lang w:val="da-DK"/>
               </w:rPr>
               <w:fldChar w:fldCharType="separate"/>
             </w:r>
@@ -2087,13 +2296,15 @@
               <w:rPr>
                 <w:noProof/>
                 <w:webHidden/>
-              </w:rPr>
-              <w:t>1</w:t>
-            </w:r>
-            <w:r>
-              <w:rPr>
-                <w:noProof/>
-                <w:webHidden/>
+                <w:lang w:val="da-DK"/>
+              </w:rPr>
+              <w:t>2</w:t>
+            </w:r>
+            <w:r>
+              <w:rPr>
+                <w:noProof/>
+                <w:webHidden/>
+                <w:lang w:val="da-DK"/>
               </w:rPr>
               <w:fldChar w:fldCharType="end"/>
             </w:r>
@@ -2111,7 +2322,7 @@
               <w:lang w:val="da-DK" w:eastAsia="da-DK"/>
             </w:rPr>
           </w:pPr>
-          <w:hyperlink w:anchor="_Toc500676061" w:history="1">
+          <w:hyperlink w:anchor="_Toc500676453" w:history="1">
             <w:r>
               <w:rPr>
                 <w:rStyle w:val="Hyperlink"/>
@@ -2124,6 +2335,7 @@
               <w:rPr>
                 <w:noProof/>
                 <w:webHidden/>
+                <w:lang w:val="da-DK"/>
               </w:rPr>
               <w:tab/>
             </w:r>
@@ -2131,6 +2343,7 @@
               <w:rPr>
                 <w:noProof/>
                 <w:webHidden/>
+                <w:lang w:val="da-DK"/>
               </w:rPr>
               <w:fldChar w:fldCharType="begin"/>
             </w:r>
@@ -2138,19 +2351,22 @@
               <w:rPr>
                 <w:noProof/>
                 <w:webHidden/>
-              </w:rPr>
-              <w:instrText xml:space="preserve"> PAGEREF _Toc500676061 \h </w:instrText>
-            </w:r>
-            <w:r>
-              <w:rPr>
-                <w:noProof/>
-                <w:webHidden/>
-              </w:rPr>
-            </w:r>
-            <w:r>
-              <w:rPr>
-                <w:noProof/>
-                <w:webHidden/>
+                <w:lang w:val="da-DK"/>
+              </w:rPr>
+              <w:instrText xml:space="preserve"> PAGEREF _Toc500676453 \h </w:instrText>
+            </w:r>
+            <w:r>
+              <w:rPr>
+                <w:noProof/>
+                <w:webHidden/>
+                <w:lang w:val="da-DK"/>
+              </w:rPr>
+            </w:r>
+            <w:r>
+              <w:rPr>
+                <w:noProof/>
+                <w:webHidden/>
+                <w:lang w:val="da-DK"/>
               </w:rPr>
               <w:fldChar w:fldCharType="separate"/>
             </w:r>
@@ -2158,13 +2374,15 @@
               <w:rPr>
                 <w:noProof/>
                 <w:webHidden/>
-              </w:rPr>
-              <w:t>2</w:t>
-            </w:r>
-            <w:r>
-              <w:rPr>
-                <w:noProof/>
-                <w:webHidden/>
+                <w:lang w:val="da-DK"/>
+              </w:rPr>
+              <w:t>3</w:t>
+            </w:r>
+            <w:r>
+              <w:rPr>
+                <w:noProof/>
+                <w:webHidden/>
+                <w:lang w:val="da-DK"/>
               </w:rPr>
               <w:fldChar w:fldCharType="end"/>
             </w:r>
@@ -2182,7 +2400,7 @@
               <w:lang w:val="da-DK" w:eastAsia="da-DK"/>
             </w:rPr>
           </w:pPr>
-          <w:hyperlink w:anchor="_Toc500676062" w:history="1">
+          <w:hyperlink w:anchor="_Toc500676454" w:history="1">
             <w:r>
               <w:rPr>
                 <w:rStyle w:val="Hyperlink"/>
@@ -2195,6 +2413,7 @@
               <w:rPr>
                 <w:noProof/>
                 <w:webHidden/>
+                <w:lang w:val="da-DK"/>
               </w:rPr>
               <w:tab/>
             </w:r>
@@ -2202,6 +2421,7 @@
               <w:rPr>
                 <w:noProof/>
                 <w:webHidden/>
+                <w:lang w:val="da-DK"/>
               </w:rPr>
               <w:fldChar w:fldCharType="begin"/>
             </w:r>
@@ -2209,19 +2429,22 @@
               <w:rPr>
                 <w:noProof/>
                 <w:webHidden/>
-              </w:rPr>
-              <w:instrText xml:space="preserve"> PAGEREF _Toc500676062 \h </w:instrText>
-            </w:r>
-            <w:r>
-              <w:rPr>
-                <w:noProof/>
-                <w:webHidden/>
-              </w:rPr>
-            </w:r>
-            <w:r>
-              <w:rPr>
-                <w:noProof/>
-                <w:webHidden/>
+                <w:lang w:val="da-DK"/>
+              </w:rPr>
+              <w:instrText xml:space="preserve"> PAGEREF _Toc500676454 \h </w:instrText>
+            </w:r>
+            <w:r>
+              <w:rPr>
+                <w:noProof/>
+                <w:webHidden/>
+                <w:lang w:val="da-DK"/>
+              </w:rPr>
+            </w:r>
+            <w:r>
+              <w:rPr>
+                <w:noProof/>
+                <w:webHidden/>
+                <w:lang w:val="da-DK"/>
               </w:rPr>
               <w:fldChar w:fldCharType="separate"/>
             </w:r>
@@ -2229,23 +2452,31 @@
               <w:rPr>
                 <w:noProof/>
                 <w:webHidden/>
-              </w:rPr>
-              <w:t>3</w:t>
-            </w:r>
-            <w:r>
-              <w:rPr>
-                <w:noProof/>
-                <w:webHidden/>
+                <w:lang w:val="da-DK"/>
+              </w:rPr>
+              <w:t>4</w:t>
+            </w:r>
+            <w:r>
+              <w:rPr>
+                <w:noProof/>
+                <w:webHidden/>
+                <w:lang w:val="da-DK"/>
               </w:rPr>
               <w:fldChar w:fldCharType="end"/>
             </w:r>
           </w:hyperlink>
         </w:p>
         <w:p>
+          <w:pPr>
+            <w:rPr>
+              <w:lang w:val="da-DK"/>
+            </w:rPr>
+          </w:pPr>
           <w:r>
             <w:rPr>
               <w:b/>
               <w:bCs/>
+              <w:lang w:val="da-DK"/>
             </w:rPr>
             <w:fldChar w:fldCharType="end"/>
           </w:r>
@@ -2259,9 +2490,7 @@
           <w:lang w:val="da-DK"/>
         </w:rPr>
       </w:pPr>
-      <w:bookmarkStart w:id="0" w:name="_Toc500676045"/>
-      <w:bookmarkStart w:id="1" w:name="_GoBack"/>
-      <w:bookmarkEnd w:id="1"/>
+      <w:bookmarkStart w:id="0" w:name="_Toc500676436"/>
       <w:r>
         <w:rPr>
           <w:lang w:val="da-DK"/>
@@ -2278,72 +2507,82 @@
           <w:lang w:val="da-DK"/>
         </w:rPr>
       </w:pPr>
-      <w:bookmarkStart w:id="2" w:name="_Toc500676046"/>
-      <w:r>
-        <w:rPr>
-          <w:lang w:val="da-DK"/>
-        </w:rPr>
-        <w:t>Prob</w:t>
-      </w:r>
-      <w:r>
-        <w:rPr>
-          <w:lang w:val="da-DK"/>
-        </w:rPr>
-        <w:t>lemformulering</w:t>
+      <w:bookmarkStart w:id="1" w:name="_Toc500676437"/>
+      <w:r>
+        <w:rPr>
+          <w:lang w:val="da-DK"/>
+        </w:rPr>
+        <w:t>Problemformulering</w:t>
+      </w:r>
+      <w:bookmarkEnd w:id="1"/>
+    </w:p>
+    <w:p>
+      <w:pPr>
+        <w:pStyle w:val="Heading1"/>
+        <w:rPr>
+          <w:lang w:val="da-DK"/>
+        </w:rPr>
+      </w:pPr>
+      <w:bookmarkStart w:id="2" w:name="_Toc500676438"/>
+      <w:r>
+        <w:rPr>
+          <w:lang w:val="da-DK"/>
+        </w:rPr>
+        <w:t>Metodevalg</w:t>
       </w:r>
       <w:bookmarkEnd w:id="2"/>
     </w:p>
     <w:p>
       <w:pPr>
-        <w:pStyle w:val="Heading1"/>
+        <w:pStyle w:val="Heading2"/>
         <w:rPr>
           <w:lang w:val="da-DK"/>
         </w:rPr>
       </w:pPr>
-      <w:bookmarkStart w:id="3" w:name="_Toc500676047"/>
-      <w:r>
-        <w:rPr>
-          <w:lang w:val="da-DK"/>
-        </w:rPr>
-        <w:t>Metodevalg</w:t>
+      <w:bookmarkStart w:id="3" w:name="_Toc500676439"/>
+      <w:r>
+        <w:rPr>
+          <w:lang w:val="da-DK"/>
+        </w:rPr>
+        <w:t>Todd Little</w:t>
       </w:r>
       <w:bookmarkEnd w:id="3"/>
     </w:p>
     <w:p>
       <w:pPr>
-        <w:pStyle w:val="Heading2"/>
+        <w:pStyle w:val="Heading1"/>
         <w:rPr>
           <w:lang w:val="da-DK"/>
         </w:rPr>
       </w:pPr>
-      <w:bookmarkStart w:id="4" w:name="_Toc500676048"/>
-      <w:r>
-        <w:rPr>
-          <w:lang w:val="da-DK"/>
-        </w:rPr>
-        <w:t>Todd Little</w:t>
+      <w:bookmarkStart w:id="4" w:name="_Toc500676440"/>
+      <w:r>
+        <w:rPr>
+          <w:lang w:val="da-DK"/>
+        </w:rPr>
+        <w:t xml:space="preserve">Sprint </w:t>
+      </w:r>
+      <w:r>
+        <w:rPr>
+          <w:lang w:val="da-DK"/>
+        </w:rPr>
+        <w:t>0</w:t>
       </w:r>
       <w:bookmarkEnd w:id="4"/>
     </w:p>
     <w:p>
       <w:pPr>
-        <w:pStyle w:val="Heading1"/>
+        <w:pStyle w:val="Heading2"/>
         <w:rPr>
           <w:lang w:val="da-DK"/>
         </w:rPr>
       </w:pPr>
-      <w:bookmarkStart w:id="5" w:name="_Toc500676049"/>
-      <w:r>
-        <w:rPr>
-          <w:lang w:val="da-DK"/>
-        </w:rPr>
-        <w:t xml:space="preserve">Sprint </w:t>
-      </w:r>
-      <w:r>
-        <w:rPr>
-          <w:lang w:val="da-DK"/>
-        </w:rPr>
-        <w:t>0</w:t>
+      <w:bookmarkStart w:id="5" w:name="_Toc500676441"/>
+      <w:r>
+        <w:rPr>
+          <w:lang w:val="da-DK"/>
+        </w:rPr>
+        <w:t>Vision</w:t>
       </w:r>
       <w:bookmarkEnd w:id="5"/>
     </w:p>
@@ -2354,12 +2593,12 @@
           <w:lang w:val="da-DK"/>
         </w:rPr>
       </w:pPr>
-      <w:bookmarkStart w:id="6" w:name="_Toc500676050"/>
-      <w:r>
-        <w:rPr>
-          <w:lang w:val="da-DK"/>
-        </w:rPr>
-        <w:t>Vision</w:t>
+      <w:bookmarkStart w:id="6" w:name="_Toc500676442"/>
+      <w:r>
+        <w:rPr>
+          <w:lang w:val="da-DK"/>
+        </w:rPr>
+        <w:t>Krav</w:t>
       </w:r>
       <w:bookmarkEnd w:id="6"/>
     </w:p>
@@ -2370,12 +2609,12 @@
           <w:lang w:val="da-DK"/>
         </w:rPr>
       </w:pPr>
-      <w:bookmarkStart w:id="7" w:name="_Toc500676051"/>
-      <w:r>
-        <w:rPr>
-          <w:lang w:val="da-DK"/>
-        </w:rPr>
-        <w:t>Krav</w:t>
+      <w:bookmarkStart w:id="7" w:name="_Toc500676443"/>
+      <w:r>
+        <w:rPr>
+          <w:lang w:val="da-DK"/>
+        </w:rPr>
+        <w:t>Arkitektur</w:t>
       </w:r>
       <w:bookmarkEnd w:id="7"/>
     </w:p>
@@ -2386,12 +2625,12 @@
           <w:lang w:val="da-DK"/>
         </w:rPr>
       </w:pPr>
-      <w:bookmarkStart w:id="8" w:name="_Toc500676052"/>
-      <w:r>
-        <w:rPr>
-          <w:lang w:val="da-DK"/>
-        </w:rPr>
-        <w:t>Arkitektur</w:t>
+      <w:bookmarkStart w:id="8" w:name="_Toc500676444"/>
+      <w:r>
+        <w:rPr>
+          <w:lang w:val="da-DK"/>
+        </w:rPr>
+        <w:t>Risikoanalyse</w:t>
       </w:r>
       <w:bookmarkEnd w:id="8"/>
     </w:p>
@@ -2402,12 +2641,12 @@
           <w:lang w:val="da-DK"/>
         </w:rPr>
       </w:pPr>
-      <w:bookmarkStart w:id="9" w:name="_Toc500676053"/>
-      <w:r>
-        <w:rPr>
-          <w:lang w:val="da-DK"/>
-        </w:rPr>
-        <w:t>Risikoanalyse</w:t>
+      <w:bookmarkStart w:id="9" w:name="_Toc500676445"/>
+      <w:r>
+        <w:rPr>
+          <w:lang w:val="da-DK"/>
+        </w:rPr>
+        <w:t>Kvalitetssikring</w:t>
       </w:r>
       <w:bookmarkEnd w:id="9"/>
     </w:p>
@@ -2418,12 +2657,12 @@
           <w:lang w:val="da-DK"/>
         </w:rPr>
       </w:pPr>
-      <w:bookmarkStart w:id="10" w:name="_Toc500676054"/>
-      <w:r>
-        <w:rPr>
-          <w:lang w:val="da-DK"/>
-        </w:rPr>
-        <w:t>Kvalitetssikring</w:t>
+      <w:bookmarkStart w:id="10" w:name="_Toc500676446"/>
+      <w:r>
+        <w:rPr>
+          <w:lang w:val="da-DK"/>
+        </w:rPr>
+        <w:t>Versionsstyring</w:t>
       </w:r>
       <w:bookmarkEnd w:id="10"/>
     </w:p>
@@ -2434,7 +2673,7 @@
           <w:lang w:val="da-DK"/>
         </w:rPr>
       </w:pPr>
-      <w:bookmarkStart w:id="11" w:name="_Toc500676055"/>
+      <w:bookmarkStart w:id="11" w:name="_Toc500676447"/>
       <w:r>
         <w:rPr>
           <w:lang w:val="da-DK"/>
@@ -2456,7 +2695,7 @@
           <w:lang w:val="da-DK"/>
         </w:rPr>
       </w:pPr>
-      <w:bookmarkStart w:id="12" w:name="_Toc500676056"/>
+      <w:bookmarkStart w:id="12" w:name="_Toc500676448"/>
       <w:r>
         <w:rPr>
           <w:lang w:val="da-DK"/>
@@ -2478,7 +2717,7 @@
           <w:lang w:val="da-DK"/>
         </w:rPr>
       </w:pPr>
-      <w:bookmarkStart w:id="13" w:name="_Toc500676057"/>
+      <w:bookmarkStart w:id="13" w:name="_Toc500676449"/>
       <w:r>
         <w:rPr>
           <w:lang w:val="da-DK"/>
@@ -2500,7 +2739,7 @@
           <w:lang w:val="da-DK"/>
         </w:rPr>
       </w:pPr>
-      <w:bookmarkStart w:id="14" w:name="_Toc500676058"/>
+      <w:bookmarkStart w:id="14" w:name="_Toc500676450"/>
       <w:r>
         <w:rPr>
           <w:lang w:val="da-DK"/>
@@ -2516,7 +2755,7 @@
           <w:lang w:val="da-DK"/>
         </w:rPr>
       </w:pPr>
-      <w:bookmarkStart w:id="15" w:name="_Toc500676059"/>
+      <w:bookmarkStart w:id="15" w:name="_Toc500676451"/>
       <w:r>
         <w:rPr>
           <w:lang w:val="da-DK"/>
@@ -2532,7 +2771,7 @@
           <w:lang w:val="da-DK"/>
         </w:rPr>
       </w:pPr>
-      <w:bookmarkStart w:id="16" w:name="_Toc500676060"/>
+      <w:bookmarkStart w:id="16" w:name="_Toc500676452"/>
       <w:r>
         <w:rPr>
           <w:lang w:val="da-DK"/>
@@ -2565,7 +2804,7 @@
           <w:lang w:val="da-DK"/>
         </w:rPr>
       </w:pPr>
-      <w:bookmarkStart w:id="17" w:name="_Toc500676061"/>
+      <w:bookmarkStart w:id="17" w:name="_Toc500676453"/>
       <w:r>
         <w:rPr>
           <w:lang w:val="da-DK"/>
@@ -2595,9 +2834,15 @@
     <w:p>
       <w:pPr>
         <w:pStyle w:val="Heading1"/>
+        <w:rPr>
+          <w:lang w:val="da-DK"/>
+        </w:rPr>
       </w:pPr>
-      <w:bookmarkStart w:id="18" w:name="_Toc500676062"/>
-      <w:r>
+      <w:bookmarkStart w:id="18" w:name="_Toc500676454"/>
+      <w:r>
+        <w:rPr>
+          <w:lang w:val="da-DK"/>
+        </w:rPr>
         <w:lastRenderedPageBreak/>
         <w:t>Referencer</w:t>
       </w:r>
@@ -2617,13 +2862,17 @@
         <w:t>Applying UML and Patterns</w:t>
       </w:r>
       <w:r>
-        <w:t xml:space="preserve">, Prentice Hall, 3. </w:t>
-      </w:r>
-      <w:proofErr w:type="spellStart"/>
-      <w:r>
-        <w:t>Udgave</w:t>
-      </w:r>
-      <w:proofErr w:type="spellEnd"/>
+        <w:t>, Prentice Hall, 3</w:t>
+      </w:r>
+      <w:r>
+        <w:t>rd</w:t>
+      </w:r>
+      <w:r>
+        <w:t xml:space="preserve">. </w:t>
+      </w:r>
+      <w:r>
+        <w:t>edition</w:t>
+      </w:r>
       <w:r>
         <w:t xml:space="preserve">, </w:t>
       </w:r>
@@ -2635,19 +2884,18 @@
       </w:r>
     </w:p>
     <w:p>
-      <w:r>
-        <w:t xml:space="preserve">Todd Little et </w:t>
-      </w:r>
-      <w:proofErr w:type="gramStart"/>
-      <w:r>
-        <w:t xml:space="preserve">al </w:t>
-      </w:r>
-      <w:r>
-        <w:t>,</w:t>
-      </w:r>
-      <w:proofErr w:type="gramEnd"/>
-      <w:r>
-        <w:t xml:space="preserve"> </w:t>
+      <w:pPr>
+        <w:rPr>
+          <w:lang w:val="da-DK"/>
+        </w:rPr>
+      </w:pPr>
+      <w:r>
+        <w:t>Todd Little et al</w:t>
+      </w:r>
+      <w:bookmarkStart w:id="19" w:name="_GoBack"/>
+      <w:bookmarkEnd w:id="19"/>
+      <w:r>
+        <w:t xml:space="preserve">, </w:t>
       </w:r>
       <w:r>
         <w:rPr>
@@ -2656,10 +2904,7 @@
         <w:t>Adaptive Agility - Managing Complexity and Uncertainty</w:t>
       </w:r>
       <w:r>
-        <w:t xml:space="preserve"> [Online</w:t>
-      </w:r>
-      <w:r>
-        <w:t>]</w:t>
+        <w:t xml:space="preserve"> [Online]</w:t>
       </w:r>
       <w:r>
         <w:br/>
@@ -2668,12 +2913,18 @@
         <w:r>
           <w:rPr>
             <w:rStyle w:val="Hyperlink"/>
+            <w:lang w:val="da-DK"/>
           </w:rPr>
           <w:t>http://www.toddlittleweb.com/Papers/Adaptive%20Agility%20Paper%202004.06.06%20IEEE.pdf</w:t>
         </w:r>
       </w:hyperlink>
     </w:p>
     <w:p>
+      <w:pPr>
+        <w:rPr>
+          <w:lang w:val="da-DK"/>
+        </w:rPr>
+      </w:pPr>
       <w:r>
         <w:rPr>
           <w:i/>
@@ -2681,10 +2932,7 @@
         <w:t>NAV Design Patterns</w:t>
       </w:r>
       <w:r>
-        <w:t xml:space="preserve"> </w:t>
-      </w:r>
-      <w:r>
-        <w:t>[Online]</w:t>
+        <w:t xml:space="preserve"> [Online]</w:t>
       </w:r>
       <w:r>
         <w:br/>
@@ -2693,12 +2941,18 @@
         <w:r>
           <w:rPr>
             <w:rStyle w:val="Hyperlink"/>
+            <w:lang w:val="da-DK"/>
           </w:rPr>
           <w:t>https://community.dynamics.com/nav/w/designpatterns</w:t>
         </w:r>
       </w:hyperlink>
     </w:p>
     <w:p>
+      <w:pPr>
+        <w:rPr>
+          <w:lang w:val="da-DK"/>
+        </w:rPr>
+      </w:pPr>
       <w:r>
         <w:rPr>
           <w:i/>
@@ -2706,10 +2960,7 @@
         <w:t>C/AL Coding Guidelines</w:t>
       </w:r>
       <w:r>
-        <w:t xml:space="preserve"> </w:t>
-      </w:r>
-      <w:r>
-        <w:t>[Online]</w:t>
+        <w:t xml:space="preserve"> [Online]</w:t>
       </w:r>
       <w:r>
         <w:br/>
@@ -2718,18 +2969,21 @@
         <w:r>
           <w:rPr>
             <w:rStyle w:val="Hyperlink"/>
+            <w:lang w:val="da-DK"/>
           </w:rPr>
           <w:t>https</w:t>
         </w:r>
         <w:r>
           <w:rPr>
             <w:rStyle w:val="Hyperlink"/>
+            <w:lang w:val="da-DK"/>
           </w:rPr>
           <w:t>:</w:t>
         </w:r>
         <w:r>
           <w:rPr>
             <w:rStyle w:val="Hyperlink"/>
+            <w:lang w:val="da-DK"/>
           </w:rPr>
           <w:t>//community.dynamics.com/nav/w/designpatterns/156.3-cal-coding-guidelines</w:t>
         </w:r>
@@ -3677,7 +3931,7 @@
 </file>
 
 <file path=customXml/itemProps1.xml><?xml version="1.0" encoding="utf-8"?>
-<ds:datastoreItem xmlns:ds="http://schemas.openxmlformats.org/officeDocument/2006/customXml" ds:itemID="{C9ACCEC9-3BA6-4B09-A8CA-299C41BC66D8}">
+<ds:datastoreItem xmlns:ds="http://schemas.openxmlformats.org/officeDocument/2006/customXml" ds:itemID="{A32FE6E0-5BEB-4EB0-9327-1A833BEA7B2A}">
   <ds:schemaRefs>
     <ds:schemaRef ds:uri="http://schemas.openxmlformats.org/officeDocument/2006/bibliography"/>
   </ds:schemaRefs>

</xml_diff>

<commit_message>
Change Referencer to Bibliografi
</commit_message>
<xml_diff>
--- a/Rapport.docx
+++ b/Rapport.docx
@@ -943,7 +943,7 @@
           <w:color w:val="auto"/>
           <w:sz w:val="22"/>
           <w:szCs w:val="22"/>
-          <w:lang w:eastAsia="en-US"/>
+          <w:lang w:val="en-US" w:eastAsia="en-US"/>
         </w:rPr>
         <w:id w:val="-1657222376"/>
         <w:docPartObj>
@@ -2800,15 +2800,9 @@
     <w:p>
       <w:pPr>
         <w:pStyle w:val="Heading1"/>
-        <w:rPr>
-          <w:lang w:val="da-DK"/>
-        </w:rPr>
       </w:pPr>
       <w:bookmarkStart w:id="17" w:name="_Toc500676453"/>
       <w:r>
-        <w:rPr>
-          <w:lang w:val="da-DK"/>
-        </w:rPr>
         <w:lastRenderedPageBreak/>
         <w:t>Bilag</w:t>
       </w:r>
@@ -2821,34 +2815,35 @@
           <w:color w:val="2F5496" w:themeColor="accent1" w:themeShade="BF"/>
           <w:sz w:val="32"/>
           <w:szCs w:val="32"/>
-          <w:lang w:val="da-DK"/>
         </w:rPr>
       </w:pPr>
       <w:r>
-        <w:rPr>
-          <w:lang w:val="da-DK"/>
-        </w:rPr>
         <w:br w:type="page"/>
       </w:r>
     </w:p>
     <w:p>
       <w:pPr>
-        <w:pStyle w:val="Heading1"/>
-        <w:rPr>
-          <w:lang w:val="da-DK"/>
+        <w:rPr>
+          <w:rFonts w:asciiTheme="majorHAnsi" w:eastAsiaTheme="majorEastAsia" w:hAnsiTheme="majorHAnsi" w:cstheme="majorBidi"/>
+          <w:color w:val="2F5496" w:themeColor="accent1" w:themeShade="BF"/>
+          <w:sz w:val="32"/>
+          <w:szCs w:val="32"/>
         </w:rPr>
       </w:pPr>
-      <w:bookmarkStart w:id="18" w:name="_Toc500676454"/>
-      <w:r>
-        <w:rPr>
-          <w:lang w:val="da-DK"/>
+      <w:r>
+        <w:rPr>
+          <w:rFonts w:asciiTheme="majorHAnsi" w:eastAsiaTheme="majorEastAsia" w:hAnsiTheme="majorHAnsi" w:cstheme="majorBidi"/>
+          <w:color w:val="2F5496" w:themeColor="accent1" w:themeShade="BF"/>
+          <w:sz w:val="32"/>
+          <w:szCs w:val="32"/>
         </w:rPr>
         <w:lastRenderedPageBreak/>
-        <w:t>Referencer</w:t>
-      </w:r>
-      <w:bookmarkEnd w:id="18"/>
+        <w:t>Bibliografi</w:t>
+      </w:r>
     </w:p>
     <w:p>
+      <w:bookmarkStart w:id="18" w:name="_GoBack"/>
+      <w:bookmarkEnd w:id="18"/>
       <w:r>
         <w:t xml:space="preserve">Craig </w:t>
       </w:r>
@@ -2884,16 +2879,9 @@
       </w:r>
     </w:p>
     <w:p>
-      <w:pPr>
-        <w:rPr>
-          <w:lang w:val="da-DK"/>
-        </w:rPr>
-      </w:pPr>
       <w:r>
         <w:t>Todd Little et al</w:t>
       </w:r>
-      <w:bookmarkStart w:id="19" w:name="_GoBack"/>
-      <w:bookmarkEnd w:id="19"/>
       <w:r>
         <w:t xml:space="preserve">, </w:t>
       </w:r>
@@ -2913,18 +2901,12 @@
         <w:r>
           <w:rPr>
             <w:rStyle w:val="Hyperlink"/>
-            <w:lang w:val="da-DK"/>
           </w:rPr>
           <w:t>http://www.toddlittleweb.com/Papers/Adaptive%20Agility%20Paper%202004.06.06%20IEEE.pdf</w:t>
         </w:r>
       </w:hyperlink>
     </w:p>
     <w:p>
-      <w:pPr>
-        <w:rPr>
-          <w:lang w:val="da-DK"/>
-        </w:rPr>
-      </w:pPr>
       <w:r>
         <w:rPr>
           <w:i/>
@@ -2941,18 +2923,12 @@
         <w:r>
           <w:rPr>
             <w:rStyle w:val="Hyperlink"/>
-            <w:lang w:val="da-DK"/>
           </w:rPr>
           <w:t>https://community.dynamics.com/nav/w/designpatterns</w:t>
         </w:r>
       </w:hyperlink>
     </w:p>
     <w:p>
-      <w:pPr>
-        <w:rPr>
-          <w:lang w:val="da-DK"/>
-        </w:rPr>
-      </w:pPr>
       <w:r>
         <w:rPr>
           <w:i/>
@@ -2969,21 +2945,18 @@
         <w:r>
           <w:rPr>
             <w:rStyle w:val="Hyperlink"/>
-            <w:lang w:val="da-DK"/>
           </w:rPr>
           <w:t>https</w:t>
         </w:r>
         <w:r>
           <w:rPr>
             <w:rStyle w:val="Hyperlink"/>
-            <w:lang w:val="da-DK"/>
           </w:rPr>
           <w:t>:</w:t>
         </w:r>
         <w:r>
           <w:rPr>
             <w:rStyle w:val="Hyperlink"/>
-            <w:lang w:val="da-DK"/>
           </w:rPr>
           <w:t>//community.dynamics.com/nav/w/designpatterns/156.3-cal-coding-guidelines</w:t>
         </w:r>
@@ -3931,7 +3904,7 @@
 </file>
 
 <file path=customXml/itemProps1.xml><?xml version="1.0" encoding="utf-8"?>
-<ds:datastoreItem xmlns:ds="http://schemas.openxmlformats.org/officeDocument/2006/customXml" ds:itemID="{A32FE6E0-5BEB-4EB0-9327-1A833BEA7B2A}">
+<ds:datastoreItem xmlns:ds="http://schemas.openxmlformats.org/officeDocument/2006/customXml" ds:itemID="{E40C5820-9A82-4981-AB6F-4D95C101454A}">
   <ds:schemaRefs>
     <ds:schemaRef ds:uri="http://schemas.openxmlformats.org/officeDocument/2006/bibliography"/>
   </ds:schemaRefs>

</xml_diff>

<commit_message>
Add XP/SCRUP headlines to metodevalg
</commit_message>
<xml_diff>
--- a/Rapport.docx
+++ b/Rapport.docx
@@ -1,6 +1,6 @@
 
 <file path=word/document.xml><?xml version="1.0" encoding="utf-8"?>
-<w:document xmlns:wpc="http://schemas.microsoft.com/office/word/2010/wordprocessingCanvas" xmlns:cx="http://schemas.microsoft.com/office/drawing/2014/chartex" xmlns:cx1="http://schemas.microsoft.com/office/drawing/2015/9/8/chartex" xmlns:cx2="http://schemas.microsoft.com/office/drawing/2015/10/21/chartex" xmlns:cx3="http://schemas.microsoft.com/office/drawing/2016/5/9/chartex" xmlns:cx4="http://schemas.microsoft.com/office/drawing/2016/5/10/chartex" xmlns:cx5="http://schemas.microsoft.com/office/drawing/2016/5/11/chartex" xmlns:cx6="http://schemas.microsoft.com/office/drawing/2016/5/12/chartex" xmlns:cx7="http://schemas.microsoft.com/office/drawing/2016/5/13/chartex" xmlns:cx8="http://schemas.microsoft.com/office/drawing/2016/5/14/chartex" xmlns:mc="http://schemas.openxmlformats.org/markup-compatibility/2006" xmlns:aink="http://schemas.microsoft.com/office/drawing/2016/ink" xmlns:am3d="http://schemas.microsoft.com/office/drawing/2017/model3d" xmlns:o="urn:schemas-microsoft-com:office:office" xmlns:r="http://schemas.openxmlformats.org/officeDocument/2006/relationships" xmlns:m="http://schemas.openxmlformats.org/officeDocument/2006/math" xmlns:v="urn:schemas-microsoft-com:vml" xmlns:wp14="http://schemas.microsoft.com/office/word/2010/wordprocessingDrawing" xmlns:wp="http://schemas.openxmlformats.org/drawingml/2006/wordprocessingDrawing" xmlns:w10="urn:schemas-microsoft-com:office:word" xmlns:w="http://schemas.openxmlformats.org/wordprocessingml/2006/main" xmlns:w14="http://schemas.microsoft.com/office/word/2010/wordml" xmlns:w15="http://schemas.microsoft.com/office/word/2012/wordml" xmlns:w16cid="http://schemas.microsoft.com/office/word/2016/wordml/cid" xmlns:w16se="http://schemas.microsoft.com/office/word/2015/wordml/symex" xmlns:wpg="http://schemas.microsoft.com/office/word/2010/wordprocessingGroup" xmlns:wpi="http://schemas.microsoft.com/office/word/2010/wordprocessingInk" xmlns:wne="http://schemas.microsoft.com/office/word/2006/wordml" xmlns:wps="http://schemas.microsoft.com/office/word/2010/wordprocessingShape" mc:Ignorable="w14 w15 w16se w16cid wp14">
+<w:document xmlns:wpc="http://schemas.microsoft.com/office/word/2010/wordprocessingCanvas" xmlns:cx="http://schemas.microsoft.com/office/drawing/2014/chartex" xmlns:cx1="http://schemas.microsoft.com/office/drawing/2015/9/8/chartex" xmlns:mc="http://schemas.openxmlformats.org/markup-compatibility/2006" xmlns:o="urn:schemas-microsoft-com:office:office" xmlns:r="http://schemas.openxmlformats.org/officeDocument/2006/relationships" xmlns:m="http://schemas.openxmlformats.org/officeDocument/2006/math" xmlns:v="urn:schemas-microsoft-com:vml" xmlns:wp14="http://schemas.microsoft.com/office/word/2010/wordprocessingDrawing" xmlns:wp="http://schemas.openxmlformats.org/drawingml/2006/wordprocessingDrawing" xmlns:w10="urn:schemas-microsoft-com:office:word" xmlns:w="http://schemas.openxmlformats.org/wordprocessingml/2006/main" xmlns:w14="http://schemas.microsoft.com/office/word/2010/wordml" xmlns:w15="http://schemas.microsoft.com/office/word/2012/wordml" xmlns:w16se="http://schemas.microsoft.com/office/word/2015/wordml/symex" xmlns:wpg="http://schemas.microsoft.com/office/word/2010/wordprocessingGroup" xmlns:wpi="http://schemas.microsoft.com/office/word/2010/wordprocessingInk" xmlns:wne="http://schemas.microsoft.com/office/word/2006/wordml" xmlns:wps="http://schemas.microsoft.com/office/word/2010/wordprocessingShape" mc:Ignorable="w14 w15 w16se wp14">
   <w:body>
     <w:sdt>
       <w:sdtPr>
@@ -24,7 +24,7 @@
           <w:r>
             <w:rPr>
               <w:noProof/>
-              <w:lang w:val="da-DK"/>
+              <w:lang w:val="da-DK" w:eastAsia="da-DK"/>
             </w:rPr>
             <mc:AlternateContent>
               <mc:Choice Requires="wps">
@@ -131,7 +131,7 @@
                   </wp:anchor>
                 </w:drawing>
               </mc:Choice>
-              <mc:Fallback>
+              <mc:Fallback xmlns:w16cid="http://schemas.microsoft.com/office/word/2016/wordml/cid" xmlns:am3d="http://schemas.microsoft.com/office/drawing/2017/model3d" xmlns:aink="http://schemas.microsoft.com/office/drawing/2016/ink" xmlns:cx8="http://schemas.microsoft.com/office/drawing/2016/5/14/chartex" xmlns:cx7="http://schemas.microsoft.com/office/drawing/2016/5/13/chartex" xmlns:cx6="http://schemas.microsoft.com/office/drawing/2016/5/12/chartex" xmlns:cx5="http://schemas.microsoft.com/office/drawing/2016/5/11/chartex" xmlns:cx4="http://schemas.microsoft.com/office/drawing/2016/5/10/chartex" xmlns:cx3="http://schemas.microsoft.com/office/drawing/2016/5/9/chartex" xmlns:cx2="http://schemas.microsoft.com/office/drawing/2015/10/21/chartex">
                 <w:pict>
                   <v:shapetype w14:anchorId="6547BA4D" id="_x0000_t202" coordsize="21600,21600" o:spt="202" path="m,l,21600r21600,l21600,xe">
                     <v:stroke joinstyle="miter"/>
@@ -182,7 +182,7 @@
           <w:r>
             <w:rPr>
               <w:noProof/>
-              <w:lang w:val="da-DK"/>
+              <w:lang w:val="da-DK" w:eastAsia="da-DK"/>
             </w:rPr>
             <mc:AlternateContent>
               <mc:Choice Requires="wps">
@@ -275,7 +275,7 @@
                   </wp:anchor>
                 </w:drawing>
               </mc:Choice>
-              <mc:Fallback>
+              <mc:Fallback xmlns:w16cid="http://schemas.microsoft.com/office/word/2016/wordml/cid" xmlns:am3d="http://schemas.microsoft.com/office/drawing/2017/model3d" xmlns:aink="http://schemas.microsoft.com/office/drawing/2016/ink" xmlns:cx8="http://schemas.microsoft.com/office/drawing/2016/5/14/chartex" xmlns:cx7="http://schemas.microsoft.com/office/drawing/2016/5/13/chartex" xmlns:cx6="http://schemas.microsoft.com/office/drawing/2016/5/12/chartex" xmlns:cx5="http://schemas.microsoft.com/office/drawing/2016/5/11/chartex" xmlns:cx4="http://schemas.microsoft.com/office/drawing/2016/5/10/chartex" xmlns:cx3="http://schemas.microsoft.com/office/drawing/2016/5/9/chartex" xmlns:cx2="http://schemas.microsoft.com/office/drawing/2015/10/21/chartex">
                 <w:pict>
                   <v:rect w14:anchorId="56ACA110" id="Rectangle 466" o:spid="_x0000_s1027" style="position:absolute;margin-left:0;margin-top:0;width:581.4pt;height:752.4pt;z-index:-251653120;visibility:visible;mso-wrap-style:square;mso-width-percent:950;mso-height-percent:950;mso-wrap-distance-left:9pt;mso-wrap-distance-top:0;mso-wrap-distance-right:9pt;mso-wrap-distance-bottom:0;mso-position-horizontal:center;mso-position-horizontal-relative:page;mso-position-vertical:center;mso-position-vertical-relative:page;mso-width-percent:950;mso-height-percent:950;mso-width-relative:page;mso-height-relative:page;v-text-anchor:middle" o:gfxdata="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" fillcolor="#d9e2f3 [660]" stroked="f" strokeweight="1pt">
                     <v:fill color2="#8eaadb [1940]" rotate="t" focus="100%" type="gradient">
@@ -295,7 +295,7 @@
           <w:r>
             <w:rPr>
               <w:noProof/>
-              <w:lang w:val="da-DK"/>
+              <w:lang w:val="da-DK" w:eastAsia="da-DK"/>
             </w:rPr>
             <mc:AlternateContent>
               <mc:Choice Requires="wps">
@@ -418,7 +418,7 @@
                   </wp:anchor>
                 </w:drawing>
               </mc:Choice>
-              <mc:Fallback>
+              <mc:Fallback xmlns:w16cid="http://schemas.microsoft.com/office/word/2016/wordml/cid" xmlns:am3d="http://schemas.microsoft.com/office/drawing/2017/model3d" xmlns:aink="http://schemas.microsoft.com/office/drawing/2016/ink" xmlns:cx8="http://schemas.microsoft.com/office/drawing/2016/5/14/chartex" xmlns:cx7="http://schemas.microsoft.com/office/drawing/2016/5/13/chartex" xmlns:cx6="http://schemas.microsoft.com/office/drawing/2016/5/12/chartex" xmlns:cx5="http://schemas.microsoft.com/office/drawing/2016/5/11/chartex" xmlns:cx4="http://schemas.microsoft.com/office/drawing/2016/5/10/chartex" xmlns:cx3="http://schemas.microsoft.com/office/drawing/2016/5/9/chartex" xmlns:cx2="http://schemas.microsoft.com/office/drawing/2015/10/21/chartex">
                 <w:pict>
                   <v:rect w14:anchorId="5376B892" id="Rectangle 467" o:spid="_x0000_s1028" style="position:absolute;margin-left:0;margin-top:0;width:226.45pt;height:237.6pt;z-index:251660288;visibility:visible;mso-wrap-style:square;mso-width-percent:370;mso-height-percent:300;mso-left-percent:455;mso-top-percent:25;mso-wrap-distance-left:9pt;mso-wrap-distance-top:0;mso-wrap-distance-right:9pt;mso-wrap-distance-bottom:0;mso-position-horizontal-relative:page;mso-position-vertical-relative:page;mso-width-percent:370;mso-height-percent:300;mso-left-percent:455;mso-top-percent:25;mso-width-relative:page;mso-height-relative:page;v-text-anchor:bottom" o:gfxdata="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" fillcolor="#44546a [3215]" stroked="f" strokeweight="1pt">
                     <v:textbox inset="14.4pt,14.4pt,14.4pt,28.8pt">
@@ -464,7 +464,7 @@
           <w:r>
             <w:rPr>
               <w:noProof/>
-              <w:lang w:val="da-DK"/>
+              <w:lang w:val="da-DK" w:eastAsia="da-DK"/>
             </w:rPr>
             <mc:AlternateContent>
               <mc:Choice Requires="wps">
@@ -557,7 +557,7 @@
                   </wp:anchor>
                 </w:drawing>
               </mc:Choice>
-              <mc:Fallback>
+              <mc:Fallback xmlns:w16cid="http://schemas.microsoft.com/office/word/2016/wordml/cid" xmlns:am3d="http://schemas.microsoft.com/office/drawing/2017/model3d" xmlns:aink="http://schemas.microsoft.com/office/drawing/2016/ink" xmlns:cx8="http://schemas.microsoft.com/office/drawing/2016/5/14/chartex" xmlns:cx7="http://schemas.microsoft.com/office/drawing/2016/5/13/chartex" xmlns:cx6="http://schemas.microsoft.com/office/drawing/2016/5/12/chartex" xmlns:cx5="http://schemas.microsoft.com/office/drawing/2016/5/11/chartex" xmlns:cx4="http://schemas.microsoft.com/office/drawing/2016/5/10/chartex" xmlns:cx3="http://schemas.microsoft.com/office/drawing/2016/5/9/chartex" xmlns:cx2="http://schemas.microsoft.com/office/drawing/2015/10/21/chartex">
                 <w:pict>
                   <v:rect w14:anchorId="6CB57FEB" id="Rectangle 468" o:spid="_x0000_s1026" style="position:absolute;margin-left:0;margin-top:0;width:244.8pt;height:554.4pt;z-index:251659264;visibility:visible;mso-wrap-style:square;mso-width-percent:400;mso-height-percent:700;mso-left-percent:440;mso-top-percent:25;mso-wrap-distance-left:9pt;mso-wrap-distance-top:0;mso-wrap-distance-right:9pt;mso-wrap-distance-bottom:0;mso-position-horizontal-relative:page;mso-position-vertical-relative:page;mso-width-percent:400;mso-height-percent:700;mso-left-percent:440;mso-top-percent:25;mso-width-relative:page;mso-height-relative:page;v-text-anchor:middle" o:gfxdata="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" fillcolor="white [3212]" strokecolor="#747070 [1614]" strokeweight="1.25pt">
                     <w10:wrap anchorx="page" anchory="page"/>
@@ -569,7 +569,7 @@
           <w:r>
             <w:rPr>
               <w:noProof/>
-              <w:lang w:val="da-DK"/>
+              <w:lang w:val="da-DK" w:eastAsia="da-DK"/>
             </w:rPr>
             <mc:AlternateContent>
               <mc:Choice Requires="wps">
@@ -655,7 +655,7 @@
                   </wp:anchor>
                 </w:drawing>
               </mc:Choice>
-              <mc:Fallback>
+              <mc:Fallback xmlns:w16cid="http://schemas.microsoft.com/office/word/2016/wordml/cid" xmlns:am3d="http://schemas.microsoft.com/office/drawing/2017/model3d" xmlns:aink="http://schemas.microsoft.com/office/drawing/2016/ink" xmlns:cx8="http://schemas.microsoft.com/office/drawing/2016/5/14/chartex" xmlns:cx7="http://schemas.microsoft.com/office/drawing/2016/5/13/chartex" xmlns:cx6="http://schemas.microsoft.com/office/drawing/2016/5/12/chartex" xmlns:cx5="http://schemas.microsoft.com/office/drawing/2016/5/11/chartex" xmlns:cx4="http://schemas.microsoft.com/office/drawing/2016/5/10/chartex" xmlns:cx3="http://schemas.microsoft.com/office/drawing/2016/5/9/chartex" xmlns:cx2="http://schemas.microsoft.com/office/drawing/2015/10/21/chartex">
                 <w:pict>
                   <v:rect w14:anchorId="3A02CC78" id="Rectangle 469" o:spid="_x0000_s1026" style="position:absolute;margin-left:0;margin-top:0;width:226.45pt;height:9.35pt;z-index:251662336;visibility:visible;mso-wrap-style:square;mso-width-percent:370;mso-height-percent:0;mso-left-percent:455;mso-top-percent:690;mso-wrap-distance-left:9pt;mso-wrap-distance-top:0;mso-wrap-distance-right:9pt;mso-wrap-distance-bottom:0;mso-position-horizontal-relative:page;mso-position-vertical-relative:page;mso-width-percent:370;mso-height-percent:0;mso-left-percent:455;mso-top-percent:690;mso-width-relative:page;mso-height-relative:margin;v-text-anchor:middle" o:gfxdata="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" fillcolor="#4472c4 [3204]" stroked="f" strokeweight="1pt">
                     <w10:wrap anchorx="page" anchory="page"/>
@@ -667,7 +667,7 @@
           <w:r>
             <w:rPr>
               <w:noProof/>
-              <w:lang w:val="da-DK"/>
+              <w:lang w:val="da-DK" w:eastAsia="da-DK"/>
             </w:rPr>
             <mc:AlternateContent>
               <mc:Choice Requires="wps">
@@ -823,7 +823,7 @@
                   </wp:anchor>
                 </w:drawing>
               </mc:Choice>
-              <mc:Fallback>
+              <mc:Fallback xmlns:w16cid="http://schemas.microsoft.com/office/word/2016/wordml/cid" xmlns:am3d="http://schemas.microsoft.com/office/drawing/2017/model3d" xmlns:aink="http://schemas.microsoft.com/office/drawing/2016/ink" xmlns:cx8="http://schemas.microsoft.com/office/drawing/2016/5/14/chartex" xmlns:cx7="http://schemas.microsoft.com/office/drawing/2016/5/13/chartex" xmlns:cx6="http://schemas.microsoft.com/office/drawing/2016/5/12/chartex" xmlns:cx5="http://schemas.microsoft.com/office/drawing/2016/5/11/chartex" xmlns:cx4="http://schemas.microsoft.com/office/drawing/2016/5/10/chartex" xmlns:cx3="http://schemas.microsoft.com/office/drawing/2016/5/9/chartex" xmlns:cx2="http://schemas.microsoft.com/office/drawing/2015/10/21/chartex">
                 <w:pict>
                   <v:shape w14:anchorId="2B50A81C" id="Text Box 470" o:spid="_x0000_s1029" type="#_x0000_t202" style="position:absolute;margin-left:0;margin-top:0;width:220.3pt;height:194.9pt;z-index:251661312;visibility:visible;mso-wrap-style:square;mso-width-percent:360;mso-height-percent:280;mso-left-percent:455;mso-top-percent:350;mso-wrap-distance-left:9pt;mso-wrap-distance-top:0;mso-wrap-distance-right:9pt;mso-wrap-distance-bottom:0;mso-position-horizontal-relative:page;mso-position-vertical-relative:page;mso-width-percent:360;mso-height-percent:280;mso-left-percent:455;mso-top-percent:350;mso-width-relative:page;mso-height-relative:page;v-text-anchor:top" o:gfxdata="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" filled="f" stroked="f" strokeweight=".5pt">
                     <v:textbox style="mso-fit-shape-to-text:t">
@@ -963,7 +963,12 @@
             <w:pStyle w:val="TOCHeading"/>
           </w:pPr>
           <w:r>
-            <w:t>Indhold</w:t>
+            <w:t>In</w:t>
+          </w:r>
+          <w:bookmarkStart w:id="0" w:name="_GoBack"/>
+          <w:bookmarkEnd w:id="0"/>
+          <w:r>
+            <w:t>dhold</w:t>
           </w:r>
         </w:p>
         <w:p>
@@ -996,7 +1001,7 @@
             </w:rPr>
             <w:fldChar w:fldCharType="separate"/>
           </w:r>
-          <w:hyperlink w:anchor="_Toc500676436" w:history="1">
+          <w:hyperlink w:anchor="_Toc500754855" w:history="1">
             <w:r>
               <w:rPr>
                 <w:rStyle w:val="Hyperlink"/>
@@ -1009,7 +1014,6 @@
               <w:rPr>
                 <w:noProof/>
                 <w:webHidden/>
-                <w:lang w:val="da-DK"/>
               </w:rPr>
               <w:tab/>
             </w:r>
@@ -1017,7 +1021,6 @@
               <w:rPr>
                 <w:noProof/>
                 <w:webHidden/>
-                <w:lang w:val="da-DK"/>
               </w:rPr>
               <w:fldChar w:fldCharType="begin"/>
             </w:r>
@@ -1025,22 +1028,19 @@
               <w:rPr>
                 <w:noProof/>
                 <w:webHidden/>
-                <w:lang w:val="da-DK"/>
-              </w:rPr>
-              <w:instrText xml:space="preserve"> PAGEREF _Toc500676436 \h </w:instrText>
-            </w:r>
-            <w:r>
-              <w:rPr>
-                <w:noProof/>
-                <w:webHidden/>
-                <w:lang w:val="da-DK"/>
-              </w:rPr>
-            </w:r>
-            <w:r>
-              <w:rPr>
-                <w:noProof/>
-                <w:webHidden/>
-                <w:lang w:val="da-DK"/>
+              </w:rPr>
+              <w:instrText xml:space="preserve"> PAGEREF _Toc500754855 \h </w:instrText>
+            </w:r>
+            <w:r>
+              <w:rPr>
+                <w:noProof/>
+                <w:webHidden/>
+              </w:rPr>
+            </w:r>
+            <w:r>
+              <w:rPr>
+                <w:noProof/>
+                <w:webHidden/>
               </w:rPr>
               <w:fldChar w:fldCharType="separate"/>
             </w:r>
@@ -1048,7 +1048,6 @@
               <w:rPr>
                 <w:noProof/>
                 <w:webHidden/>
-                <w:lang w:val="da-DK"/>
               </w:rPr>
               <w:t>2</w:t>
             </w:r>
@@ -1056,7 +1055,6 @@
               <w:rPr>
                 <w:noProof/>
                 <w:webHidden/>
-                <w:lang w:val="da-DK"/>
               </w:rPr>
               <w:fldChar w:fldCharType="end"/>
             </w:r>
@@ -1074,7 +1072,7 @@
               <w:lang w:val="da-DK" w:eastAsia="da-DK"/>
             </w:rPr>
           </w:pPr>
-          <w:hyperlink w:anchor="_Toc500676437" w:history="1">
+          <w:hyperlink w:anchor="_Toc500754856" w:history="1">
             <w:r>
               <w:rPr>
                 <w:rStyle w:val="Hyperlink"/>
@@ -1087,7 +1085,6 @@
               <w:rPr>
                 <w:noProof/>
                 <w:webHidden/>
-                <w:lang w:val="da-DK"/>
               </w:rPr>
               <w:tab/>
             </w:r>
@@ -1095,7 +1092,6 @@
               <w:rPr>
                 <w:noProof/>
                 <w:webHidden/>
-                <w:lang w:val="da-DK"/>
               </w:rPr>
               <w:fldChar w:fldCharType="begin"/>
             </w:r>
@@ -1103,22 +1099,19 @@
               <w:rPr>
                 <w:noProof/>
                 <w:webHidden/>
-                <w:lang w:val="da-DK"/>
-              </w:rPr>
-              <w:instrText xml:space="preserve"> PAGEREF _Toc500676437 \h </w:instrText>
-            </w:r>
-            <w:r>
-              <w:rPr>
-                <w:noProof/>
-                <w:webHidden/>
-                <w:lang w:val="da-DK"/>
-              </w:rPr>
-            </w:r>
-            <w:r>
-              <w:rPr>
-                <w:noProof/>
-                <w:webHidden/>
-                <w:lang w:val="da-DK"/>
+              </w:rPr>
+              <w:instrText xml:space="preserve"> PAGEREF _Toc500754856 \h </w:instrText>
+            </w:r>
+            <w:r>
+              <w:rPr>
+                <w:noProof/>
+                <w:webHidden/>
+              </w:rPr>
+            </w:r>
+            <w:r>
+              <w:rPr>
+                <w:noProof/>
+                <w:webHidden/>
               </w:rPr>
               <w:fldChar w:fldCharType="separate"/>
             </w:r>
@@ -1126,7 +1119,6 @@
               <w:rPr>
                 <w:noProof/>
                 <w:webHidden/>
-                <w:lang w:val="da-DK"/>
               </w:rPr>
               <w:t>2</w:t>
             </w:r>
@@ -1134,7 +1126,6 @@
               <w:rPr>
                 <w:noProof/>
                 <w:webHidden/>
-                <w:lang w:val="da-DK"/>
               </w:rPr>
               <w:fldChar w:fldCharType="end"/>
             </w:r>
@@ -1152,7 +1143,7 @@
               <w:lang w:val="da-DK" w:eastAsia="da-DK"/>
             </w:rPr>
           </w:pPr>
-          <w:hyperlink w:anchor="_Toc500676438" w:history="1">
+          <w:hyperlink w:anchor="_Toc500754857" w:history="1">
             <w:r>
               <w:rPr>
                 <w:rStyle w:val="Hyperlink"/>
@@ -1165,7 +1156,6 @@
               <w:rPr>
                 <w:noProof/>
                 <w:webHidden/>
-                <w:lang w:val="da-DK"/>
               </w:rPr>
               <w:tab/>
             </w:r>
@@ -1173,7 +1163,6 @@
               <w:rPr>
                 <w:noProof/>
                 <w:webHidden/>
-                <w:lang w:val="da-DK"/>
               </w:rPr>
               <w:fldChar w:fldCharType="begin"/>
             </w:r>
@@ -1181,22 +1170,19 @@
               <w:rPr>
                 <w:noProof/>
                 <w:webHidden/>
-                <w:lang w:val="da-DK"/>
-              </w:rPr>
-              <w:instrText xml:space="preserve"> PAGEREF _Toc500676438 \h </w:instrText>
-            </w:r>
-            <w:r>
-              <w:rPr>
-                <w:noProof/>
-                <w:webHidden/>
-                <w:lang w:val="da-DK"/>
-              </w:rPr>
-            </w:r>
-            <w:r>
-              <w:rPr>
-                <w:noProof/>
-                <w:webHidden/>
-                <w:lang w:val="da-DK"/>
+              </w:rPr>
+              <w:instrText xml:space="preserve"> PAGEREF _Toc500754857 \h </w:instrText>
+            </w:r>
+            <w:r>
+              <w:rPr>
+                <w:noProof/>
+                <w:webHidden/>
+              </w:rPr>
+            </w:r>
+            <w:r>
+              <w:rPr>
+                <w:noProof/>
+                <w:webHidden/>
               </w:rPr>
               <w:fldChar w:fldCharType="separate"/>
             </w:r>
@@ -1204,7 +1190,6 @@
               <w:rPr>
                 <w:noProof/>
                 <w:webHidden/>
-                <w:lang w:val="da-DK"/>
               </w:rPr>
               <w:t>2</w:t>
             </w:r>
@@ -1212,7 +1197,6 @@
               <w:rPr>
                 <w:noProof/>
                 <w:webHidden/>
-                <w:lang w:val="da-DK"/>
               </w:rPr>
               <w:fldChar w:fldCharType="end"/>
             </w:r>
@@ -1230,7 +1214,7 @@
               <w:lang w:val="da-DK" w:eastAsia="da-DK"/>
             </w:rPr>
           </w:pPr>
-          <w:hyperlink w:anchor="_Toc500676439" w:history="1">
+          <w:hyperlink w:anchor="_Toc500754858" w:history="1">
             <w:r>
               <w:rPr>
                 <w:rStyle w:val="Hyperlink"/>
@@ -1243,38 +1227,175 @@
               <w:rPr>
                 <w:noProof/>
                 <w:webHidden/>
+              </w:rPr>
+              <w:tab/>
+            </w:r>
+            <w:r>
+              <w:rPr>
+                <w:noProof/>
+                <w:webHidden/>
+              </w:rPr>
+              <w:fldChar w:fldCharType="begin"/>
+            </w:r>
+            <w:r>
+              <w:rPr>
+                <w:noProof/>
+                <w:webHidden/>
+              </w:rPr>
+              <w:instrText xml:space="preserve"> PAGEREF _Toc500754858 \h </w:instrText>
+            </w:r>
+            <w:r>
+              <w:rPr>
+                <w:noProof/>
+                <w:webHidden/>
+              </w:rPr>
+            </w:r>
+            <w:r>
+              <w:rPr>
+                <w:noProof/>
+                <w:webHidden/>
+              </w:rPr>
+              <w:fldChar w:fldCharType="separate"/>
+            </w:r>
+            <w:r>
+              <w:rPr>
+                <w:noProof/>
+                <w:webHidden/>
+              </w:rPr>
+              <w:t>2</w:t>
+            </w:r>
+            <w:r>
+              <w:rPr>
+                <w:noProof/>
+                <w:webHidden/>
+              </w:rPr>
+              <w:fldChar w:fldCharType="end"/>
+            </w:r>
+          </w:hyperlink>
+        </w:p>
+        <w:p>
+          <w:pPr>
+            <w:pStyle w:val="TOC2"/>
+            <w:tabs>
+              <w:tab w:val="right" w:leader="dot" w:pos="9350"/>
+            </w:tabs>
+            <w:rPr>
+              <w:rFonts w:eastAsiaTheme="minorEastAsia"/>
+              <w:noProof/>
+              <w:lang w:val="da-DK" w:eastAsia="da-DK"/>
+            </w:rPr>
+          </w:pPr>
+          <w:hyperlink w:anchor="_Toc500754859" w:history="1">
+            <w:r>
+              <w:rPr>
+                <w:rStyle w:val="Hyperlink"/>
+                <w:noProof/>
                 <w:lang w:val="da-DK"/>
               </w:rPr>
+              <w:t>SCRUM</w:t>
+            </w:r>
+            <w:r>
+              <w:rPr>
+                <w:noProof/>
+                <w:webHidden/>
+              </w:rPr>
               <w:tab/>
             </w:r>
             <w:r>
               <w:rPr>
                 <w:noProof/>
                 <w:webHidden/>
+              </w:rPr>
+              <w:fldChar w:fldCharType="begin"/>
+            </w:r>
+            <w:r>
+              <w:rPr>
+                <w:noProof/>
+                <w:webHidden/>
+              </w:rPr>
+              <w:instrText xml:space="preserve"> PAGEREF _Toc500754859 \h </w:instrText>
+            </w:r>
+            <w:r>
+              <w:rPr>
+                <w:noProof/>
+                <w:webHidden/>
+              </w:rPr>
+            </w:r>
+            <w:r>
+              <w:rPr>
+                <w:noProof/>
+                <w:webHidden/>
+              </w:rPr>
+              <w:fldChar w:fldCharType="separate"/>
+            </w:r>
+            <w:r>
+              <w:rPr>
+                <w:noProof/>
+                <w:webHidden/>
+              </w:rPr>
+              <w:t>2</w:t>
+            </w:r>
+            <w:r>
+              <w:rPr>
+                <w:noProof/>
+                <w:webHidden/>
+              </w:rPr>
+              <w:fldChar w:fldCharType="end"/>
+            </w:r>
+          </w:hyperlink>
+        </w:p>
+        <w:p>
+          <w:pPr>
+            <w:pStyle w:val="TOC2"/>
+            <w:tabs>
+              <w:tab w:val="right" w:leader="dot" w:pos="9350"/>
+            </w:tabs>
+            <w:rPr>
+              <w:rFonts w:eastAsiaTheme="minorEastAsia"/>
+              <w:noProof/>
+              <w:lang w:val="da-DK" w:eastAsia="da-DK"/>
+            </w:rPr>
+          </w:pPr>
+          <w:hyperlink w:anchor="_Toc500754860" w:history="1">
+            <w:r>
+              <w:rPr>
+                <w:rStyle w:val="Hyperlink"/>
+                <w:noProof/>
                 <w:lang w:val="da-DK"/>
               </w:rPr>
+              <w:t>XP</w:t>
+            </w:r>
+            <w:r>
+              <w:rPr>
+                <w:noProof/>
+                <w:webHidden/>
+              </w:rPr>
+              <w:tab/>
+            </w:r>
+            <w:r>
+              <w:rPr>
+                <w:noProof/>
+                <w:webHidden/>
+              </w:rPr>
               <w:fldChar w:fldCharType="begin"/>
             </w:r>
             <w:r>
               <w:rPr>
                 <w:noProof/>
                 <w:webHidden/>
-                <w:lang w:val="da-DK"/>
-              </w:rPr>
-              <w:instrText xml:space="preserve"> PAGEREF _Toc500676439 \h </w:instrText>
-            </w:r>
-            <w:r>
-              <w:rPr>
-                <w:noProof/>
-                <w:webHidden/>
-                <w:lang w:val="da-DK"/>
-              </w:rPr>
-            </w:r>
-            <w:r>
-              <w:rPr>
-                <w:noProof/>
-                <w:webHidden/>
-                <w:lang w:val="da-DK"/>
+              </w:rPr>
+              <w:instrText xml:space="preserve"> PAGEREF _Toc500754860 \h </w:instrText>
+            </w:r>
+            <w:r>
+              <w:rPr>
+                <w:noProof/>
+                <w:webHidden/>
+              </w:rPr>
+            </w:r>
+            <w:r>
+              <w:rPr>
+                <w:noProof/>
+                <w:webHidden/>
               </w:rPr>
               <w:fldChar w:fldCharType="separate"/>
             </w:r>
@@ -1282,7 +1403,6 @@
               <w:rPr>
                 <w:noProof/>
                 <w:webHidden/>
-                <w:lang w:val="da-DK"/>
               </w:rPr>
               <w:t>2</w:t>
             </w:r>
@@ -1290,7 +1410,6 @@
               <w:rPr>
                 <w:noProof/>
                 <w:webHidden/>
-                <w:lang w:val="da-DK"/>
               </w:rPr>
               <w:fldChar w:fldCharType="end"/>
             </w:r>
@@ -1308,7 +1427,7 @@
               <w:lang w:val="da-DK" w:eastAsia="da-DK"/>
             </w:rPr>
           </w:pPr>
-          <w:hyperlink w:anchor="_Toc500676440" w:history="1">
+          <w:hyperlink w:anchor="_Toc500754861" w:history="1">
             <w:r>
               <w:rPr>
                 <w:rStyle w:val="Hyperlink"/>
@@ -1321,7 +1440,6 @@
               <w:rPr>
                 <w:noProof/>
                 <w:webHidden/>
-                <w:lang w:val="da-DK"/>
               </w:rPr>
               <w:tab/>
             </w:r>
@@ -1329,7 +1447,6 @@
               <w:rPr>
                 <w:noProof/>
                 <w:webHidden/>
-                <w:lang w:val="da-DK"/>
               </w:rPr>
               <w:fldChar w:fldCharType="begin"/>
             </w:r>
@@ -1337,22 +1454,19 @@
               <w:rPr>
                 <w:noProof/>
                 <w:webHidden/>
-                <w:lang w:val="da-DK"/>
-              </w:rPr>
-              <w:instrText xml:space="preserve"> PAGEREF _Toc500676440 \h </w:instrText>
-            </w:r>
-            <w:r>
-              <w:rPr>
-                <w:noProof/>
-                <w:webHidden/>
-                <w:lang w:val="da-DK"/>
-              </w:rPr>
-            </w:r>
-            <w:r>
-              <w:rPr>
-                <w:noProof/>
-                <w:webHidden/>
-                <w:lang w:val="da-DK"/>
+              </w:rPr>
+              <w:instrText xml:space="preserve"> PAGEREF _Toc500754861 \h </w:instrText>
+            </w:r>
+            <w:r>
+              <w:rPr>
+                <w:noProof/>
+                <w:webHidden/>
+              </w:rPr>
+            </w:r>
+            <w:r>
+              <w:rPr>
+                <w:noProof/>
+                <w:webHidden/>
               </w:rPr>
               <w:fldChar w:fldCharType="separate"/>
             </w:r>
@@ -1360,7 +1474,6 @@
               <w:rPr>
                 <w:noProof/>
                 <w:webHidden/>
-                <w:lang w:val="da-DK"/>
               </w:rPr>
               <w:t>2</w:t>
             </w:r>
@@ -1368,7 +1481,6 @@
               <w:rPr>
                 <w:noProof/>
                 <w:webHidden/>
-                <w:lang w:val="da-DK"/>
               </w:rPr>
               <w:fldChar w:fldCharType="end"/>
             </w:r>
@@ -1386,20 +1498,19 @@
               <w:lang w:val="da-DK" w:eastAsia="da-DK"/>
             </w:rPr>
           </w:pPr>
-          <w:hyperlink w:anchor="_Toc500676441" w:history="1">
+          <w:hyperlink w:anchor="_Toc500754862" w:history="1">
             <w:r>
               <w:rPr>
                 <w:rStyle w:val="Hyperlink"/>
                 <w:noProof/>
                 <w:lang w:val="da-DK"/>
               </w:rPr>
-              <w:t>Vision</w:t>
-            </w:r>
-            <w:r>
-              <w:rPr>
-                <w:noProof/>
-                <w:webHidden/>
-                <w:lang w:val="da-DK"/>
+              <w:t>Kundebesøg</w:t>
+            </w:r>
+            <w:r>
+              <w:rPr>
+                <w:noProof/>
+                <w:webHidden/>
               </w:rPr>
               <w:tab/>
             </w:r>
@@ -1407,7 +1518,6 @@
               <w:rPr>
                 <w:noProof/>
                 <w:webHidden/>
-                <w:lang w:val="da-DK"/>
               </w:rPr>
               <w:fldChar w:fldCharType="begin"/>
             </w:r>
@@ -1415,22 +1525,19 @@
               <w:rPr>
                 <w:noProof/>
                 <w:webHidden/>
-                <w:lang w:val="da-DK"/>
-              </w:rPr>
-              <w:instrText xml:space="preserve"> PAGEREF _Toc500676441 \h </w:instrText>
-            </w:r>
-            <w:r>
-              <w:rPr>
-                <w:noProof/>
-                <w:webHidden/>
-                <w:lang w:val="da-DK"/>
-              </w:rPr>
-            </w:r>
-            <w:r>
-              <w:rPr>
-                <w:noProof/>
-                <w:webHidden/>
-                <w:lang w:val="da-DK"/>
+              </w:rPr>
+              <w:instrText xml:space="preserve"> PAGEREF _Toc500754862 \h </w:instrText>
+            </w:r>
+            <w:r>
+              <w:rPr>
+                <w:noProof/>
+                <w:webHidden/>
+              </w:rPr>
+            </w:r>
+            <w:r>
+              <w:rPr>
+                <w:noProof/>
+                <w:webHidden/>
               </w:rPr>
               <w:fldChar w:fldCharType="separate"/>
             </w:r>
@@ -1438,7 +1545,6 @@
               <w:rPr>
                 <w:noProof/>
                 <w:webHidden/>
-                <w:lang w:val="da-DK"/>
               </w:rPr>
               <w:t>2</w:t>
             </w:r>
@@ -1446,7 +1552,6 @@
               <w:rPr>
                 <w:noProof/>
                 <w:webHidden/>
-                <w:lang w:val="da-DK"/>
               </w:rPr>
               <w:fldChar w:fldCharType="end"/>
             </w:r>
@@ -1464,20 +1569,19 @@
               <w:lang w:val="da-DK" w:eastAsia="da-DK"/>
             </w:rPr>
           </w:pPr>
-          <w:hyperlink w:anchor="_Toc500676442" w:history="1">
+          <w:hyperlink w:anchor="_Toc500754863" w:history="1">
             <w:r>
               <w:rPr>
                 <w:rStyle w:val="Hyperlink"/>
                 <w:noProof/>
                 <w:lang w:val="da-DK"/>
               </w:rPr>
-              <w:t>Krav</w:t>
-            </w:r>
-            <w:r>
-              <w:rPr>
-                <w:noProof/>
-                <w:webHidden/>
-                <w:lang w:val="da-DK"/>
+              <w:t>Vision</w:t>
+            </w:r>
+            <w:r>
+              <w:rPr>
+                <w:noProof/>
+                <w:webHidden/>
               </w:rPr>
               <w:tab/>
             </w:r>
@@ -1485,7 +1589,6 @@
               <w:rPr>
                 <w:noProof/>
                 <w:webHidden/>
-                <w:lang w:val="da-DK"/>
               </w:rPr>
               <w:fldChar w:fldCharType="begin"/>
             </w:r>
@@ -1493,22 +1596,19 @@
               <w:rPr>
                 <w:noProof/>
                 <w:webHidden/>
-                <w:lang w:val="da-DK"/>
-              </w:rPr>
-              <w:instrText xml:space="preserve"> PAGEREF _Toc500676442 \h </w:instrText>
-            </w:r>
-            <w:r>
-              <w:rPr>
-                <w:noProof/>
-                <w:webHidden/>
-                <w:lang w:val="da-DK"/>
-              </w:rPr>
-            </w:r>
-            <w:r>
-              <w:rPr>
-                <w:noProof/>
-                <w:webHidden/>
-                <w:lang w:val="da-DK"/>
+              </w:rPr>
+              <w:instrText xml:space="preserve"> PAGEREF _Toc500754863 \h </w:instrText>
+            </w:r>
+            <w:r>
+              <w:rPr>
+                <w:noProof/>
+                <w:webHidden/>
+              </w:rPr>
+            </w:r>
+            <w:r>
+              <w:rPr>
+                <w:noProof/>
+                <w:webHidden/>
               </w:rPr>
               <w:fldChar w:fldCharType="separate"/>
             </w:r>
@@ -1516,7 +1616,6 @@
               <w:rPr>
                 <w:noProof/>
                 <w:webHidden/>
-                <w:lang w:val="da-DK"/>
               </w:rPr>
               <w:t>2</w:t>
             </w:r>
@@ -1524,7 +1623,6 @@
               <w:rPr>
                 <w:noProof/>
                 <w:webHidden/>
-                <w:lang w:val="da-DK"/>
               </w:rPr>
               <w:fldChar w:fldCharType="end"/>
             </w:r>
@@ -1542,20 +1640,19 @@
               <w:lang w:val="da-DK" w:eastAsia="da-DK"/>
             </w:rPr>
           </w:pPr>
-          <w:hyperlink w:anchor="_Toc500676443" w:history="1">
+          <w:hyperlink w:anchor="_Toc500754864" w:history="1">
             <w:r>
               <w:rPr>
                 <w:rStyle w:val="Hyperlink"/>
                 <w:noProof/>
                 <w:lang w:val="da-DK"/>
               </w:rPr>
-              <w:t>Arkitektur</w:t>
-            </w:r>
-            <w:r>
-              <w:rPr>
-                <w:noProof/>
-                <w:webHidden/>
-                <w:lang w:val="da-DK"/>
+              <w:t>Krav</w:t>
+            </w:r>
+            <w:r>
+              <w:rPr>
+                <w:noProof/>
+                <w:webHidden/>
               </w:rPr>
               <w:tab/>
             </w:r>
@@ -1563,7 +1660,6 @@
               <w:rPr>
                 <w:noProof/>
                 <w:webHidden/>
-                <w:lang w:val="da-DK"/>
               </w:rPr>
               <w:fldChar w:fldCharType="begin"/>
             </w:r>
@@ -1571,22 +1667,19 @@
               <w:rPr>
                 <w:noProof/>
                 <w:webHidden/>
-                <w:lang w:val="da-DK"/>
-              </w:rPr>
-              <w:instrText xml:space="preserve"> PAGEREF _Toc500676443 \h </w:instrText>
-            </w:r>
-            <w:r>
-              <w:rPr>
-                <w:noProof/>
-                <w:webHidden/>
-                <w:lang w:val="da-DK"/>
-              </w:rPr>
-            </w:r>
-            <w:r>
-              <w:rPr>
-                <w:noProof/>
-                <w:webHidden/>
-                <w:lang w:val="da-DK"/>
+              </w:rPr>
+              <w:instrText xml:space="preserve"> PAGEREF _Toc500754864 \h </w:instrText>
+            </w:r>
+            <w:r>
+              <w:rPr>
+                <w:noProof/>
+                <w:webHidden/>
+              </w:rPr>
+            </w:r>
+            <w:r>
+              <w:rPr>
+                <w:noProof/>
+                <w:webHidden/>
               </w:rPr>
               <w:fldChar w:fldCharType="separate"/>
             </w:r>
@@ -1594,7 +1687,6 @@
               <w:rPr>
                 <w:noProof/>
                 <w:webHidden/>
-                <w:lang w:val="da-DK"/>
               </w:rPr>
               <w:t>2</w:t>
             </w:r>
@@ -1602,7 +1694,6 @@
               <w:rPr>
                 <w:noProof/>
                 <w:webHidden/>
-                <w:lang w:val="da-DK"/>
               </w:rPr>
               <w:fldChar w:fldCharType="end"/>
             </w:r>
@@ -1620,20 +1711,19 @@
               <w:lang w:val="da-DK" w:eastAsia="da-DK"/>
             </w:rPr>
           </w:pPr>
-          <w:hyperlink w:anchor="_Toc500676444" w:history="1">
+          <w:hyperlink w:anchor="_Toc500754865" w:history="1">
             <w:r>
               <w:rPr>
                 <w:rStyle w:val="Hyperlink"/>
                 <w:noProof/>
                 <w:lang w:val="da-DK"/>
               </w:rPr>
-              <w:t>Risikoanalyse</w:t>
-            </w:r>
-            <w:r>
-              <w:rPr>
-                <w:noProof/>
-                <w:webHidden/>
-                <w:lang w:val="da-DK"/>
+              <w:t>Arkitektur</w:t>
+            </w:r>
+            <w:r>
+              <w:rPr>
+                <w:noProof/>
+                <w:webHidden/>
               </w:rPr>
               <w:tab/>
             </w:r>
@@ -1641,7 +1731,6 @@
               <w:rPr>
                 <w:noProof/>
                 <w:webHidden/>
-                <w:lang w:val="da-DK"/>
               </w:rPr>
               <w:fldChar w:fldCharType="begin"/>
             </w:r>
@@ -1649,22 +1738,19 @@
               <w:rPr>
                 <w:noProof/>
                 <w:webHidden/>
-                <w:lang w:val="da-DK"/>
-              </w:rPr>
-              <w:instrText xml:space="preserve"> PAGEREF _Toc500676444 \h </w:instrText>
-            </w:r>
-            <w:r>
-              <w:rPr>
-                <w:noProof/>
-                <w:webHidden/>
-                <w:lang w:val="da-DK"/>
-              </w:rPr>
-            </w:r>
-            <w:r>
-              <w:rPr>
-                <w:noProof/>
-                <w:webHidden/>
-                <w:lang w:val="da-DK"/>
+              </w:rPr>
+              <w:instrText xml:space="preserve"> PAGEREF _Toc500754865 \h </w:instrText>
+            </w:r>
+            <w:r>
+              <w:rPr>
+                <w:noProof/>
+                <w:webHidden/>
+              </w:rPr>
+            </w:r>
+            <w:r>
+              <w:rPr>
+                <w:noProof/>
+                <w:webHidden/>
               </w:rPr>
               <w:fldChar w:fldCharType="separate"/>
             </w:r>
@@ -1672,7 +1758,6 @@
               <w:rPr>
                 <w:noProof/>
                 <w:webHidden/>
-                <w:lang w:val="da-DK"/>
               </w:rPr>
               <w:t>2</w:t>
             </w:r>
@@ -1680,7 +1765,6 @@
               <w:rPr>
                 <w:noProof/>
                 <w:webHidden/>
-                <w:lang w:val="da-DK"/>
               </w:rPr>
               <w:fldChar w:fldCharType="end"/>
             </w:r>
@@ -1698,20 +1782,19 @@
               <w:lang w:val="da-DK" w:eastAsia="da-DK"/>
             </w:rPr>
           </w:pPr>
-          <w:hyperlink w:anchor="_Toc500676445" w:history="1">
+          <w:hyperlink w:anchor="_Toc500754866" w:history="1">
             <w:r>
               <w:rPr>
                 <w:rStyle w:val="Hyperlink"/>
                 <w:noProof/>
                 <w:lang w:val="da-DK"/>
               </w:rPr>
-              <w:t>Kvalitetssikring</w:t>
-            </w:r>
-            <w:r>
-              <w:rPr>
-                <w:noProof/>
-                <w:webHidden/>
-                <w:lang w:val="da-DK"/>
+              <w:t>Risikoanalyse</w:t>
+            </w:r>
+            <w:r>
+              <w:rPr>
+                <w:noProof/>
+                <w:webHidden/>
               </w:rPr>
               <w:tab/>
             </w:r>
@@ -1719,7 +1802,6 @@
               <w:rPr>
                 <w:noProof/>
                 <w:webHidden/>
-                <w:lang w:val="da-DK"/>
               </w:rPr>
               <w:fldChar w:fldCharType="begin"/>
             </w:r>
@@ -1727,22 +1809,19 @@
               <w:rPr>
                 <w:noProof/>
                 <w:webHidden/>
-                <w:lang w:val="da-DK"/>
-              </w:rPr>
-              <w:instrText xml:space="preserve"> PAGEREF _Toc500676445 \h </w:instrText>
-            </w:r>
-            <w:r>
-              <w:rPr>
-                <w:noProof/>
-                <w:webHidden/>
-                <w:lang w:val="da-DK"/>
-              </w:rPr>
-            </w:r>
-            <w:r>
-              <w:rPr>
-                <w:noProof/>
-                <w:webHidden/>
-                <w:lang w:val="da-DK"/>
+              </w:rPr>
+              <w:instrText xml:space="preserve"> PAGEREF _Toc500754866 \h </w:instrText>
+            </w:r>
+            <w:r>
+              <w:rPr>
+                <w:noProof/>
+                <w:webHidden/>
+              </w:rPr>
+            </w:r>
+            <w:r>
+              <w:rPr>
+                <w:noProof/>
+                <w:webHidden/>
               </w:rPr>
               <w:fldChar w:fldCharType="separate"/>
             </w:r>
@@ -1750,7 +1829,6 @@
               <w:rPr>
                 <w:noProof/>
                 <w:webHidden/>
-                <w:lang w:val="da-DK"/>
               </w:rPr>
               <w:t>2</w:t>
             </w:r>
@@ -1758,7 +1836,6 @@
               <w:rPr>
                 <w:noProof/>
                 <w:webHidden/>
-                <w:lang w:val="da-DK"/>
               </w:rPr>
               <w:fldChar w:fldCharType="end"/>
             </w:r>
@@ -1776,20 +1853,90 @@
               <w:lang w:val="da-DK" w:eastAsia="da-DK"/>
             </w:rPr>
           </w:pPr>
-          <w:hyperlink w:anchor="_Toc500676446" w:history="1">
+          <w:hyperlink w:anchor="_Toc500754867" w:history="1">
             <w:r>
               <w:rPr>
                 <w:rStyle w:val="Hyperlink"/>
                 <w:noProof/>
                 <w:lang w:val="da-DK"/>
               </w:rPr>
+              <w:t>Kvalitetssikring</w:t>
+            </w:r>
+            <w:r>
+              <w:rPr>
+                <w:noProof/>
+                <w:webHidden/>
+              </w:rPr>
+              <w:tab/>
+            </w:r>
+            <w:r>
+              <w:rPr>
+                <w:noProof/>
+                <w:webHidden/>
+              </w:rPr>
+              <w:fldChar w:fldCharType="begin"/>
+            </w:r>
+            <w:r>
+              <w:rPr>
+                <w:noProof/>
+                <w:webHidden/>
+              </w:rPr>
+              <w:instrText xml:space="preserve"> PAGEREF _Toc500754867 \h </w:instrText>
+            </w:r>
+            <w:r>
+              <w:rPr>
+                <w:noProof/>
+                <w:webHidden/>
+              </w:rPr>
+            </w:r>
+            <w:r>
+              <w:rPr>
+                <w:noProof/>
+                <w:webHidden/>
+              </w:rPr>
+              <w:fldChar w:fldCharType="separate"/>
+            </w:r>
+            <w:r>
+              <w:rPr>
+                <w:noProof/>
+                <w:webHidden/>
+              </w:rPr>
+              <w:t>2</w:t>
+            </w:r>
+            <w:r>
+              <w:rPr>
+                <w:noProof/>
+                <w:webHidden/>
+              </w:rPr>
+              <w:fldChar w:fldCharType="end"/>
+            </w:r>
+          </w:hyperlink>
+        </w:p>
+        <w:p>
+          <w:pPr>
+            <w:pStyle w:val="TOC2"/>
+            <w:tabs>
+              <w:tab w:val="right" w:leader="dot" w:pos="9350"/>
+            </w:tabs>
+            <w:rPr>
+              <w:rFonts w:eastAsiaTheme="minorEastAsia"/>
+              <w:noProof/>
+              <w:lang w:val="da-DK" w:eastAsia="da-DK"/>
+            </w:rPr>
+          </w:pPr>
+          <w:hyperlink w:anchor="_Toc500754868" w:history="1">
+            <w:r>
+              <w:rPr>
+                <w:rStyle w:val="Hyperlink"/>
+                <w:noProof/>
+                <w:lang w:val="da-DK"/>
+              </w:rPr>
               <w:t>Versionsstyring</w:t>
             </w:r>
             <w:r>
               <w:rPr>
                 <w:noProof/>
                 <w:webHidden/>
-                <w:lang w:val="da-DK"/>
               </w:rPr>
               <w:tab/>
             </w:r>
@@ -1797,7 +1944,6 @@
               <w:rPr>
                 <w:noProof/>
                 <w:webHidden/>
-                <w:lang w:val="da-DK"/>
               </w:rPr>
               <w:fldChar w:fldCharType="begin"/>
             </w:r>
@@ -1805,22 +1951,19 @@
               <w:rPr>
                 <w:noProof/>
                 <w:webHidden/>
-                <w:lang w:val="da-DK"/>
-              </w:rPr>
-              <w:instrText xml:space="preserve"> PAGEREF _Toc500676446 \h </w:instrText>
-            </w:r>
-            <w:r>
-              <w:rPr>
-                <w:noProof/>
-                <w:webHidden/>
-                <w:lang w:val="da-DK"/>
-              </w:rPr>
-            </w:r>
-            <w:r>
-              <w:rPr>
-                <w:noProof/>
-                <w:webHidden/>
-                <w:lang w:val="da-DK"/>
+              </w:rPr>
+              <w:instrText xml:space="preserve"> PAGEREF _Toc500754868 \h </w:instrText>
+            </w:r>
+            <w:r>
+              <w:rPr>
+                <w:noProof/>
+                <w:webHidden/>
+              </w:rPr>
+            </w:r>
+            <w:r>
+              <w:rPr>
+                <w:noProof/>
+                <w:webHidden/>
               </w:rPr>
               <w:fldChar w:fldCharType="separate"/>
             </w:r>
@@ -1828,7 +1971,6 @@
               <w:rPr>
                 <w:noProof/>
                 <w:webHidden/>
-                <w:lang w:val="da-DK"/>
               </w:rPr>
               <w:t>2</w:t>
             </w:r>
@@ -1836,7 +1978,6 @@
               <w:rPr>
                 <w:noProof/>
                 <w:webHidden/>
-                <w:lang w:val="da-DK"/>
               </w:rPr>
               <w:fldChar w:fldCharType="end"/>
             </w:r>
@@ -1854,7 +1995,7 @@
               <w:lang w:val="da-DK" w:eastAsia="da-DK"/>
             </w:rPr>
           </w:pPr>
-          <w:hyperlink w:anchor="_Toc500676447" w:history="1">
+          <w:hyperlink w:anchor="_Toc500754869" w:history="1">
             <w:r>
               <w:rPr>
                 <w:rStyle w:val="Hyperlink"/>
@@ -1867,7 +2008,6 @@
               <w:rPr>
                 <w:noProof/>
                 <w:webHidden/>
-                <w:lang w:val="da-DK"/>
               </w:rPr>
               <w:tab/>
             </w:r>
@@ -1875,7 +2015,6 @@
               <w:rPr>
                 <w:noProof/>
                 <w:webHidden/>
-                <w:lang w:val="da-DK"/>
               </w:rPr>
               <w:fldChar w:fldCharType="begin"/>
             </w:r>
@@ -1883,22 +2022,19 @@
               <w:rPr>
                 <w:noProof/>
                 <w:webHidden/>
-                <w:lang w:val="da-DK"/>
-              </w:rPr>
-              <w:instrText xml:space="preserve"> PAGEREF _Toc500676447 \h </w:instrText>
-            </w:r>
-            <w:r>
-              <w:rPr>
-                <w:noProof/>
-                <w:webHidden/>
-                <w:lang w:val="da-DK"/>
-              </w:rPr>
-            </w:r>
-            <w:r>
-              <w:rPr>
-                <w:noProof/>
-                <w:webHidden/>
-                <w:lang w:val="da-DK"/>
+              </w:rPr>
+              <w:instrText xml:space="preserve"> PAGEREF _Toc500754869 \h </w:instrText>
+            </w:r>
+            <w:r>
+              <w:rPr>
+                <w:noProof/>
+                <w:webHidden/>
+              </w:rPr>
+            </w:r>
+            <w:r>
+              <w:rPr>
+                <w:noProof/>
+                <w:webHidden/>
               </w:rPr>
               <w:fldChar w:fldCharType="separate"/>
             </w:r>
@@ -1906,7 +2042,6 @@
               <w:rPr>
                 <w:noProof/>
                 <w:webHidden/>
-                <w:lang w:val="da-DK"/>
               </w:rPr>
               <w:t>2</w:t>
             </w:r>
@@ -1914,7 +2049,6 @@
               <w:rPr>
                 <w:noProof/>
                 <w:webHidden/>
-                <w:lang w:val="da-DK"/>
               </w:rPr>
               <w:fldChar w:fldCharType="end"/>
             </w:r>
@@ -1932,7 +2066,7 @@
               <w:lang w:val="da-DK" w:eastAsia="da-DK"/>
             </w:rPr>
           </w:pPr>
-          <w:hyperlink w:anchor="_Toc500676448" w:history="1">
+          <w:hyperlink w:anchor="_Toc500754870" w:history="1">
             <w:r>
               <w:rPr>
                 <w:rStyle w:val="Hyperlink"/>
@@ -1945,7 +2079,6 @@
               <w:rPr>
                 <w:noProof/>
                 <w:webHidden/>
-                <w:lang w:val="da-DK"/>
               </w:rPr>
               <w:tab/>
             </w:r>
@@ -1953,7 +2086,6 @@
               <w:rPr>
                 <w:noProof/>
                 <w:webHidden/>
-                <w:lang w:val="da-DK"/>
               </w:rPr>
               <w:fldChar w:fldCharType="begin"/>
             </w:r>
@@ -1961,22 +2093,19 @@
               <w:rPr>
                 <w:noProof/>
                 <w:webHidden/>
-                <w:lang w:val="da-DK"/>
-              </w:rPr>
-              <w:instrText xml:space="preserve"> PAGEREF _Toc500676448 \h </w:instrText>
-            </w:r>
-            <w:r>
-              <w:rPr>
-                <w:noProof/>
-                <w:webHidden/>
-                <w:lang w:val="da-DK"/>
-              </w:rPr>
-            </w:r>
-            <w:r>
-              <w:rPr>
-                <w:noProof/>
-                <w:webHidden/>
-                <w:lang w:val="da-DK"/>
+              </w:rPr>
+              <w:instrText xml:space="preserve"> PAGEREF _Toc500754870 \h </w:instrText>
+            </w:r>
+            <w:r>
+              <w:rPr>
+                <w:noProof/>
+                <w:webHidden/>
+              </w:rPr>
+            </w:r>
+            <w:r>
+              <w:rPr>
+                <w:noProof/>
+                <w:webHidden/>
               </w:rPr>
               <w:fldChar w:fldCharType="separate"/>
             </w:r>
@@ -1984,7 +2113,6 @@
               <w:rPr>
                 <w:noProof/>
                 <w:webHidden/>
-                <w:lang w:val="da-DK"/>
               </w:rPr>
               <w:t>2</w:t>
             </w:r>
@@ -1992,7 +2120,6 @@
               <w:rPr>
                 <w:noProof/>
                 <w:webHidden/>
-                <w:lang w:val="da-DK"/>
               </w:rPr>
               <w:fldChar w:fldCharType="end"/>
             </w:r>
@@ -2010,7 +2137,7 @@
               <w:lang w:val="da-DK" w:eastAsia="da-DK"/>
             </w:rPr>
           </w:pPr>
-          <w:hyperlink w:anchor="_Toc500676449" w:history="1">
+          <w:hyperlink w:anchor="_Toc500754871" w:history="1">
             <w:r>
               <w:rPr>
                 <w:rStyle w:val="Hyperlink"/>
@@ -2023,7 +2150,6 @@
               <w:rPr>
                 <w:noProof/>
                 <w:webHidden/>
-                <w:lang w:val="da-DK"/>
               </w:rPr>
               <w:tab/>
             </w:r>
@@ -2031,7 +2157,6 @@
               <w:rPr>
                 <w:noProof/>
                 <w:webHidden/>
-                <w:lang w:val="da-DK"/>
               </w:rPr>
               <w:fldChar w:fldCharType="begin"/>
             </w:r>
@@ -2039,22 +2164,19 @@
               <w:rPr>
                 <w:noProof/>
                 <w:webHidden/>
-                <w:lang w:val="da-DK"/>
-              </w:rPr>
-              <w:instrText xml:space="preserve"> PAGEREF _Toc500676449 \h </w:instrText>
-            </w:r>
-            <w:r>
-              <w:rPr>
-                <w:noProof/>
-                <w:webHidden/>
-                <w:lang w:val="da-DK"/>
-              </w:rPr>
-            </w:r>
-            <w:r>
-              <w:rPr>
-                <w:noProof/>
-                <w:webHidden/>
-                <w:lang w:val="da-DK"/>
+              </w:rPr>
+              <w:instrText xml:space="preserve"> PAGEREF _Toc500754871 \h </w:instrText>
+            </w:r>
+            <w:r>
+              <w:rPr>
+                <w:noProof/>
+                <w:webHidden/>
+              </w:rPr>
+            </w:r>
+            <w:r>
+              <w:rPr>
+                <w:noProof/>
+                <w:webHidden/>
               </w:rPr>
               <w:fldChar w:fldCharType="separate"/>
             </w:r>
@@ -2062,7 +2184,6 @@
               <w:rPr>
                 <w:noProof/>
                 <w:webHidden/>
-                <w:lang w:val="da-DK"/>
               </w:rPr>
               <w:t>2</w:t>
             </w:r>
@@ -2070,7 +2191,6 @@
               <w:rPr>
                 <w:noProof/>
                 <w:webHidden/>
-                <w:lang w:val="da-DK"/>
               </w:rPr>
               <w:fldChar w:fldCharType="end"/>
             </w:r>
@@ -2088,7 +2208,7 @@
               <w:lang w:val="da-DK" w:eastAsia="da-DK"/>
             </w:rPr>
           </w:pPr>
-          <w:hyperlink w:anchor="_Toc500676450" w:history="1">
+          <w:hyperlink w:anchor="_Toc500754872" w:history="1">
             <w:r>
               <w:rPr>
                 <w:rStyle w:val="Hyperlink"/>
@@ -2101,7 +2221,6 @@
               <w:rPr>
                 <w:noProof/>
                 <w:webHidden/>
-                <w:lang w:val="da-DK"/>
               </w:rPr>
               <w:tab/>
             </w:r>
@@ -2109,7 +2228,6 @@
               <w:rPr>
                 <w:noProof/>
                 <w:webHidden/>
-                <w:lang w:val="da-DK"/>
               </w:rPr>
               <w:fldChar w:fldCharType="begin"/>
             </w:r>
@@ -2117,22 +2235,19 @@
               <w:rPr>
                 <w:noProof/>
                 <w:webHidden/>
-                <w:lang w:val="da-DK"/>
-              </w:rPr>
-              <w:instrText xml:space="preserve"> PAGEREF _Toc500676450 \h </w:instrText>
-            </w:r>
-            <w:r>
-              <w:rPr>
-                <w:noProof/>
-                <w:webHidden/>
-                <w:lang w:val="da-DK"/>
-              </w:rPr>
-            </w:r>
-            <w:r>
-              <w:rPr>
-                <w:noProof/>
-                <w:webHidden/>
-                <w:lang w:val="da-DK"/>
+              </w:rPr>
+              <w:instrText xml:space="preserve"> PAGEREF _Toc500754872 \h </w:instrText>
+            </w:r>
+            <w:r>
+              <w:rPr>
+                <w:noProof/>
+                <w:webHidden/>
+              </w:rPr>
+            </w:r>
+            <w:r>
+              <w:rPr>
+                <w:noProof/>
+                <w:webHidden/>
               </w:rPr>
               <w:fldChar w:fldCharType="separate"/>
             </w:r>
@@ -2140,7 +2255,6 @@
               <w:rPr>
                 <w:noProof/>
                 <w:webHidden/>
-                <w:lang w:val="da-DK"/>
               </w:rPr>
               <w:t>2</w:t>
             </w:r>
@@ -2148,7 +2262,6 @@
               <w:rPr>
                 <w:noProof/>
                 <w:webHidden/>
-                <w:lang w:val="da-DK"/>
               </w:rPr>
               <w:fldChar w:fldCharType="end"/>
             </w:r>
@@ -2166,7 +2279,7 @@
               <w:lang w:val="da-DK" w:eastAsia="da-DK"/>
             </w:rPr>
           </w:pPr>
-          <w:hyperlink w:anchor="_Toc500676451" w:history="1">
+          <w:hyperlink w:anchor="_Toc500754873" w:history="1">
             <w:r>
               <w:rPr>
                 <w:rStyle w:val="Hyperlink"/>
@@ -2179,7 +2292,6 @@
               <w:rPr>
                 <w:noProof/>
                 <w:webHidden/>
-                <w:lang w:val="da-DK"/>
               </w:rPr>
               <w:tab/>
             </w:r>
@@ -2187,7 +2299,6 @@
               <w:rPr>
                 <w:noProof/>
                 <w:webHidden/>
-                <w:lang w:val="da-DK"/>
               </w:rPr>
               <w:fldChar w:fldCharType="begin"/>
             </w:r>
@@ -2195,22 +2306,19 @@
               <w:rPr>
                 <w:noProof/>
                 <w:webHidden/>
-                <w:lang w:val="da-DK"/>
-              </w:rPr>
-              <w:instrText xml:space="preserve"> PAGEREF _Toc500676451 \h </w:instrText>
-            </w:r>
-            <w:r>
-              <w:rPr>
-                <w:noProof/>
-                <w:webHidden/>
-                <w:lang w:val="da-DK"/>
-              </w:rPr>
-            </w:r>
-            <w:r>
-              <w:rPr>
-                <w:noProof/>
-                <w:webHidden/>
-                <w:lang w:val="da-DK"/>
+              </w:rPr>
+              <w:instrText xml:space="preserve"> PAGEREF _Toc500754873 \h </w:instrText>
+            </w:r>
+            <w:r>
+              <w:rPr>
+                <w:noProof/>
+                <w:webHidden/>
+              </w:rPr>
+            </w:r>
+            <w:r>
+              <w:rPr>
+                <w:noProof/>
+                <w:webHidden/>
               </w:rPr>
               <w:fldChar w:fldCharType="separate"/>
             </w:r>
@@ -2218,7 +2326,6 @@
               <w:rPr>
                 <w:noProof/>
                 <w:webHidden/>
-                <w:lang w:val="da-DK"/>
               </w:rPr>
               <w:t>2</w:t>
             </w:r>
@@ -2226,7 +2333,6 @@
               <w:rPr>
                 <w:noProof/>
                 <w:webHidden/>
-                <w:lang w:val="da-DK"/>
               </w:rPr>
               <w:fldChar w:fldCharType="end"/>
             </w:r>
@@ -2244,7 +2350,7 @@
               <w:lang w:val="da-DK" w:eastAsia="da-DK"/>
             </w:rPr>
           </w:pPr>
-          <w:hyperlink w:anchor="_Toc500676452" w:history="1">
+          <w:hyperlink w:anchor="_Toc500754874" w:history="1">
             <w:r>
               <w:rPr>
                 <w:rStyle w:val="Hyperlink"/>
@@ -2257,7 +2363,6 @@
               <w:rPr>
                 <w:noProof/>
                 <w:webHidden/>
-                <w:lang w:val="da-DK"/>
               </w:rPr>
               <w:tab/>
             </w:r>
@@ -2265,7 +2370,6 @@
               <w:rPr>
                 <w:noProof/>
                 <w:webHidden/>
-                <w:lang w:val="da-DK"/>
               </w:rPr>
               <w:fldChar w:fldCharType="begin"/>
             </w:r>
@@ -2273,22 +2377,19 @@
               <w:rPr>
                 <w:noProof/>
                 <w:webHidden/>
-                <w:lang w:val="da-DK"/>
-              </w:rPr>
-              <w:instrText xml:space="preserve"> PAGEREF _Toc500676452 \h </w:instrText>
-            </w:r>
-            <w:r>
-              <w:rPr>
-                <w:noProof/>
-                <w:webHidden/>
-                <w:lang w:val="da-DK"/>
-              </w:rPr>
-            </w:r>
-            <w:r>
-              <w:rPr>
-                <w:noProof/>
-                <w:webHidden/>
-                <w:lang w:val="da-DK"/>
+              </w:rPr>
+              <w:instrText xml:space="preserve"> PAGEREF _Toc500754874 \h </w:instrText>
+            </w:r>
+            <w:r>
+              <w:rPr>
+                <w:noProof/>
+                <w:webHidden/>
+              </w:rPr>
+            </w:r>
+            <w:r>
+              <w:rPr>
+                <w:noProof/>
+                <w:webHidden/>
               </w:rPr>
               <w:fldChar w:fldCharType="separate"/>
             </w:r>
@@ -2296,7 +2397,6 @@
               <w:rPr>
                 <w:noProof/>
                 <w:webHidden/>
-                <w:lang w:val="da-DK"/>
               </w:rPr>
               <w:t>2</w:t>
             </w:r>
@@ -2304,7 +2404,6 @@
               <w:rPr>
                 <w:noProof/>
                 <w:webHidden/>
-                <w:lang w:val="da-DK"/>
               </w:rPr>
               <w:fldChar w:fldCharType="end"/>
             </w:r>
@@ -2322,7 +2421,7 @@
               <w:lang w:val="da-DK" w:eastAsia="da-DK"/>
             </w:rPr>
           </w:pPr>
-          <w:hyperlink w:anchor="_Toc500676453" w:history="1">
+          <w:hyperlink w:anchor="_Toc500754875" w:history="1">
             <w:r>
               <w:rPr>
                 <w:rStyle w:val="Hyperlink"/>
@@ -2335,7 +2434,6 @@
               <w:rPr>
                 <w:noProof/>
                 <w:webHidden/>
-                <w:lang w:val="da-DK"/>
               </w:rPr>
               <w:tab/>
             </w:r>
@@ -2343,7 +2441,6 @@
               <w:rPr>
                 <w:noProof/>
                 <w:webHidden/>
-                <w:lang w:val="da-DK"/>
               </w:rPr>
               <w:fldChar w:fldCharType="begin"/>
             </w:r>
@@ -2351,22 +2448,19 @@
               <w:rPr>
                 <w:noProof/>
                 <w:webHidden/>
-                <w:lang w:val="da-DK"/>
-              </w:rPr>
-              <w:instrText xml:space="preserve"> PAGEREF _Toc500676453 \h </w:instrText>
-            </w:r>
-            <w:r>
-              <w:rPr>
-                <w:noProof/>
-                <w:webHidden/>
-                <w:lang w:val="da-DK"/>
-              </w:rPr>
-            </w:r>
-            <w:r>
-              <w:rPr>
-                <w:noProof/>
-                <w:webHidden/>
-                <w:lang w:val="da-DK"/>
+              </w:rPr>
+              <w:instrText xml:space="preserve"> PAGEREF _Toc500754875 \h </w:instrText>
+            </w:r>
+            <w:r>
+              <w:rPr>
+                <w:noProof/>
+                <w:webHidden/>
+              </w:rPr>
+            </w:r>
+            <w:r>
+              <w:rPr>
+                <w:noProof/>
+                <w:webHidden/>
               </w:rPr>
               <w:fldChar w:fldCharType="separate"/>
             </w:r>
@@ -2374,7 +2468,6 @@
               <w:rPr>
                 <w:noProof/>
                 <w:webHidden/>
-                <w:lang w:val="da-DK"/>
               </w:rPr>
               <w:t>3</w:t>
             </w:r>
@@ -2382,85 +2475,6 @@
               <w:rPr>
                 <w:noProof/>
                 <w:webHidden/>
-                <w:lang w:val="da-DK"/>
-              </w:rPr>
-              <w:fldChar w:fldCharType="end"/>
-            </w:r>
-          </w:hyperlink>
-        </w:p>
-        <w:p>
-          <w:pPr>
-            <w:pStyle w:val="TOC1"/>
-            <w:tabs>
-              <w:tab w:val="right" w:leader="dot" w:pos="9350"/>
-            </w:tabs>
-            <w:rPr>
-              <w:rFonts w:eastAsiaTheme="minorEastAsia"/>
-              <w:noProof/>
-              <w:lang w:val="da-DK" w:eastAsia="da-DK"/>
-            </w:rPr>
-          </w:pPr>
-          <w:hyperlink w:anchor="_Toc500676454" w:history="1">
-            <w:r>
-              <w:rPr>
-                <w:rStyle w:val="Hyperlink"/>
-                <w:noProof/>
-                <w:lang w:val="da-DK"/>
-              </w:rPr>
-              <w:t>Referencer</w:t>
-            </w:r>
-            <w:r>
-              <w:rPr>
-                <w:noProof/>
-                <w:webHidden/>
-                <w:lang w:val="da-DK"/>
-              </w:rPr>
-              <w:tab/>
-            </w:r>
-            <w:r>
-              <w:rPr>
-                <w:noProof/>
-                <w:webHidden/>
-                <w:lang w:val="da-DK"/>
-              </w:rPr>
-              <w:fldChar w:fldCharType="begin"/>
-            </w:r>
-            <w:r>
-              <w:rPr>
-                <w:noProof/>
-                <w:webHidden/>
-                <w:lang w:val="da-DK"/>
-              </w:rPr>
-              <w:instrText xml:space="preserve"> PAGEREF _Toc500676454 \h </w:instrText>
-            </w:r>
-            <w:r>
-              <w:rPr>
-                <w:noProof/>
-                <w:webHidden/>
-                <w:lang w:val="da-DK"/>
-              </w:rPr>
-            </w:r>
-            <w:r>
-              <w:rPr>
-                <w:noProof/>
-                <w:webHidden/>
-                <w:lang w:val="da-DK"/>
-              </w:rPr>
-              <w:fldChar w:fldCharType="separate"/>
-            </w:r>
-            <w:r>
-              <w:rPr>
-                <w:noProof/>
-                <w:webHidden/>
-                <w:lang w:val="da-DK"/>
-              </w:rPr>
-              <w:t>4</w:t>
-            </w:r>
-            <w:r>
-              <w:rPr>
-                <w:noProof/>
-                <w:webHidden/>
-                <w:lang w:val="da-DK"/>
               </w:rPr>
               <w:fldChar w:fldCharType="end"/>
             </w:r>
@@ -2490,29 +2504,13 @@
           <w:lang w:val="da-DK"/>
         </w:rPr>
       </w:pPr>
-      <w:bookmarkStart w:id="0" w:name="_Toc500676436"/>
+      <w:bookmarkStart w:id="1" w:name="_Toc500754855"/>
       <w:r>
         <w:rPr>
           <w:lang w:val="da-DK"/>
         </w:rPr>
         <w:lastRenderedPageBreak/>
         <w:t>Indledning</w:t>
-      </w:r>
-      <w:bookmarkEnd w:id="0"/>
-    </w:p>
-    <w:p>
-      <w:pPr>
-        <w:pStyle w:val="Heading1"/>
-        <w:rPr>
-          <w:lang w:val="da-DK"/>
-        </w:rPr>
-      </w:pPr>
-      <w:bookmarkStart w:id="1" w:name="_Toc500676437"/>
-      <w:r>
-        <w:rPr>
-          <w:lang w:val="da-DK"/>
-        </w:rPr>
-        <w:t>Problemformulering</w:t>
       </w:r>
       <w:bookmarkEnd w:id="1"/>
     </w:p>
@@ -2523,50 +2521,44 @@
           <w:lang w:val="da-DK"/>
         </w:rPr>
       </w:pPr>
-      <w:bookmarkStart w:id="2" w:name="_Toc500676438"/>
-      <w:r>
-        <w:rPr>
-          <w:lang w:val="da-DK"/>
-        </w:rPr>
-        <w:t>Metodevalg</w:t>
+      <w:bookmarkStart w:id="2" w:name="_Toc500754856"/>
+      <w:r>
+        <w:rPr>
+          <w:lang w:val="da-DK"/>
+        </w:rPr>
+        <w:t>Problemformulering</w:t>
       </w:r>
       <w:bookmarkEnd w:id="2"/>
     </w:p>
     <w:p>
       <w:pPr>
-        <w:pStyle w:val="Heading2"/>
+        <w:pStyle w:val="Heading1"/>
         <w:rPr>
           <w:lang w:val="da-DK"/>
         </w:rPr>
       </w:pPr>
-      <w:bookmarkStart w:id="3" w:name="_Toc500676439"/>
-      <w:r>
-        <w:rPr>
-          <w:lang w:val="da-DK"/>
-        </w:rPr>
-        <w:t>Todd Little</w:t>
+      <w:bookmarkStart w:id="3" w:name="_Toc500754857"/>
+      <w:r>
+        <w:rPr>
+          <w:lang w:val="da-DK"/>
+        </w:rPr>
+        <w:t>Metodevalg</w:t>
       </w:r>
       <w:bookmarkEnd w:id="3"/>
     </w:p>
     <w:p>
       <w:pPr>
-        <w:pStyle w:val="Heading1"/>
+        <w:pStyle w:val="Heading2"/>
         <w:rPr>
           <w:lang w:val="da-DK"/>
         </w:rPr>
       </w:pPr>
-      <w:bookmarkStart w:id="4" w:name="_Toc500676440"/>
-      <w:r>
-        <w:rPr>
-          <w:lang w:val="da-DK"/>
-        </w:rPr>
-        <w:t xml:space="preserve">Sprint </w:t>
-      </w:r>
-      <w:r>
-        <w:rPr>
-          <w:lang w:val="da-DK"/>
-        </w:rPr>
-        <w:t>0</w:t>
+      <w:bookmarkStart w:id="4" w:name="_Toc500754858"/>
+      <w:r>
+        <w:rPr>
+          <w:lang w:val="da-DK"/>
+        </w:rPr>
+        <w:t>Todd Little</w:t>
       </w:r>
       <w:bookmarkEnd w:id="4"/>
     </w:p>
@@ -2577,12 +2569,12 @@
           <w:lang w:val="da-DK"/>
         </w:rPr>
       </w:pPr>
-      <w:bookmarkStart w:id="5" w:name="_Toc500676441"/>
-      <w:r>
-        <w:rPr>
-          <w:lang w:val="da-DK"/>
-        </w:rPr>
-        <w:t>Vision</w:t>
+      <w:bookmarkStart w:id="5" w:name="_Toc500754859"/>
+      <w:r>
+        <w:rPr>
+          <w:lang w:val="da-DK"/>
+        </w:rPr>
+        <w:t>SCRUM</w:t>
       </w:r>
       <w:bookmarkEnd w:id="5"/>
     </w:p>
@@ -2593,28 +2585,34 @@
           <w:lang w:val="da-DK"/>
         </w:rPr>
       </w:pPr>
-      <w:bookmarkStart w:id="6" w:name="_Toc500676442"/>
-      <w:r>
-        <w:rPr>
-          <w:lang w:val="da-DK"/>
-        </w:rPr>
-        <w:t>Krav</w:t>
+      <w:bookmarkStart w:id="6" w:name="_Toc500754860"/>
+      <w:r>
+        <w:rPr>
+          <w:lang w:val="da-DK"/>
+        </w:rPr>
+        <w:t>XP</w:t>
       </w:r>
       <w:bookmarkEnd w:id="6"/>
     </w:p>
     <w:p>
       <w:pPr>
-        <w:pStyle w:val="Heading2"/>
+        <w:pStyle w:val="Heading1"/>
         <w:rPr>
           <w:lang w:val="da-DK"/>
         </w:rPr>
       </w:pPr>
-      <w:bookmarkStart w:id="7" w:name="_Toc500676443"/>
-      <w:r>
-        <w:rPr>
-          <w:lang w:val="da-DK"/>
-        </w:rPr>
-        <w:t>Arkitektur</w:t>
+      <w:bookmarkStart w:id="7" w:name="_Toc500754861"/>
+      <w:r>
+        <w:rPr>
+          <w:lang w:val="da-DK"/>
+        </w:rPr>
+        <w:t xml:space="preserve">Sprint </w:t>
+      </w:r>
+      <w:r>
+        <w:rPr>
+          <w:lang w:val="da-DK"/>
+        </w:rPr>
+        <w:t>0</w:t>
       </w:r>
       <w:bookmarkEnd w:id="7"/>
     </w:p>
@@ -2625,12 +2623,12 @@
           <w:lang w:val="da-DK"/>
         </w:rPr>
       </w:pPr>
-      <w:bookmarkStart w:id="8" w:name="_Toc500676444"/>
-      <w:r>
-        <w:rPr>
-          <w:lang w:val="da-DK"/>
-        </w:rPr>
-        <w:t>Risikoanalyse</w:t>
+      <w:bookmarkStart w:id="8" w:name="_Toc500754862"/>
+      <w:r>
+        <w:rPr>
+          <w:lang w:val="da-DK"/>
+        </w:rPr>
+        <w:t>Kundebesøg</w:t>
       </w:r>
       <w:bookmarkEnd w:id="8"/>
     </w:p>
@@ -2641,12 +2639,12 @@
           <w:lang w:val="da-DK"/>
         </w:rPr>
       </w:pPr>
-      <w:bookmarkStart w:id="9" w:name="_Toc500676445"/>
-      <w:r>
-        <w:rPr>
-          <w:lang w:val="da-DK"/>
-        </w:rPr>
-        <w:t>Kvalitetssikring</w:t>
+      <w:bookmarkStart w:id="9" w:name="_Toc500754863"/>
+      <w:r>
+        <w:rPr>
+          <w:lang w:val="da-DK"/>
+        </w:rPr>
+        <w:t>Vision</w:t>
       </w:r>
       <w:bookmarkEnd w:id="9"/>
     </w:p>
@@ -2657,94 +2655,76 @@
           <w:lang w:val="da-DK"/>
         </w:rPr>
       </w:pPr>
-      <w:bookmarkStart w:id="10" w:name="_Toc500676446"/>
-      <w:r>
-        <w:rPr>
-          <w:lang w:val="da-DK"/>
-        </w:rPr>
-        <w:t>Versionsstyring</w:t>
+      <w:bookmarkStart w:id="10" w:name="_Toc500754864"/>
+      <w:r>
+        <w:rPr>
+          <w:lang w:val="da-DK"/>
+        </w:rPr>
+        <w:t>Krav</w:t>
       </w:r>
       <w:bookmarkEnd w:id="10"/>
     </w:p>
     <w:p>
       <w:pPr>
-        <w:pStyle w:val="Heading1"/>
+        <w:pStyle w:val="Heading2"/>
         <w:rPr>
           <w:lang w:val="da-DK"/>
         </w:rPr>
       </w:pPr>
-      <w:bookmarkStart w:id="11" w:name="_Toc500676447"/>
-      <w:r>
-        <w:rPr>
-          <w:lang w:val="da-DK"/>
-        </w:rPr>
-        <w:t xml:space="preserve">Sprint </w:t>
-      </w:r>
-      <w:r>
-        <w:rPr>
-          <w:lang w:val="da-DK"/>
-        </w:rPr>
-        <w:t>1</w:t>
+      <w:bookmarkStart w:id="11" w:name="_Toc500754865"/>
+      <w:r>
+        <w:rPr>
+          <w:lang w:val="da-DK"/>
+        </w:rPr>
+        <w:t>Arkitektur</w:t>
       </w:r>
       <w:bookmarkEnd w:id="11"/>
     </w:p>
     <w:p>
       <w:pPr>
-        <w:pStyle w:val="Heading1"/>
+        <w:pStyle w:val="Heading2"/>
         <w:rPr>
           <w:lang w:val="da-DK"/>
         </w:rPr>
       </w:pPr>
-      <w:bookmarkStart w:id="12" w:name="_Toc500676448"/>
-      <w:r>
-        <w:rPr>
-          <w:lang w:val="da-DK"/>
-        </w:rPr>
-        <w:t xml:space="preserve">Sprint </w:t>
-      </w:r>
-      <w:r>
-        <w:rPr>
-          <w:lang w:val="da-DK"/>
-        </w:rPr>
-        <w:t>2</w:t>
+      <w:bookmarkStart w:id="12" w:name="_Toc500754866"/>
+      <w:r>
+        <w:rPr>
+          <w:lang w:val="da-DK"/>
+        </w:rPr>
+        <w:t>Risikoanalyse</w:t>
       </w:r>
       <w:bookmarkEnd w:id="12"/>
     </w:p>
     <w:p>
       <w:pPr>
-        <w:pStyle w:val="Heading1"/>
+        <w:pStyle w:val="Heading2"/>
         <w:rPr>
           <w:lang w:val="da-DK"/>
         </w:rPr>
       </w:pPr>
-      <w:bookmarkStart w:id="13" w:name="_Toc500676449"/>
-      <w:r>
-        <w:rPr>
-          <w:lang w:val="da-DK"/>
-        </w:rPr>
-        <w:t xml:space="preserve">Sprint </w:t>
-      </w:r>
-      <w:r>
-        <w:rPr>
-          <w:lang w:val="da-DK"/>
-        </w:rPr>
-        <w:t>3</w:t>
+      <w:bookmarkStart w:id="13" w:name="_Toc500754867"/>
+      <w:r>
+        <w:rPr>
+          <w:lang w:val="da-DK"/>
+        </w:rPr>
+        <w:t>Kvalitetssikring</w:t>
       </w:r>
       <w:bookmarkEnd w:id="13"/>
     </w:p>
     <w:p>
       <w:pPr>
-        <w:pStyle w:val="Heading1"/>
+        <w:pStyle w:val="Heading2"/>
         <w:rPr>
           <w:lang w:val="da-DK"/>
         </w:rPr>
       </w:pPr>
-      <w:bookmarkStart w:id="14" w:name="_Toc500676450"/>
-      <w:r>
-        <w:rPr>
-          <w:lang w:val="da-DK"/>
-        </w:rPr>
-        <w:t>Konklusion</w:t>
+      <w:bookmarkStart w:id="14" w:name="_Toc500754868"/>
+      <w:r>
+        <w:rPr>
+          <w:lang w:val="da-DK"/>
+        </w:rPr>
+        <w:t>Versionsstyring</w:t>
       </w:r>
       <w:bookmarkEnd w:id="14"/>
     </w:p>
@@ -2755,12 +2735,18 @@
           <w:lang w:val="da-DK"/>
         </w:rPr>
       </w:pPr>
-      <w:bookmarkStart w:id="15" w:name="_Toc500676451"/>
-      <w:r>
-        <w:rPr>
-          <w:lang w:val="da-DK"/>
-        </w:rPr>
-        <w:t>Refleksion</w:t>
+      <w:bookmarkStart w:id="15" w:name="_Toc500754869"/>
+      <w:r>
+        <w:rPr>
+          <w:lang w:val="da-DK"/>
+        </w:rPr>
+        <w:t xml:space="preserve">Sprint </w:t>
+      </w:r>
+      <w:r>
+        <w:rPr>
+          <w:lang w:val="da-DK"/>
+        </w:rPr>
+        <w:t>1</w:t>
       </w:r>
       <w:bookmarkEnd w:id="15"/>
     </w:p>
@@ -2771,17 +2757,93 @@
           <w:lang w:val="da-DK"/>
         </w:rPr>
       </w:pPr>
-      <w:bookmarkStart w:id="16" w:name="_Toc500676452"/>
-      <w:r>
-        <w:rPr>
-          <w:lang w:val="da-DK"/>
-        </w:rPr>
-        <w:t>Perspektivering</w:t>
+      <w:bookmarkStart w:id="16" w:name="_Toc500754870"/>
+      <w:r>
+        <w:rPr>
+          <w:lang w:val="da-DK"/>
+        </w:rPr>
+        <w:t xml:space="preserve">Sprint </w:t>
+      </w:r>
+      <w:r>
+        <w:rPr>
+          <w:lang w:val="da-DK"/>
+        </w:rPr>
+        <w:t>2</w:t>
       </w:r>
       <w:bookmarkEnd w:id="16"/>
     </w:p>
     <w:p>
       <w:pPr>
+        <w:pStyle w:val="Heading1"/>
+        <w:rPr>
+          <w:lang w:val="da-DK"/>
+        </w:rPr>
+      </w:pPr>
+      <w:bookmarkStart w:id="17" w:name="_Toc500754871"/>
+      <w:r>
+        <w:rPr>
+          <w:lang w:val="da-DK"/>
+        </w:rPr>
+        <w:t xml:space="preserve">Sprint </w:t>
+      </w:r>
+      <w:r>
+        <w:rPr>
+          <w:lang w:val="da-DK"/>
+        </w:rPr>
+        <w:t>3</w:t>
+      </w:r>
+      <w:bookmarkEnd w:id="17"/>
+    </w:p>
+    <w:p>
+      <w:pPr>
+        <w:pStyle w:val="Heading1"/>
+        <w:rPr>
+          <w:lang w:val="da-DK"/>
+        </w:rPr>
+      </w:pPr>
+      <w:bookmarkStart w:id="18" w:name="_Toc500754872"/>
+      <w:r>
+        <w:rPr>
+          <w:lang w:val="da-DK"/>
+        </w:rPr>
+        <w:t>Konklusion</w:t>
+      </w:r>
+      <w:bookmarkEnd w:id="18"/>
+    </w:p>
+    <w:p>
+      <w:pPr>
+        <w:pStyle w:val="Heading1"/>
+        <w:rPr>
+          <w:lang w:val="da-DK"/>
+        </w:rPr>
+      </w:pPr>
+      <w:bookmarkStart w:id="19" w:name="_Toc500754873"/>
+      <w:r>
+        <w:rPr>
+          <w:lang w:val="da-DK"/>
+        </w:rPr>
+        <w:t>Refleksion</w:t>
+      </w:r>
+      <w:bookmarkEnd w:id="19"/>
+    </w:p>
+    <w:p>
+      <w:pPr>
+        <w:pStyle w:val="Heading1"/>
+        <w:rPr>
+          <w:lang w:val="da-DK"/>
+        </w:rPr>
+      </w:pPr>
+      <w:bookmarkStart w:id="20" w:name="_Toc500754874"/>
+      <w:r>
+        <w:rPr>
+          <w:lang w:val="da-DK"/>
+        </w:rPr>
+        <w:t>Perspektivering</w:t>
+      </w:r>
+      <w:bookmarkEnd w:id="20"/>
+    </w:p>
+    <w:p>
+      <w:pPr>
         <w:rPr>
           <w:rFonts w:asciiTheme="majorHAnsi" w:eastAsiaTheme="majorEastAsia" w:hAnsiTheme="majorHAnsi" w:cstheme="majorBidi"/>
           <w:color w:val="2F5496" w:themeColor="accent1" w:themeShade="BF"/>
@@ -2800,13 +2862,19 @@
     <w:p>
       <w:pPr>
         <w:pStyle w:val="Heading1"/>
+        <w:rPr>
+          <w:lang w:val="da-DK"/>
+        </w:rPr>
       </w:pPr>
-      <w:bookmarkStart w:id="17" w:name="_Toc500676453"/>
-      <w:r>
+      <w:bookmarkStart w:id="21" w:name="_Toc500754875"/>
+      <w:r>
+        <w:rPr>
+          <w:lang w:val="da-DK"/>
+        </w:rPr>
         <w:lastRenderedPageBreak/>
         <w:t>Bilag</w:t>
       </w:r>
-      <w:bookmarkEnd w:id="17"/>
+      <w:bookmarkEnd w:id="21"/>
     </w:p>
     <w:p>
       <w:pPr>
@@ -2815,9 +2883,13 @@
           <w:color w:val="2F5496" w:themeColor="accent1" w:themeShade="BF"/>
           <w:sz w:val="32"/>
           <w:szCs w:val="32"/>
+          <w:lang w:val="da-DK"/>
         </w:rPr>
       </w:pPr>
       <w:r>
+        <w:rPr>
+          <w:lang w:val="da-DK"/>
+        </w:rPr>
         <w:br w:type="page"/>
       </w:r>
     </w:p>
@@ -2830,6 +2902,7 @@
           <w:szCs w:val="32"/>
         </w:rPr>
       </w:pPr>
+      <w:proofErr w:type="spellStart"/>
       <w:r>
         <w:rPr>
           <w:rFonts w:asciiTheme="majorHAnsi" w:eastAsiaTheme="majorEastAsia" w:hAnsiTheme="majorHAnsi" w:cstheme="majorBidi"/>
@@ -2840,10 +2913,9 @@
         <w:lastRenderedPageBreak/>
         <w:t>Bibliografi</w:t>
       </w:r>
+      <w:proofErr w:type="spellEnd"/>
     </w:p>
     <w:p>
-      <w:bookmarkStart w:id="18" w:name="_GoBack"/>
-      <w:bookmarkEnd w:id="18"/>
       <w:r>
         <w:t xml:space="preserve">Craig </w:t>
       </w:r>
@@ -2975,7 +3047,7 @@
 </file>
 
 <file path=word/styles.xml><?xml version="1.0" encoding="utf-8"?>
-<w:styles xmlns:mc="http://schemas.openxmlformats.org/markup-compatibility/2006" xmlns:r="http://schemas.openxmlformats.org/officeDocument/2006/relationships" xmlns:w="http://schemas.openxmlformats.org/wordprocessingml/2006/main" xmlns:w14="http://schemas.microsoft.com/office/word/2010/wordml" xmlns:w15="http://schemas.microsoft.com/office/word/2012/wordml" xmlns:w16cid="http://schemas.microsoft.com/office/word/2016/wordml/cid" xmlns:w16se="http://schemas.microsoft.com/office/word/2015/wordml/symex" mc:Ignorable="w14 w15 w16se w16cid">
+<w:styles xmlns:mc="http://schemas.openxmlformats.org/markup-compatibility/2006" xmlns:r="http://schemas.openxmlformats.org/officeDocument/2006/relationships" xmlns:w="http://schemas.openxmlformats.org/wordprocessingml/2006/main" xmlns:w14="http://schemas.microsoft.com/office/word/2010/wordml" xmlns:w15="http://schemas.microsoft.com/office/word/2012/wordml" xmlns:w16se="http://schemas.microsoft.com/office/word/2015/wordml/symex" mc:Ignorable="w14 w15 w16se">
   <w:docDefaults>
     <w:rPrDefault>
       <w:rPr>
@@ -2991,7 +3063,7 @@
       </w:pPr>
     </w:pPrDefault>
   </w:docDefaults>
-  <w:latentStyles w:defLockedState="0" w:defUIPriority="99" w:defSemiHidden="0" w:defUnhideWhenUsed="0" w:defQFormat="0" w:count="375">
+  <w:latentStyles w:defLockedState="0" w:defUIPriority="99" w:defSemiHidden="0" w:defUnhideWhenUsed="0" w:defQFormat="0" w:count="371">
     <w:lsdException w:name="Normal" w:uiPriority="0" w:qFormat="1"/>
     <w:lsdException w:name="heading 1" w:uiPriority="9" w:qFormat="1"/>
     <w:lsdException w:name="heading 2" w:semiHidden="1" w:uiPriority="9" w:unhideWhenUsed="1" w:qFormat="1"/>
@@ -3363,10 +3435,6 @@
     <w:lsdException w:name="List Table 5 Dark Accent 6" w:uiPriority="50"/>
     <w:lsdException w:name="List Table 6 Colorful Accent 6" w:uiPriority="51"/>
     <w:lsdException w:name="List Table 7 Colorful Accent 6" w:uiPriority="52"/>
-    <w:lsdException w:name="Mention" w:semiHidden="1" w:unhideWhenUsed="1"/>
-    <w:lsdException w:name="Smart Hyperlink" w:semiHidden="1" w:unhideWhenUsed="1"/>
-    <w:lsdException w:name="Hashtag" w:semiHidden="1" w:unhideWhenUsed="1"/>
-    <w:lsdException w:name="Unresolved Mention" w:semiHidden="1" w:unhideWhenUsed="1"/>
   </w:latentStyles>
   <w:style w:type="paragraph" w:default="1" w:styleId="Normal">
     <w:name w:val="Normal"/>
@@ -3537,7 +3605,7 @@
       <w:u w:val="single"/>
     </w:rPr>
   </w:style>
-  <w:style w:type="character" w:styleId="UnresolvedMention">
+  <w:style w:type="character" w:customStyle="1" w:styleId="UnresolvedMention">
     <w:name w:val="Unresolved Mention"/>
     <w:basedOn w:val="DefaultParagraphFont"/>
     <w:uiPriority w:val="99"/>
@@ -3904,7 +3972,7 @@
 </file>
 
 <file path=customXml/itemProps1.xml><?xml version="1.0" encoding="utf-8"?>
-<ds:datastoreItem xmlns:ds="http://schemas.openxmlformats.org/officeDocument/2006/customXml" ds:itemID="{E40C5820-9A82-4981-AB6F-4D95C101454A}">
+<ds:datastoreItem xmlns:ds="http://schemas.openxmlformats.org/officeDocument/2006/customXml" ds:itemID="{9259A26A-7B3B-47F2-AE4E-ACB8589305DA}">
   <ds:schemaRefs>
     <ds:schemaRef ds:uri="http://schemas.openxmlformats.org/officeDocument/2006/bibliography"/>
   </ds:schemaRefs>

</xml_diff>

<commit_message>
Add Opgaveformulering to Rapport.docx
</commit_message>
<xml_diff>
--- a/Rapport.docx
+++ b/Rapport.docx
@@ -1,6 +1,6 @@
 
 <file path=word/document.xml><?xml version="1.0" encoding="utf-8"?>
-<w:document xmlns:wpc="http://schemas.microsoft.com/office/word/2010/wordprocessingCanvas" xmlns:cx="http://schemas.microsoft.com/office/drawing/2014/chartex" xmlns:cx1="http://schemas.microsoft.com/office/drawing/2015/9/8/chartex" xmlns:cx2="http://schemas.microsoft.com/office/drawing/2015/10/21/chartex" xmlns:cx3="http://schemas.microsoft.com/office/drawing/2016/5/9/chartex" xmlns:cx4="http://schemas.microsoft.com/office/drawing/2016/5/10/chartex" xmlns:cx5="http://schemas.microsoft.com/office/drawing/2016/5/11/chartex" xmlns:cx6="http://schemas.microsoft.com/office/drawing/2016/5/12/chartex" xmlns:cx7="http://schemas.microsoft.com/office/drawing/2016/5/13/chartex" xmlns:cx8="http://schemas.microsoft.com/office/drawing/2016/5/14/chartex" xmlns:mc="http://schemas.openxmlformats.org/markup-compatibility/2006" xmlns:aink="http://schemas.microsoft.com/office/drawing/2016/ink" xmlns:am3d="http://schemas.microsoft.com/office/drawing/2017/model3d" xmlns:o="urn:schemas-microsoft-com:office:office" xmlns:r="http://schemas.openxmlformats.org/officeDocument/2006/relationships" xmlns:m="http://schemas.openxmlformats.org/officeDocument/2006/math" xmlns:v="urn:schemas-microsoft-com:vml" xmlns:wp14="http://schemas.microsoft.com/office/word/2010/wordprocessingDrawing" xmlns:wp="http://schemas.openxmlformats.org/drawingml/2006/wordprocessingDrawing" xmlns:w10="urn:schemas-microsoft-com:office:word" xmlns:w="http://schemas.openxmlformats.org/wordprocessingml/2006/main" xmlns:w14="http://schemas.microsoft.com/office/word/2010/wordml" xmlns:w15="http://schemas.microsoft.com/office/word/2012/wordml" xmlns:w16cid="http://schemas.microsoft.com/office/word/2016/wordml/cid" xmlns:w16se="http://schemas.microsoft.com/office/word/2015/wordml/symex" xmlns:wpg="http://schemas.microsoft.com/office/word/2010/wordprocessingGroup" xmlns:wpi="http://schemas.microsoft.com/office/word/2010/wordprocessingInk" xmlns:wne="http://schemas.microsoft.com/office/word/2006/wordml" xmlns:wps="http://schemas.microsoft.com/office/word/2010/wordprocessingShape" mc:Ignorable="w14 w15 w16se w16cid wp14">
+<w:document xmlns:wpc="http://schemas.microsoft.com/office/word/2010/wordprocessingCanvas" xmlns:cx="http://schemas.microsoft.com/office/drawing/2014/chartex" xmlns:cx1="http://schemas.microsoft.com/office/drawing/2015/9/8/chartex" xmlns:mc="http://schemas.openxmlformats.org/markup-compatibility/2006" xmlns:o="urn:schemas-microsoft-com:office:office" xmlns:r="http://schemas.openxmlformats.org/officeDocument/2006/relationships" xmlns:m="http://schemas.openxmlformats.org/officeDocument/2006/math" xmlns:v="urn:schemas-microsoft-com:vml" xmlns:wp14="http://schemas.microsoft.com/office/word/2010/wordprocessingDrawing" xmlns:wp="http://schemas.openxmlformats.org/drawingml/2006/wordprocessingDrawing" xmlns:w10="urn:schemas-microsoft-com:office:word" xmlns:w="http://schemas.openxmlformats.org/wordprocessingml/2006/main" xmlns:w14="http://schemas.microsoft.com/office/word/2010/wordml" xmlns:w15="http://schemas.microsoft.com/office/word/2012/wordml" xmlns:w16se="http://schemas.microsoft.com/office/word/2015/wordml/symex" xmlns:wpg="http://schemas.microsoft.com/office/word/2010/wordprocessingGroup" xmlns:wpi="http://schemas.microsoft.com/office/word/2010/wordprocessingInk" xmlns:wne="http://schemas.microsoft.com/office/word/2006/wordml" xmlns:wps="http://schemas.microsoft.com/office/word/2010/wordprocessingShape" mc:Ignorable="w14 w15 w16se wp14">
   <w:body>
     <w:sdt>
       <w:sdtPr>
@@ -131,7 +131,7 @@
                   </wp:anchor>
                 </w:drawing>
               </mc:Choice>
-              <mc:Fallback>
+              <mc:Fallback xmlns:w16cid="http://schemas.microsoft.com/office/word/2016/wordml/cid" xmlns:am3d="http://schemas.microsoft.com/office/drawing/2017/model3d" xmlns:aink="http://schemas.microsoft.com/office/drawing/2016/ink" xmlns:cx8="http://schemas.microsoft.com/office/drawing/2016/5/14/chartex" xmlns:cx7="http://schemas.microsoft.com/office/drawing/2016/5/13/chartex" xmlns:cx6="http://schemas.microsoft.com/office/drawing/2016/5/12/chartex" xmlns:cx5="http://schemas.microsoft.com/office/drawing/2016/5/11/chartex" xmlns:cx4="http://schemas.microsoft.com/office/drawing/2016/5/10/chartex" xmlns:cx3="http://schemas.microsoft.com/office/drawing/2016/5/9/chartex" xmlns:cx2="http://schemas.microsoft.com/office/drawing/2015/10/21/chartex">
                 <w:pict>
                   <v:shapetype w14:anchorId="6547BA4D" id="_x0000_t202" coordsize="21600,21600" o:spt="202" path="m,l,21600r21600,l21600,xe">
                     <v:stroke joinstyle="miter"/>
@@ -275,7 +275,7 @@
                   </wp:anchor>
                 </w:drawing>
               </mc:Choice>
-              <mc:Fallback>
+              <mc:Fallback xmlns:w16cid="http://schemas.microsoft.com/office/word/2016/wordml/cid" xmlns:am3d="http://schemas.microsoft.com/office/drawing/2017/model3d" xmlns:aink="http://schemas.microsoft.com/office/drawing/2016/ink" xmlns:cx8="http://schemas.microsoft.com/office/drawing/2016/5/14/chartex" xmlns:cx7="http://schemas.microsoft.com/office/drawing/2016/5/13/chartex" xmlns:cx6="http://schemas.microsoft.com/office/drawing/2016/5/12/chartex" xmlns:cx5="http://schemas.microsoft.com/office/drawing/2016/5/11/chartex" xmlns:cx4="http://schemas.microsoft.com/office/drawing/2016/5/10/chartex" xmlns:cx3="http://schemas.microsoft.com/office/drawing/2016/5/9/chartex" xmlns:cx2="http://schemas.microsoft.com/office/drawing/2015/10/21/chartex">
                 <w:pict>
                   <v:rect w14:anchorId="56ACA110" id="Rectangle 466" o:spid="_x0000_s1027" style="position:absolute;margin-left:0;margin-top:0;width:581.4pt;height:752.4pt;z-index:-251653120;visibility:visible;mso-wrap-style:square;mso-width-percent:950;mso-height-percent:950;mso-wrap-distance-left:9pt;mso-wrap-distance-top:0;mso-wrap-distance-right:9pt;mso-wrap-distance-bottom:0;mso-position-horizontal:center;mso-position-horizontal-relative:page;mso-position-vertical:center;mso-position-vertical-relative:page;mso-width-percent:950;mso-height-percent:950;mso-width-relative:page;mso-height-relative:page;v-text-anchor:middle" o:gfxdata="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" fillcolor="#d9e2f3 [660]" stroked="f" strokeweight="1pt">
                     <v:fill color2="#8eaadb [1940]" rotate="t" focus="100%" type="gradient">
@@ -418,7 +418,7 @@
                   </wp:anchor>
                 </w:drawing>
               </mc:Choice>
-              <mc:Fallback>
+              <mc:Fallback xmlns:w16cid="http://schemas.microsoft.com/office/word/2016/wordml/cid" xmlns:am3d="http://schemas.microsoft.com/office/drawing/2017/model3d" xmlns:aink="http://schemas.microsoft.com/office/drawing/2016/ink" xmlns:cx8="http://schemas.microsoft.com/office/drawing/2016/5/14/chartex" xmlns:cx7="http://schemas.microsoft.com/office/drawing/2016/5/13/chartex" xmlns:cx6="http://schemas.microsoft.com/office/drawing/2016/5/12/chartex" xmlns:cx5="http://schemas.microsoft.com/office/drawing/2016/5/11/chartex" xmlns:cx4="http://schemas.microsoft.com/office/drawing/2016/5/10/chartex" xmlns:cx3="http://schemas.microsoft.com/office/drawing/2016/5/9/chartex" xmlns:cx2="http://schemas.microsoft.com/office/drawing/2015/10/21/chartex">
                 <w:pict>
                   <v:rect w14:anchorId="5376B892" id="Rectangle 467" o:spid="_x0000_s1028" style="position:absolute;margin-left:0;margin-top:0;width:226.45pt;height:237.6pt;z-index:251660288;visibility:visible;mso-wrap-style:square;mso-width-percent:370;mso-height-percent:300;mso-left-percent:455;mso-top-percent:25;mso-wrap-distance-left:9pt;mso-wrap-distance-top:0;mso-wrap-distance-right:9pt;mso-wrap-distance-bottom:0;mso-position-horizontal-relative:page;mso-position-vertical-relative:page;mso-width-percent:370;mso-height-percent:300;mso-left-percent:455;mso-top-percent:25;mso-width-relative:page;mso-height-relative:page;v-text-anchor:bottom" o:gfxdata="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" fillcolor="#44546a [3215]" stroked="f" strokeweight="1pt">
                     <v:textbox inset="14.4pt,14.4pt,14.4pt,28.8pt">
@@ -557,7 +557,7 @@
                   </wp:anchor>
                 </w:drawing>
               </mc:Choice>
-              <mc:Fallback>
+              <mc:Fallback xmlns:w16cid="http://schemas.microsoft.com/office/word/2016/wordml/cid" xmlns:am3d="http://schemas.microsoft.com/office/drawing/2017/model3d" xmlns:aink="http://schemas.microsoft.com/office/drawing/2016/ink" xmlns:cx8="http://schemas.microsoft.com/office/drawing/2016/5/14/chartex" xmlns:cx7="http://schemas.microsoft.com/office/drawing/2016/5/13/chartex" xmlns:cx6="http://schemas.microsoft.com/office/drawing/2016/5/12/chartex" xmlns:cx5="http://schemas.microsoft.com/office/drawing/2016/5/11/chartex" xmlns:cx4="http://schemas.microsoft.com/office/drawing/2016/5/10/chartex" xmlns:cx3="http://schemas.microsoft.com/office/drawing/2016/5/9/chartex" xmlns:cx2="http://schemas.microsoft.com/office/drawing/2015/10/21/chartex">
                 <w:pict>
                   <v:rect w14:anchorId="6CB57FEB" id="Rectangle 468" o:spid="_x0000_s1026" style="position:absolute;margin-left:0;margin-top:0;width:244.8pt;height:554.4pt;z-index:251659264;visibility:visible;mso-wrap-style:square;mso-width-percent:400;mso-height-percent:700;mso-left-percent:440;mso-top-percent:25;mso-wrap-distance-left:9pt;mso-wrap-distance-top:0;mso-wrap-distance-right:9pt;mso-wrap-distance-bottom:0;mso-position-horizontal-relative:page;mso-position-vertical-relative:page;mso-width-percent:400;mso-height-percent:700;mso-left-percent:440;mso-top-percent:25;mso-width-relative:page;mso-height-relative:page;v-text-anchor:middle" o:gfxdata="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" fillcolor="white [3212]" strokecolor="#747070 [1614]" strokeweight="1.25pt">
                     <w10:wrap anchorx="page" anchory="page"/>
@@ -655,7 +655,7 @@
                   </wp:anchor>
                 </w:drawing>
               </mc:Choice>
-              <mc:Fallback>
+              <mc:Fallback xmlns:w16cid="http://schemas.microsoft.com/office/word/2016/wordml/cid" xmlns:am3d="http://schemas.microsoft.com/office/drawing/2017/model3d" xmlns:aink="http://schemas.microsoft.com/office/drawing/2016/ink" xmlns:cx8="http://schemas.microsoft.com/office/drawing/2016/5/14/chartex" xmlns:cx7="http://schemas.microsoft.com/office/drawing/2016/5/13/chartex" xmlns:cx6="http://schemas.microsoft.com/office/drawing/2016/5/12/chartex" xmlns:cx5="http://schemas.microsoft.com/office/drawing/2016/5/11/chartex" xmlns:cx4="http://schemas.microsoft.com/office/drawing/2016/5/10/chartex" xmlns:cx3="http://schemas.microsoft.com/office/drawing/2016/5/9/chartex" xmlns:cx2="http://schemas.microsoft.com/office/drawing/2015/10/21/chartex">
                 <w:pict>
                   <v:rect w14:anchorId="3A02CC78" id="Rectangle 469" o:spid="_x0000_s1026" style="position:absolute;margin-left:0;margin-top:0;width:226.45pt;height:9.35pt;z-index:251662336;visibility:visible;mso-wrap-style:square;mso-width-percent:370;mso-height-percent:0;mso-left-percent:455;mso-top-percent:690;mso-wrap-distance-left:9pt;mso-wrap-distance-top:0;mso-wrap-distance-right:9pt;mso-wrap-distance-bottom:0;mso-position-horizontal-relative:page;mso-position-vertical-relative:page;mso-width-percent:370;mso-height-percent:0;mso-left-percent:455;mso-top-percent:690;mso-width-relative:page;mso-height-relative:margin;v-text-anchor:middle" o:gfxdata="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" fillcolor="#4472c4 [3204]" stroked="f" strokeweight="1pt">
                     <w10:wrap anchorx="page" anchory="page"/>
@@ -798,7 +798,7 @@
                                         <w:sz w:val="32"/>
                                         <w:szCs w:val="32"/>
                                       </w:rPr>
-                                      <w:t>[Document subtitle]</w:t>
+                                      <w:t xml:space="preserve">     </w:t>
                                     </w:r>
                                   </w:p>
                                 </w:sdtContent>
@@ -825,7 +825,11 @@
               </mc:Choice>
               <mc:Fallback>
                 <w:pict>
-                  <v:shape w14:anchorId="2B50A81C" id="Text Box 470" o:spid="_x0000_s1029" type="#_x0000_t202" style="position:absolute;margin-left:0;margin-top:0;width:220.3pt;height:194.9pt;z-index:251661312;visibility:visible;mso-wrap-style:square;mso-width-percent:360;mso-height-percent:280;mso-left-percent:455;mso-top-percent:350;mso-wrap-distance-left:9pt;mso-wrap-distance-top:0;mso-wrap-distance-right:9pt;mso-wrap-distance-bottom:0;mso-position-horizontal-relative:page;mso-position-vertical-relative:page;mso-width-percent:360;mso-height-percent:280;mso-left-percent:455;mso-top-percent:350;mso-width-relative:page;mso-height-relative:page;v-text-anchor:top" o:gfxdata="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" filled="f" stroked="f" strokeweight=".5pt">
+                  <v:shapetype w14:anchorId="2B50A81C" id="_x0000_t202" coordsize="21600,21600" o:spt="202" path="m,l,21600r21600,l21600,xe">
+                    <v:stroke joinstyle="miter"/>
+                    <v:path gradientshapeok="t" o:connecttype="rect"/>
+                  </v:shapetype>
+                  <v:shape id="Text Box 470" o:spid="_x0000_s1029" type="#_x0000_t202" style="position:absolute;margin-left:0;margin-top:0;width:220.3pt;height:194.9pt;z-index:251661312;visibility:visible;mso-wrap-style:square;mso-width-percent:360;mso-height-percent:280;mso-left-percent:455;mso-top-percent:350;mso-wrap-distance-left:9pt;mso-wrap-distance-top:0;mso-wrap-distance-right:9pt;mso-wrap-distance-bottom:0;mso-position-horizontal-relative:page;mso-position-vertical-relative:page;mso-width-percent:360;mso-height-percent:280;mso-left-percent:455;mso-top-percent:350;mso-width-relative:page;mso-height-relative:page;v-text-anchor:top" o:gfxdata="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" filled="f" stroked="f" strokeweight=".5pt">
                     <v:textbox style="mso-fit-shape-to-text:t">
                       <w:txbxContent>
                         <w:sdt>
@@ -903,7 +907,7 @@
                                   <w:sz w:val="32"/>
                                   <w:szCs w:val="32"/>
                                 </w:rPr>
-                                <w:t>[Document subtitle]</w:t>
+                                <w:t xml:space="preserve">     </w:t>
                               </w:r>
                             </w:p>
                           </w:sdtContent>
@@ -2638,14 +2642,12 @@
         <w:lastRenderedPageBreak/>
         <w:t xml:space="preserve">Der ønskes derfor udviklet et </w:t>
       </w:r>
-      <w:proofErr w:type="spellStart"/>
-      <w:r>
-        <w:rPr>
-          <w:lang w:val="da-DK"/>
-        </w:rPr>
-        <w:t>RobEx</w:t>
-      </w:r>
-      <w:proofErr w:type="spellEnd"/>
+      <w:r>
+        <w:rPr>
+          <w:lang w:val="da-DK"/>
+        </w:rPr>
+        <w:t>ROB-EX</w:t>
+      </w:r>
       <w:r>
         <w:rPr>
           <w:lang w:val="da-DK"/>
@@ -2659,19 +2661,23 @@
           <w:lang w:val="da-DK"/>
         </w:rPr>
       </w:pPr>
-      <w:proofErr w:type="spellStart"/>
-      <w:r>
-        <w:rPr>
-          <w:lang w:val="da-DK"/>
-        </w:rPr>
-        <w:t>RobEx</w:t>
-      </w:r>
-      <w:proofErr w:type="spellEnd"/>
-      <w:r>
-        <w:rPr>
-          <w:lang w:val="da-DK"/>
-        </w:rPr>
-        <w:t xml:space="preserve"> modulet skal så vidt muligt udvikles, så det ikke kræver tilretninger i standard NAV og dermed let kan kobles på en standard NAV installation.</w:t>
+      <w:r>
+        <w:rPr>
+          <w:lang w:val="da-DK"/>
+        </w:rPr>
+        <w:t>ROB-EX</w:t>
+      </w:r>
+      <w:r>
+        <w:rPr>
+          <w:lang w:val="da-DK"/>
+        </w:rPr>
+        <w:t xml:space="preserve"> </w:t>
+      </w:r>
+      <w:r>
+        <w:rPr>
+          <w:lang w:val="da-DK"/>
+        </w:rPr>
+        <w:t>modulet skal så vidt muligt udvikles, så det ikke kræver tilretninger i standard NAV og dermed let kan kobles på en standard NAV installation.</w:t>
       </w:r>
     </w:p>
     <w:p>
@@ -2788,6 +2794,12 @@
         <w:t>Kundebesøg</w:t>
       </w:r>
       <w:bookmarkEnd w:id="9"/>
+      <w:r>
+        <w:rPr>
+          <w:lang w:val="da-DK"/>
+        </w:rPr>
+        <w:t xml:space="preserve"> / Kravindsamling</w:t>
+      </w:r>
     </w:p>
     <w:p>
       <w:pPr>
@@ -2887,24 +2899,11 @@
     </w:p>
     <w:p>
       <w:pPr>
-        <w:pStyle w:val="Heading1"/>
         <w:rPr>
           <w:lang w:val="da-DK"/>
         </w:rPr>
       </w:pPr>
-      <w:bookmarkStart w:id="16" w:name="_Toc500754869"/>
-      <w:r>
-        <w:rPr>
-          <w:lang w:val="da-DK"/>
-        </w:rPr>
-        <w:t xml:space="preserve">Sprint </w:t>
-      </w:r>
-      <w:r>
-        <w:rPr>
-          <w:lang w:val="da-DK"/>
-        </w:rPr>
-        <w:t>1</w:t>
-      </w:r>
+      <w:bookmarkStart w:id="16" w:name="_GoBack"/>
       <w:bookmarkEnd w:id="16"/>
     </w:p>
     <w:p>
@@ -2914,7 +2913,7 @@
           <w:lang w:val="da-DK"/>
         </w:rPr>
       </w:pPr>
-      <w:bookmarkStart w:id="17" w:name="_Toc500754870"/>
+      <w:bookmarkStart w:id="17" w:name="_Toc500754869"/>
       <w:r>
         <w:rPr>
           <w:lang w:val="da-DK"/>
@@ -2925,7 +2924,7 @@
         <w:rPr>
           <w:lang w:val="da-DK"/>
         </w:rPr>
-        <w:t>2</w:t>
+        <w:t>1</w:t>
       </w:r>
       <w:bookmarkEnd w:id="17"/>
     </w:p>
@@ -2936,7 +2935,7 @@
           <w:lang w:val="da-DK"/>
         </w:rPr>
       </w:pPr>
-      <w:bookmarkStart w:id="18" w:name="_Toc500754871"/>
+      <w:bookmarkStart w:id="18" w:name="_Toc500754870"/>
       <w:r>
         <w:rPr>
           <w:lang w:val="da-DK"/>
@@ -2947,7 +2946,7 @@
         <w:rPr>
           <w:lang w:val="da-DK"/>
         </w:rPr>
-        <w:t>3</w:t>
+        <w:t>2</w:t>
       </w:r>
       <w:bookmarkEnd w:id="18"/>
     </w:p>
@@ -2958,12 +2957,18 @@
           <w:lang w:val="da-DK"/>
         </w:rPr>
       </w:pPr>
-      <w:bookmarkStart w:id="19" w:name="_Toc500754872"/>
-      <w:r>
-        <w:rPr>
-          <w:lang w:val="da-DK"/>
-        </w:rPr>
-        <w:t>Konklusion</w:t>
+      <w:bookmarkStart w:id="19" w:name="_Toc500754871"/>
+      <w:r>
+        <w:rPr>
+          <w:lang w:val="da-DK"/>
+        </w:rPr>
+        <w:t xml:space="preserve">Sprint </w:t>
+      </w:r>
+      <w:r>
+        <w:rPr>
+          <w:lang w:val="da-DK"/>
+        </w:rPr>
+        <w:t>3</w:t>
       </w:r>
       <w:bookmarkEnd w:id="19"/>
     </w:p>
@@ -2974,12 +2979,12 @@
           <w:lang w:val="da-DK"/>
         </w:rPr>
       </w:pPr>
-      <w:bookmarkStart w:id="20" w:name="_Toc500754873"/>
-      <w:r>
-        <w:rPr>
-          <w:lang w:val="da-DK"/>
-        </w:rPr>
-        <w:t>Refleksion</w:t>
+      <w:bookmarkStart w:id="20" w:name="_Toc500754872"/>
+      <w:r>
+        <w:rPr>
+          <w:lang w:val="da-DK"/>
+        </w:rPr>
+        <w:t>Konklusion</w:t>
       </w:r>
       <w:bookmarkEnd w:id="20"/>
     </w:p>
@@ -2990,17 +2995,33 @@
           <w:lang w:val="da-DK"/>
         </w:rPr>
       </w:pPr>
-      <w:bookmarkStart w:id="21" w:name="_Toc500754874"/>
-      <w:r>
-        <w:rPr>
-          <w:lang w:val="da-DK"/>
-        </w:rPr>
-        <w:t>Perspektivering</w:t>
+      <w:bookmarkStart w:id="21" w:name="_Toc500754873"/>
+      <w:r>
+        <w:rPr>
+          <w:lang w:val="da-DK"/>
+        </w:rPr>
+        <w:t>Refleksion</w:t>
       </w:r>
       <w:bookmarkEnd w:id="21"/>
     </w:p>
     <w:p>
       <w:pPr>
+        <w:pStyle w:val="Heading1"/>
+        <w:rPr>
+          <w:lang w:val="da-DK"/>
+        </w:rPr>
+      </w:pPr>
+      <w:bookmarkStart w:id="22" w:name="_Toc500754874"/>
+      <w:r>
+        <w:rPr>
+          <w:lang w:val="da-DK"/>
+        </w:rPr>
+        <w:t>Perspektivering</w:t>
+      </w:r>
+      <w:bookmarkEnd w:id="22"/>
+    </w:p>
+    <w:p>
+      <w:pPr>
         <w:rPr>
           <w:rFonts w:asciiTheme="majorHAnsi" w:eastAsiaTheme="majorEastAsia" w:hAnsiTheme="majorHAnsi" w:cstheme="majorBidi"/>
           <w:color w:val="2F5496" w:themeColor="accent1" w:themeShade="BF"/>
@@ -3019,19 +3040,15 @@
     <w:p>
       <w:pPr>
         <w:pStyle w:val="Heading1"/>
-        <w:rPr>
-          <w:lang w:val="da-DK"/>
-        </w:rPr>
       </w:pPr>
-      <w:bookmarkStart w:id="22" w:name="_Toc500754875"/>
-      <w:r>
-        <w:rPr>
-          <w:lang w:val="da-DK"/>
-        </w:rPr>
+      <w:bookmarkStart w:id="23" w:name="_Toc500754875"/>
+      <w:proofErr w:type="spellStart"/>
+      <w:r>
         <w:lastRenderedPageBreak/>
         <w:t>Bilag</w:t>
       </w:r>
-      <w:bookmarkEnd w:id="22"/>
+      <w:bookmarkEnd w:id="23"/>
+      <w:proofErr w:type="spellEnd"/>
     </w:p>
     <w:p>
       <w:pPr>
@@ -3040,13 +3057,9 @@
           <w:color w:val="2F5496" w:themeColor="accent1" w:themeShade="BF"/>
           <w:sz w:val="32"/>
           <w:szCs w:val="32"/>
-          <w:lang w:val="da-DK"/>
         </w:rPr>
       </w:pPr>
       <w:r>
-        <w:rPr>
-          <w:lang w:val="da-DK"/>
-        </w:rPr>
         <w:br w:type="page"/>
       </w:r>
     </w:p>
@@ -3057,27 +3070,32 @@
           <w:color w:val="2F5496" w:themeColor="accent1" w:themeShade="BF"/>
           <w:sz w:val="32"/>
           <w:szCs w:val="32"/>
-          <w:lang w:val="da-DK"/>
         </w:rPr>
       </w:pPr>
+      <w:proofErr w:type="spellStart"/>
       <w:r>
         <w:rPr>
           <w:rFonts w:asciiTheme="majorHAnsi" w:eastAsiaTheme="majorEastAsia" w:hAnsiTheme="majorHAnsi" w:cstheme="majorBidi"/>
           <w:color w:val="2F5496" w:themeColor="accent1" w:themeShade="BF"/>
           <w:sz w:val="32"/>
           <w:szCs w:val="32"/>
-          <w:lang w:val="da-DK"/>
         </w:rPr>
         <w:lastRenderedPageBreak/>
         <w:t>Bibliografi</w:t>
       </w:r>
+      <w:proofErr w:type="spellEnd"/>
     </w:p>
     <w:p>
       <w:r>
         <w:t xml:space="preserve">Craig </w:t>
       </w:r>
-      <w:r>
-        <w:t xml:space="preserve">Larman, </w:t>
+      <w:proofErr w:type="spellStart"/>
+      <w:r>
+        <w:t>Larman</w:t>
+      </w:r>
+      <w:proofErr w:type="spellEnd"/>
+      <w:r>
+        <w:t xml:space="preserve">, </w:t>
       </w:r>
       <w:r>
         <w:rPr>
@@ -3121,34 +3139,24 @@
         <w:t>Adaptive Agility - Managing Complexity and Uncertainty</w:t>
       </w:r>
       <w:r>
-        <w:t xml:space="preserve"> [Online]</w:t>
-      </w:r>
+        <w:t xml:space="preserve"> [Online</w:t>
+      </w:r>
+      <w:proofErr w:type="gramStart"/>
+      <w:r>
+        <w:t>]</w:t>
+      </w:r>
+      <w:proofErr w:type="gramEnd"/>
       <w:r>
         <w:br/>
       </w:r>
-      <w:bookmarkStart w:id="23" w:name="_GoBack"/>
-      <w:bookmarkEnd w:id="23"/>
-      <w:r>
-        <w:fldChar w:fldCharType="begin"/>
-      </w:r>
-      <w:r>
-        <w:instrText xml:space="preserve"> HYPERLINK "http://www.toddlittleweb.com/Papers/Adaptive%20Agility%20Paper%202004.06.06%20IEEE.pdf" </w:instrText>
-      </w:r>
-      <w:r>
-        <w:fldChar w:fldCharType="separate"/>
-      </w:r>
-      <w:r>
-        <w:rPr>
-          <w:rStyle w:val="Hyperlink"/>
-        </w:rPr>
-        <w:t>http://www.toddlittleweb.com/Papers/Adaptive%20Agility%20Paper%202004.06.06%20IEEE.pdf</w:t>
-      </w:r>
-      <w:r>
-        <w:rPr>
-          <w:rStyle w:val="Hyperlink"/>
-        </w:rPr>
-        <w:fldChar w:fldCharType="end"/>
-      </w:r>
+      <w:hyperlink r:id="rId5" w:history="1">
+        <w:r>
+          <w:rPr>
+            <w:rStyle w:val="Hyperlink"/>
+          </w:rPr>
+          <w:t>http://www.toddlittleweb.com/Papers/Adaptive%20Agility%20Paper%202004.06.06%20IEEE.pdf</w:t>
+        </w:r>
+      </w:hyperlink>
     </w:p>
     <w:p>
       <w:r>
@@ -3163,7 +3171,7 @@
       <w:r>
         <w:br/>
       </w:r>
-      <w:hyperlink r:id="rId5" w:history="1">
+      <w:hyperlink r:id="rId6" w:history="1">
         <w:r>
           <w:rPr>
             <w:rStyle w:val="Hyperlink"/>
@@ -3185,7 +3193,7 @@
       <w:r>
         <w:br/>
       </w:r>
-      <w:hyperlink r:id="rId6" w:history="1">
+      <w:hyperlink r:id="rId7" w:history="1">
         <w:r>
           <w:rPr>
             <w:rStyle w:val="Hyperlink"/>
@@ -3219,7 +3227,7 @@
 </file>
 
 <file path=word/styles.xml><?xml version="1.0" encoding="utf-8"?>
-<w:styles xmlns:mc="http://schemas.openxmlformats.org/markup-compatibility/2006" xmlns:r="http://schemas.openxmlformats.org/officeDocument/2006/relationships" xmlns:w="http://schemas.openxmlformats.org/wordprocessingml/2006/main" xmlns:w14="http://schemas.microsoft.com/office/word/2010/wordml" xmlns:w15="http://schemas.microsoft.com/office/word/2012/wordml" xmlns:w16cid="http://schemas.microsoft.com/office/word/2016/wordml/cid" xmlns:w16se="http://schemas.microsoft.com/office/word/2015/wordml/symex" mc:Ignorable="w14 w15 w16se w16cid">
+<w:styles xmlns:mc="http://schemas.openxmlformats.org/markup-compatibility/2006" xmlns:r="http://schemas.openxmlformats.org/officeDocument/2006/relationships" xmlns:w="http://schemas.openxmlformats.org/wordprocessingml/2006/main" xmlns:w14="http://schemas.microsoft.com/office/word/2010/wordml" xmlns:w15="http://schemas.microsoft.com/office/word/2012/wordml" xmlns:w16se="http://schemas.microsoft.com/office/word/2015/wordml/symex" mc:Ignorable="w14 w15 w16se">
   <w:docDefaults>
     <w:rPrDefault>
       <w:rPr>
@@ -3235,7 +3243,7 @@
       </w:pPr>
     </w:pPrDefault>
   </w:docDefaults>
-  <w:latentStyles w:defLockedState="0" w:defUIPriority="99" w:defSemiHidden="0" w:defUnhideWhenUsed="0" w:defQFormat="0" w:count="375">
+  <w:latentStyles w:defLockedState="0" w:defUIPriority="99" w:defSemiHidden="0" w:defUnhideWhenUsed="0" w:defQFormat="0" w:count="371">
     <w:lsdException w:name="Normal" w:uiPriority="0" w:qFormat="1"/>
     <w:lsdException w:name="heading 1" w:uiPriority="9" w:qFormat="1"/>
     <w:lsdException w:name="heading 2" w:semiHidden="1" w:uiPriority="9" w:unhideWhenUsed="1" w:qFormat="1"/>
@@ -3341,6 +3349,7 @@
     <w:lsdException w:name="HTML Sample" w:semiHidden="1" w:unhideWhenUsed="1"/>
     <w:lsdException w:name="HTML Typewriter" w:semiHidden="1" w:unhideWhenUsed="1"/>
     <w:lsdException w:name="HTML Variable" w:semiHidden="1" w:unhideWhenUsed="1"/>
+    <w:lsdException w:name="Normal Table" w:semiHidden="1" w:unhideWhenUsed="1"/>
     <w:lsdException w:name="annotation subject" w:semiHidden="1" w:unhideWhenUsed="1"/>
     <w:lsdException w:name="No List" w:semiHidden="1" w:unhideWhenUsed="1"/>
     <w:lsdException w:name="Outline List 1" w:semiHidden="1" w:unhideWhenUsed="1"/>
@@ -3384,8 +3393,10 @@
     <w:lsdException w:name="Table Elegant" w:semiHidden="1" w:unhideWhenUsed="1"/>
     <w:lsdException w:name="Table Professional" w:semiHidden="1" w:unhideWhenUsed="1"/>
     <w:lsdException w:name="Table Subtle 1" w:semiHidden="1" w:unhideWhenUsed="1"/>
+    <w:lsdException w:name="Table Subtle 2" w:semiHidden="1" w:unhideWhenUsed="1"/>
     <w:lsdException w:name="Table Web 1" w:semiHidden="1" w:unhideWhenUsed="1"/>
     <w:lsdException w:name="Table Web 2" w:semiHidden="1" w:unhideWhenUsed="1"/>
+    <w:lsdException w:name="Table Web 3" w:semiHidden="1" w:unhideWhenUsed="1"/>
     <w:lsdException w:name="Balloon Text" w:semiHidden="1" w:unhideWhenUsed="1"/>
     <w:lsdException w:name="Table Grid" w:uiPriority="39"/>
     <w:lsdException w:name="Table Theme" w:semiHidden="1" w:unhideWhenUsed="1"/>
@@ -3604,10 +3615,6 @@
     <w:lsdException w:name="List Table 5 Dark Accent 6" w:uiPriority="50"/>
     <w:lsdException w:name="List Table 6 Colorful Accent 6" w:uiPriority="51"/>
     <w:lsdException w:name="List Table 7 Colorful Accent 6" w:uiPriority="52"/>
-    <w:lsdException w:name="Mention" w:semiHidden="1" w:unhideWhenUsed="1"/>
-    <w:lsdException w:name="Smart Hyperlink" w:semiHidden="1" w:unhideWhenUsed="1"/>
-    <w:lsdException w:name="Hashtag" w:semiHidden="1" w:unhideWhenUsed="1"/>
-    <w:lsdException w:name="Unresolved Mention" w:semiHidden="1" w:unhideWhenUsed="1"/>
   </w:latentStyles>
   <w:style w:type="paragraph" w:default="1" w:styleId="Normal">
     <w:name w:val="Normal"/>
@@ -4145,7 +4152,7 @@
 </file>
 
 <file path=customXml/itemProps1.xml><?xml version="1.0" encoding="utf-8"?>
-<ds:datastoreItem xmlns:ds="http://schemas.openxmlformats.org/officeDocument/2006/customXml" ds:itemID="{082E3279-8BFA-48F0-B384-162362AA5B84}">
+<ds:datastoreItem xmlns:ds="http://schemas.openxmlformats.org/officeDocument/2006/customXml" ds:itemID="{F0232911-6E80-4825-99B6-CD1929AB5CDB}">
   <ds:schemaRefs>
     <ds:schemaRef ds:uri="http://schemas.openxmlformats.org/officeDocument/2006/bibliography"/>
   </ds:schemaRefs>

</xml_diff>